<commit_message>
Changed structure; described layers of a cnn.
</commit_message>
<xml_diff>
--- a/Documentation/Documentation Neural Networks.docx
+++ b/Documentation/Documentation Neural Networks.docx
@@ -66,21 +66,7 @@
         <w:rPr>
           <w:lang w:val="en-US"/>
         </w:rPr>
-        <w:t xml:space="preserve"> () and Sören Schleibaum (474562) for the course Neural Networks with Statistical Learning at the Technical University of </w:t>
-      </w:r>
-      <w:proofErr w:type="spellStart"/>
-      <w:r>
-        <w:rPr>
-          <w:lang w:val="en-US"/>
-        </w:rPr>
-        <w:t>Clausthal</w:t>
-      </w:r>
-      <w:proofErr w:type="spellEnd"/>
-      <w:r>
-        <w:rPr>
-          <w:lang w:val="en-US"/>
-        </w:rPr>
-        <w:t>. The date of committing is the 13</w:t>
+        <w:t xml:space="preserve"> () and Sören Schleibaum (474562) for the course Neural Networks with Statistical Learning at the Technical University of Clausthal. The date of committing is the 13</w:t>
       </w:r>
       <w:r>
         <w:rPr>
@@ -319,7 +305,7 @@
         <w:br w:type="page"/>
       </w:r>
     </w:p>
-    <w:bookmarkStart w:id="1" w:name="_Toc476778445" w:displacedByCustomXml="next"/>
+    <w:bookmarkStart w:id="1" w:name="_Toc476958017" w:displacedByCustomXml="next"/>
     <w:sdt>
       <w:sdtPr>
         <w:rPr>
@@ -367,7 +353,6 @@
               <w:tab w:val="left" w:pos="440"/>
               <w:tab w:val="right" w:leader="dot" w:pos="9062"/>
             </w:tabs>
-            <w:jc w:val="both"/>
             <w:rPr>
               <w:noProof/>
               <w:lang w:eastAsia="de-DE"/>
@@ -391,7 +376,7 @@
             </w:rPr>
             <w:fldChar w:fldCharType="separate"/>
           </w:r>
-          <w:hyperlink w:anchor="_Toc476778445" w:history="1">
+          <w:hyperlink w:anchor="_Toc476958017" w:history="1">
             <w:r>
               <w:rPr>
                 <w:rStyle w:val="Hyperlink"/>
@@ -434,7 +419,7 @@
                 <w:noProof/>
                 <w:webHidden/>
               </w:rPr>
-              <w:instrText xml:space="preserve"> PAGEREF _Toc476778445 \h </w:instrText>
+              <w:instrText xml:space="preserve"> PAGEREF _Toc476958017 \h </w:instrText>
             </w:r>
             <w:r>
               <w:rPr>
@@ -472,13 +457,12 @@
               <w:tab w:val="left" w:pos="440"/>
               <w:tab w:val="right" w:leader="dot" w:pos="9062"/>
             </w:tabs>
-            <w:jc w:val="both"/>
             <w:rPr>
               <w:noProof/>
               <w:lang w:eastAsia="de-DE"/>
             </w:rPr>
           </w:pPr>
-          <w:hyperlink w:anchor="_Toc476778446" w:history="1">
+          <w:hyperlink w:anchor="_Toc476958018" w:history="1">
             <w:r>
               <w:rPr>
                 <w:rStyle w:val="Hyperlink"/>
@@ -521,7 +505,265 @@
                 <w:noProof/>
                 <w:webHidden/>
               </w:rPr>
-              <w:instrText xml:space="preserve"> PAGEREF _Toc476778446 \h </w:instrText>
+              <w:instrText xml:space="preserve"> PAGEREF _Toc476958018 \h </w:instrText>
+            </w:r>
+            <w:r>
+              <w:rPr>
+                <w:noProof/>
+                <w:webHidden/>
+              </w:rPr>
+            </w:r>
+            <w:r>
+              <w:rPr>
+                <w:noProof/>
+                <w:webHidden/>
+              </w:rPr>
+              <w:fldChar w:fldCharType="separate"/>
+            </w:r>
+            <w:r>
+              <w:rPr>
+                <w:noProof/>
+                <w:webHidden/>
+              </w:rPr>
+              <w:t>3</w:t>
+            </w:r>
+            <w:r>
+              <w:rPr>
+                <w:noProof/>
+                <w:webHidden/>
+              </w:rPr>
+              <w:fldChar w:fldCharType="end"/>
+            </w:r>
+          </w:hyperlink>
+        </w:p>
+        <w:p>
+          <w:pPr>
+            <w:pStyle w:val="Verzeichnis2"/>
+            <w:tabs>
+              <w:tab w:val="left" w:pos="880"/>
+              <w:tab w:val="right" w:leader="dot" w:pos="9062"/>
+            </w:tabs>
+            <w:rPr>
+              <w:noProof/>
+              <w:lang w:eastAsia="de-DE"/>
+            </w:rPr>
+          </w:pPr>
+          <w:hyperlink w:anchor="_Toc476958019" w:history="1">
+            <w:r>
+              <w:rPr>
+                <w:rStyle w:val="Hyperlink"/>
+                <w:noProof/>
+                <w:lang w:val="en-US"/>
+              </w:rPr>
+              <w:t>2.1</w:t>
+            </w:r>
+            <w:r>
+              <w:rPr>
+                <w:noProof/>
+                <w:lang w:eastAsia="de-DE"/>
+              </w:rPr>
+              <w:tab/>
+            </w:r>
+            <w:r>
+              <w:rPr>
+                <w:rStyle w:val="Hyperlink"/>
+                <w:noProof/>
+                <w:lang w:val="en-US"/>
+              </w:rPr>
+              <w:t>Problem</w:t>
+            </w:r>
+            <w:r>
+              <w:rPr>
+                <w:noProof/>
+                <w:webHidden/>
+              </w:rPr>
+              <w:tab/>
+            </w:r>
+            <w:r>
+              <w:rPr>
+                <w:noProof/>
+                <w:webHidden/>
+              </w:rPr>
+              <w:fldChar w:fldCharType="begin"/>
+            </w:r>
+            <w:r>
+              <w:rPr>
+                <w:noProof/>
+                <w:webHidden/>
+              </w:rPr>
+              <w:instrText xml:space="preserve"> PAGEREF _Toc476958019 \h </w:instrText>
+            </w:r>
+            <w:r>
+              <w:rPr>
+                <w:noProof/>
+                <w:webHidden/>
+              </w:rPr>
+            </w:r>
+            <w:r>
+              <w:rPr>
+                <w:noProof/>
+                <w:webHidden/>
+              </w:rPr>
+              <w:fldChar w:fldCharType="separate"/>
+            </w:r>
+            <w:r>
+              <w:rPr>
+                <w:noProof/>
+                <w:webHidden/>
+              </w:rPr>
+              <w:t>3</w:t>
+            </w:r>
+            <w:r>
+              <w:rPr>
+                <w:noProof/>
+                <w:webHidden/>
+              </w:rPr>
+              <w:fldChar w:fldCharType="end"/>
+            </w:r>
+          </w:hyperlink>
+        </w:p>
+        <w:p>
+          <w:pPr>
+            <w:pStyle w:val="Verzeichnis2"/>
+            <w:tabs>
+              <w:tab w:val="left" w:pos="880"/>
+              <w:tab w:val="right" w:leader="dot" w:pos="9062"/>
+            </w:tabs>
+            <w:rPr>
+              <w:noProof/>
+              <w:lang w:eastAsia="de-DE"/>
+            </w:rPr>
+          </w:pPr>
+          <w:hyperlink w:anchor="_Toc476958020" w:history="1">
+            <w:r>
+              <w:rPr>
+                <w:rStyle w:val="Hyperlink"/>
+                <w:noProof/>
+                <w:lang w:val="en-US"/>
+              </w:rPr>
+              <w:t>2.2</w:t>
+            </w:r>
+            <w:r>
+              <w:rPr>
+                <w:noProof/>
+                <w:lang w:eastAsia="de-DE"/>
+              </w:rPr>
+              <w:tab/>
+            </w:r>
+            <w:r>
+              <w:rPr>
+                <w:rStyle w:val="Hyperlink"/>
+                <w:noProof/>
+                <w:lang w:val="en-US"/>
+              </w:rPr>
+              <w:t>Neural Networks</w:t>
+            </w:r>
+            <w:r>
+              <w:rPr>
+                <w:noProof/>
+                <w:webHidden/>
+              </w:rPr>
+              <w:tab/>
+            </w:r>
+            <w:r>
+              <w:rPr>
+                <w:noProof/>
+                <w:webHidden/>
+              </w:rPr>
+              <w:fldChar w:fldCharType="begin"/>
+            </w:r>
+            <w:r>
+              <w:rPr>
+                <w:noProof/>
+                <w:webHidden/>
+              </w:rPr>
+              <w:instrText xml:space="preserve"> PAGEREF _Toc476958020 \h </w:instrText>
+            </w:r>
+            <w:r>
+              <w:rPr>
+                <w:noProof/>
+                <w:webHidden/>
+              </w:rPr>
+            </w:r>
+            <w:r>
+              <w:rPr>
+                <w:noProof/>
+                <w:webHidden/>
+              </w:rPr>
+              <w:fldChar w:fldCharType="separate"/>
+            </w:r>
+            <w:r>
+              <w:rPr>
+                <w:noProof/>
+                <w:webHidden/>
+              </w:rPr>
+              <w:t>3</w:t>
+            </w:r>
+            <w:r>
+              <w:rPr>
+                <w:noProof/>
+                <w:webHidden/>
+              </w:rPr>
+              <w:fldChar w:fldCharType="end"/>
+            </w:r>
+          </w:hyperlink>
+        </w:p>
+        <w:p>
+          <w:pPr>
+            <w:pStyle w:val="Verzeichnis2"/>
+            <w:tabs>
+              <w:tab w:val="left" w:pos="880"/>
+              <w:tab w:val="right" w:leader="dot" w:pos="9062"/>
+            </w:tabs>
+            <w:rPr>
+              <w:noProof/>
+              <w:lang w:eastAsia="de-DE"/>
+            </w:rPr>
+          </w:pPr>
+          <w:hyperlink w:anchor="_Toc476958021" w:history="1">
+            <w:r>
+              <w:rPr>
+                <w:rStyle w:val="Hyperlink"/>
+                <w:noProof/>
+                <w:lang w:val="en-US"/>
+              </w:rPr>
+              <w:t>2.3</w:t>
+            </w:r>
+            <w:r>
+              <w:rPr>
+                <w:noProof/>
+                <w:lang w:eastAsia="de-DE"/>
+              </w:rPr>
+              <w:tab/>
+            </w:r>
+            <w:r>
+              <w:rPr>
+                <w:rStyle w:val="Hyperlink"/>
+                <w:noProof/>
+                <w:lang w:val="en-US"/>
+              </w:rPr>
+              <w:t>Convolutional Neural Networks</w:t>
+            </w:r>
+            <w:r>
+              <w:rPr>
+                <w:noProof/>
+                <w:webHidden/>
+              </w:rPr>
+              <w:tab/>
+            </w:r>
+            <w:r>
+              <w:rPr>
+                <w:noProof/>
+                <w:webHidden/>
+              </w:rPr>
+              <w:fldChar w:fldCharType="begin"/>
+            </w:r>
+            <w:r>
+              <w:rPr>
+                <w:noProof/>
+                <w:webHidden/>
+              </w:rPr>
+              <w:instrText xml:space="preserve"> PAGEREF _Toc476958021 \h </w:instrText>
             </w:r>
             <w:r>
               <w:rPr>
@@ -559,13 +801,12 @@
               <w:tab w:val="left" w:pos="440"/>
               <w:tab w:val="right" w:leader="dot" w:pos="9062"/>
             </w:tabs>
-            <w:jc w:val="both"/>
             <w:rPr>
               <w:noProof/>
               <w:lang w:eastAsia="de-DE"/>
             </w:rPr>
           </w:pPr>
-          <w:hyperlink w:anchor="_Toc476778447" w:history="1">
+          <w:hyperlink w:anchor="_Toc476958022" w:history="1">
             <w:r>
               <w:rPr>
                 <w:rStyle w:val="Hyperlink"/>
@@ -587,7 +828,7 @@
                 <w:noProof/>
                 <w:lang w:val="en-US"/>
               </w:rPr>
-              <w:t>Problem</w:t>
+              <w:t>TensorFlow</w:t>
             </w:r>
             <w:r>
               <w:rPr>
@@ -608,7 +849,7 @@
                 <w:noProof/>
                 <w:webHidden/>
               </w:rPr>
-              <w:instrText xml:space="preserve"> PAGEREF _Toc476778447 \h </w:instrText>
+              <w:instrText xml:space="preserve"> PAGEREF _Toc476958022 \h </w:instrText>
             </w:r>
             <w:r>
               <w:rPr>
@@ -628,7 +869,7 @@
                 <w:noProof/>
                 <w:webHidden/>
               </w:rPr>
-              <w:t>4</w:t>
+              <w:t>5</w:t>
             </w:r>
             <w:r>
               <w:rPr>
@@ -646,13 +887,12 @@
               <w:tab w:val="left" w:pos="440"/>
               <w:tab w:val="right" w:leader="dot" w:pos="9062"/>
             </w:tabs>
-            <w:jc w:val="both"/>
             <w:rPr>
               <w:noProof/>
               <w:lang w:eastAsia="de-DE"/>
             </w:rPr>
           </w:pPr>
-          <w:hyperlink w:anchor="_Toc476778448" w:history="1">
+          <w:hyperlink w:anchor="_Toc476958023" w:history="1">
             <w:r>
               <w:rPr>
                 <w:rStyle w:val="Hyperlink"/>
@@ -674,7 +914,7 @@
                 <w:noProof/>
                 <w:lang w:val="en-US"/>
               </w:rPr>
-              <w:t>Convolutional Neural Networks</w:t>
+              <w:t>Description of programming code</w:t>
             </w:r>
             <w:r>
               <w:rPr>
@@ -695,7 +935,7 @@
                 <w:noProof/>
                 <w:webHidden/>
               </w:rPr>
-              <w:instrText xml:space="preserve"> PAGEREF _Toc476778448 \h </w:instrText>
+              <w:instrText xml:space="preserve"> PAGEREF _Toc476958023 \h </w:instrText>
             </w:r>
             <w:r>
               <w:rPr>
@@ -715,7 +955,351 @@
                 <w:noProof/>
                 <w:webHidden/>
               </w:rPr>
-              <w:t>5</w:t>
+              <w:t>6</w:t>
+            </w:r>
+            <w:r>
+              <w:rPr>
+                <w:noProof/>
+                <w:webHidden/>
+              </w:rPr>
+              <w:fldChar w:fldCharType="end"/>
+            </w:r>
+          </w:hyperlink>
+        </w:p>
+        <w:p>
+          <w:pPr>
+            <w:pStyle w:val="Verzeichnis2"/>
+            <w:tabs>
+              <w:tab w:val="left" w:pos="880"/>
+              <w:tab w:val="right" w:leader="dot" w:pos="9062"/>
+            </w:tabs>
+            <w:rPr>
+              <w:noProof/>
+              <w:lang w:eastAsia="de-DE"/>
+            </w:rPr>
+          </w:pPr>
+          <w:hyperlink w:anchor="_Toc476958024" w:history="1">
+            <w:r>
+              <w:rPr>
+                <w:rStyle w:val="Hyperlink"/>
+                <w:noProof/>
+                <w:lang w:val="en-US"/>
+              </w:rPr>
+              <w:t>4.1</w:t>
+            </w:r>
+            <w:r>
+              <w:rPr>
+                <w:noProof/>
+                <w:lang w:eastAsia="de-DE"/>
+              </w:rPr>
+              <w:tab/>
+            </w:r>
+            <w:r>
+              <w:rPr>
+                <w:rStyle w:val="Hyperlink"/>
+                <w:noProof/>
+                <w:lang w:val="en-US"/>
+              </w:rPr>
+              <w:t>System</w:t>
+            </w:r>
+            <w:r>
+              <w:rPr>
+                <w:noProof/>
+                <w:webHidden/>
+              </w:rPr>
+              <w:tab/>
+            </w:r>
+            <w:r>
+              <w:rPr>
+                <w:noProof/>
+                <w:webHidden/>
+              </w:rPr>
+              <w:fldChar w:fldCharType="begin"/>
+            </w:r>
+            <w:r>
+              <w:rPr>
+                <w:noProof/>
+                <w:webHidden/>
+              </w:rPr>
+              <w:instrText xml:space="preserve"> PAGEREF _Toc476958024 \h </w:instrText>
+            </w:r>
+            <w:r>
+              <w:rPr>
+                <w:noProof/>
+                <w:webHidden/>
+              </w:rPr>
+            </w:r>
+            <w:r>
+              <w:rPr>
+                <w:noProof/>
+                <w:webHidden/>
+              </w:rPr>
+              <w:fldChar w:fldCharType="separate"/>
+            </w:r>
+            <w:r>
+              <w:rPr>
+                <w:noProof/>
+                <w:webHidden/>
+              </w:rPr>
+              <w:t>6</w:t>
+            </w:r>
+            <w:r>
+              <w:rPr>
+                <w:noProof/>
+                <w:webHidden/>
+              </w:rPr>
+              <w:fldChar w:fldCharType="end"/>
+            </w:r>
+          </w:hyperlink>
+        </w:p>
+        <w:p>
+          <w:pPr>
+            <w:pStyle w:val="Verzeichnis2"/>
+            <w:tabs>
+              <w:tab w:val="left" w:pos="880"/>
+              <w:tab w:val="right" w:leader="dot" w:pos="9062"/>
+            </w:tabs>
+            <w:rPr>
+              <w:noProof/>
+              <w:lang w:eastAsia="de-DE"/>
+            </w:rPr>
+          </w:pPr>
+          <w:hyperlink w:anchor="_Toc476958025" w:history="1">
+            <w:r>
+              <w:rPr>
+                <w:rStyle w:val="Hyperlink"/>
+                <w:noProof/>
+                <w:lang w:val="en-US"/>
+              </w:rPr>
+              <w:t>4.2</w:t>
+            </w:r>
+            <w:r>
+              <w:rPr>
+                <w:noProof/>
+                <w:lang w:eastAsia="de-DE"/>
+              </w:rPr>
+              <w:tab/>
+            </w:r>
+            <w:r>
+              <w:rPr>
+                <w:rStyle w:val="Hyperlink"/>
+                <w:noProof/>
+                <w:lang w:val="en-US"/>
+              </w:rPr>
+              <w:t>Graph</w:t>
+            </w:r>
+            <w:r>
+              <w:rPr>
+                <w:noProof/>
+                <w:webHidden/>
+              </w:rPr>
+              <w:tab/>
+            </w:r>
+            <w:r>
+              <w:rPr>
+                <w:noProof/>
+                <w:webHidden/>
+              </w:rPr>
+              <w:fldChar w:fldCharType="begin"/>
+            </w:r>
+            <w:r>
+              <w:rPr>
+                <w:noProof/>
+                <w:webHidden/>
+              </w:rPr>
+              <w:instrText xml:space="preserve"> PAGEREF _Toc476958025 \h </w:instrText>
+            </w:r>
+            <w:r>
+              <w:rPr>
+                <w:noProof/>
+                <w:webHidden/>
+              </w:rPr>
+            </w:r>
+            <w:r>
+              <w:rPr>
+                <w:noProof/>
+                <w:webHidden/>
+              </w:rPr>
+              <w:fldChar w:fldCharType="separate"/>
+            </w:r>
+            <w:r>
+              <w:rPr>
+                <w:noProof/>
+                <w:webHidden/>
+              </w:rPr>
+              <w:t>6</w:t>
+            </w:r>
+            <w:r>
+              <w:rPr>
+                <w:noProof/>
+                <w:webHidden/>
+              </w:rPr>
+              <w:fldChar w:fldCharType="end"/>
+            </w:r>
+          </w:hyperlink>
+        </w:p>
+        <w:p>
+          <w:pPr>
+            <w:pStyle w:val="Verzeichnis2"/>
+            <w:tabs>
+              <w:tab w:val="left" w:pos="880"/>
+              <w:tab w:val="right" w:leader="dot" w:pos="9062"/>
+            </w:tabs>
+            <w:rPr>
+              <w:noProof/>
+              <w:lang w:eastAsia="de-DE"/>
+            </w:rPr>
+          </w:pPr>
+          <w:hyperlink w:anchor="_Toc476958026" w:history="1">
+            <w:r>
+              <w:rPr>
+                <w:rStyle w:val="Hyperlink"/>
+                <w:noProof/>
+                <w:lang w:val="en-US"/>
+              </w:rPr>
+              <w:t>4.3</w:t>
+            </w:r>
+            <w:r>
+              <w:rPr>
+                <w:noProof/>
+                <w:lang w:eastAsia="de-DE"/>
+              </w:rPr>
+              <w:tab/>
+            </w:r>
+            <w:r>
+              <w:rPr>
+                <w:rStyle w:val="Hyperlink"/>
+                <w:noProof/>
+                <w:lang w:val="en-US"/>
+              </w:rPr>
+              <w:t>UML-Diagram</w:t>
+            </w:r>
+            <w:r>
+              <w:rPr>
+                <w:noProof/>
+                <w:webHidden/>
+              </w:rPr>
+              <w:tab/>
+            </w:r>
+            <w:r>
+              <w:rPr>
+                <w:noProof/>
+                <w:webHidden/>
+              </w:rPr>
+              <w:fldChar w:fldCharType="begin"/>
+            </w:r>
+            <w:r>
+              <w:rPr>
+                <w:noProof/>
+                <w:webHidden/>
+              </w:rPr>
+              <w:instrText xml:space="preserve"> PAGEREF _Toc476958026 \h </w:instrText>
+            </w:r>
+            <w:r>
+              <w:rPr>
+                <w:noProof/>
+                <w:webHidden/>
+              </w:rPr>
+            </w:r>
+            <w:r>
+              <w:rPr>
+                <w:noProof/>
+                <w:webHidden/>
+              </w:rPr>
+              <w:fldChar w:fldCharType="separate"/>
+            </w:r>
+            <w:r>
+              <w:rPr>
+                <w:noProof/>
+                <w:webHidden/>
+              </w:rPr>
+              <w:t>6</w:t>
+            </w:r>
+            <w:r>
+              <w:rPr>
+                <w:noProof/>
+                <w:webHidden/>
+              </w:rPr>
+              <w:fldChar w:fldCharType="end"/>
+            </w:r>
+          </w:hyperlink>
+        </w:p>
+        <w:p>
+          <w:pPr>
+            <w:pStyle w:val="Verzeichnis2"/>
+            <w:tabs>
+              <w:tab w:val="left" w:pos="880"/>
+              <w:tab w:val="right" w:leader="dot" w:pos="9062"/>
+            </w:tabs>
+            <w:rPr>
+              <w:noProof/>
+              <w:lang w:eastAsia="de-DE"/>
+            </w:rPr>
+          </w:pPr>
+          <w:hyperlink w:anchor="_Toc476958027" w:history="1">
+            <w:r>
+              <w:rPr>
+                <w:rStyle w:val="Hyperlink"/>
+                <w:noProof/>
+                <w:lang w:val="en-US"/>
+              </w:rPr>
+              <w:t>4.4</w:t>
+            </w:r>
+            <w:r>
+              <w:rPr>
+                <w:noProof/>
+                <w:lang w:eastAsia="de-DE"/>
+              </w:rPr>
+              <w:tab/>
+            </w:r>
+            <w:r>
+              <w:rPr>
+                <w:rStyle w:val="Hyperlink"/>
+                <w:noProof/>
+                <w:lang w:val="en-US"/>
+              </w:rPr>
+              <w:t>Description of modules</w:t>
+            </w:r>
+            <w:r>
+              <w:rPr>
+                <w:noProof/>
+                <w:webHidden/>
+              </w:rPr>
+              <w:tab/>
+            </w:r>
+            <w:r>
+              <w:rPr>
+                <w:noProof/>
+                <w:webHidden/>
+              </w:rPr>
+              <w:fldChar w:fldCharType="begin"/>
+            </w:r>
+            <w:r>
+              <w:rPr>
+                <w:noProof/>
+                <w:webHidden/>
+              </w:rPr>
+              <w:instrText xml:space="preserve"> PAGEREF _Toc476958027 \h </w:instrText>
+            </w:r>
+            <w:r>
+              <w:rPr>
+                <w:noProof/>
+                <w:webHidden/>
+              </w:rPr>
+            </w:r>
+            <w:r>
+              <w:rPr>
+                <w:noProof/>
+                <w:webHidden/>
+              </w:rPr>
+              <w:fldChar w:fldCharType="separate"/>
+            </w:r>
+            <w:r>
+              <w:rPr>
+                <w:noProof/>
+                <w:webHidden/>
+              </w:rPr>
+              <w:t>6</w:t>
             </w:r>
             <w:r>
               <w:rPr>
@@ -733,13 +1317,12 @@
               <w:tab w:val="left" w:pos="440"/>
               <w:tab w:val="right" w:leader="dot" w:pos="9062"/>
             </w:tabs>
-            <w:jc w:val="both"/>
             <w:rPr>
               <w:noProof/>
               <w:lang w:eastAsia="de-DE"/>
             </w:rPr>
           </w:pPr>
-          <w:hyperlink w:anchor="_Toc476778449" w:history="1">
+          <w:hyperlink w:anchor="_Toc476958028" w:history="1">
             <w:r>
               <w:rPr>
                 <w:rStyle w:val="Hyperlink"/>
@@ -761,7 +1344,7 @@
                 <w:noProof/>
                 <w:lang w:val="en-US"/>
               </w:rPr>
-              <w:t>TensorFlow</w:t>
+              <w:t>Evaluation</w:t>
             </w:r>
             <w:r>
               <w:rPr>
@@ -782,7 +1365,7 @@
                 <w:noProof/>
                 <w:webHidden/>
               </w:rPr>
-              <w:instrText xml:space="preserve"> PAGEREF _Toc476778449 \h </w:instrText>
+              <w:instrText xml:space="preserve"> PAGEREF _Toc476958028 \h </w:instrText>
             </w:r>
             <w:r>
               <w:rPr>
@@ -802,7 +1385,265 @@
                 <w:noProof/>
                 <w:webHidden/>
               </w:rPr>
-              <w:t>6</w:t>
+              <w:t>7</w:t>
+            </w:r>
+            <w:r>
+              <w:rPr>
+                <w:noProof/>
+                <w:webHidden/>
+              </w:rPr>
+              <w:fldChar w:fldCharType="end"/>
+            </w:r>
+          </w:hyperlink>
+        </w:p>
+        <w:p>
+          <w:pPr>
+            <w:pStyle w:val="Verzeichnis2"/>
+            <w:tabs>
+              <w:tab w:val="left" w:pos="880"/>
+              <w:tab w:val="right" w:leader="dot" w:pos="9062"/>
+            </w:tabs>
+            <w:rPr>
+              <w:noProof/>
+              <w:lang w:eastAsia="de-DE"/>
+            </w:rPr>
+          </w:pPr>
+          <w:hyperlink w:anchor="_Toc476958029" w:history="1">
+            <w:r>
+              <w:rPr>
+                <w:rStyle w:val="Hyperlink"/>
+                <w:noProof/>
+                <w:lang w:val="en-US"/>
+              </w:rPr>
+              <w:t>5.1</w:t>
+            </w:r>
+            <w:r>
+              <w:rPr>
+                <w:noProof/>
+                <w:lang w:eastAsia="de-DE"/>
+              </w:rPr>
+              <w:tab/>
+            </w:r>
+            <w:r>
+              <w:rPr>
+                <w:rStyle w:val="Hyperlink"/>
+                <w:noProof/>
+                <w:lang w:val="en-US"/>
+              </w:rPr>
+              <w:t>Environment</w:t>
+            </w:r>
+            <w:r>
+              <w:rPr>
+                <w:noProof/>
+                <w:webHidden/>
+              </w:rPr>
+              <w:tab/>
+            </w:r>
+            <w:r>
+              <w:rPr>
+                <w:noProof/>
+                <w:webHidden/>
+              </w:rPr>
+              <w:fldChar w:fldCharType="begin"/>
+            </w:r>
+            <w:r>
+              <w:rPr>
+                <w:noProof/>
+                <w:webHidden/>
+              </w:rPr>
+              <w:instrText xml:space="preserve"> PAGEREF _Toc476958029 \h </w:instrText>
+            </w:r>
+            <w:r>
+              <w:rPr>
+                <w:noProof/>
+                <w:webHidden/>
+              </w:rPr>
+            </w:r>
+            <w:r>
+              <w:rPr>
+                <w:noProof/>
+                <w:webHidden/>
+              </w:rPr>
+              <w:fldChar w:fldCharType="separate"/>
+            </w:r>
+            <w:r>
+              <w:rPr>
+                <w:noProof/>
+                <w:webHidden/>
+              </w:rPr>
+              <w:t>7</w:t>
+            </w:r>
+            <w:r>
+              <w:rPr>
+                <w:noProof/>
+                <w:webHidden/>
+              </w:rPr>
+              <w:fldChar w:fldCharType="end"/>
+            </w:r>
+          </w:hyperlink>
+        </w:p>
+        <w:p>
+          <w:pPr>
+            <w:pStyle w:val="Verzeichnis2"/>
+            <w:tabs>
+              <w:tab w:val="left" w:pos="880"/>
+              <w:tab w:val="right" w:leader="dot" w:pos="9062"/>
+            </w:tabs>
+            <w:rPr>
+              <w:noProof/>
+              <w:lang w:eastAsia="de-DE"/>
+            </w:rPr>
+          </w:pPr>
+          <w:hyperlink w:anchor="_Toc476958030" w:history="1">
+            <w:r>
+              <w:rPr>
+                <w:rStyle w:val="Hyperlink"/>
+                <w:noProof/>
+                <w:lang w:val="en-US"/>
+              </w:rPr>
+              <w:t>5.2</w:t>
+            </w:r>
+            <w:r>
+              <w:rPr>
+                <w:noProof/>
+                <w:lang w:eastAsia="de-DE"/>
+              </w:rPr>
+              <w:tab/>
+            </w:r>
+            <w:r>
+              <w:rPr>
+                <w:rStyle w:val="Hyperlink"/>
+                <w:noProof/>
+                <w:lang w:val="en-US"/>
+              </w:rPr>
+              <w:t>Accuracy</w:t>
+            </w:r>
+            <w:r>
+              <w:rPr>
+                <w:noProof/>
+                <w:webHidden/>
+              </w:rPr>
+              <w:tab/>
+            </w:r>
+            <w:r>
+              <w:rPr>
+                <w:noProof/>
+                <w:webHidden/>
+              </w:rPr>
+              <w:fldChar w:fldCharType="begin"/>
+            </w:r>
+            <w:r>
+              <w:rPr>
+                <w:noProof/>
+                <w:webHidden/>
+              </w:rPr>
+              <w:instrText xml:space="preserve"> PAGEREF _Toc476958030 \h </w:instrText>
+            </w:r>
+            <w:r>
+              <w:rPr>
+                <w:noProof/>
+                <w:webHidden/>
+              </w:rPr>
+            </w:r>
+            <w:r>
+              <w:rPr>
+                <w:noProof/>
+                <w:webHidden/>
+              </w:rPr>
+              <w:fldChar w:fldCharType="separate"/>
+            </w:r>
+            <w:r>
+              <w:rPr>
+                <w:noProof/>
+                <w:webHidden/>
+              </w:rPr>
+              <w:t>7</w:t>
+            </w:r>
+            <w:r>
+              <w:rPr>
+                <w:noProof/>
+                <w:webHidden/>
+              </w:rPr>
+              <w:fldChar w:fldCharType="end"/>
+            </w:r>
+          </w:hyperlink>
+        </w:p>
+        <w:p>
+          <w:pPr>
+            <w:pStyle w:val="Verzeichnis2"/>
+            <w:tabs>
+              <w:tab w:val="left" w:pos="880"/>
+              <w:tab w:val="right" w:leader="dot" w:pos="9062"/>
+            </w:tabs>
+            <w:rPr>
+              <w:noProof/>
+              <w:lang w:eastAsia="de-DE"/>
+            </w:rPr>
+          </w:pPr>
+          <w:hyperlink w:anchor="_Toc476958031" w:history="1">
+            <w:r>
+              <w:rPr>
+                <w:rStyle w:val="Hyperlink"/>
+                <w:noProof/>
+                <w:lang w:val="en-US"/>
+              </w:rPr>
+              <w:t>5.3</w:t>
+            </w:r>
+            <w:r>
+              <w:rPr>
+                <w:noProof/>
+                <w:lang w:eastAsia="de-DE"/>
+              </w:rPr>
+              <w:tab/>
+            </w:r>
+            <w:r>
+              <w:rPr>
+                <w:rStyle w:val="Hyperlink"/>
+                <w:noProof/>
+                <w:lang w:val="en-US"/>
+              </w:rPr>
+              <w:t>Relevance</w:t>
+            </w:r>
+            <w:r>
+              <w:rPr>
+                <w:noProof/>
+                <w:webHidden/>
+              </w:rPr>
+              <w:tab/>
+            </w:r>
+            <w:r>
+              <w:rPr>
+                <w:noProof/>
+                <w:webHidden/>
+              </w:rPr>
+              <w:fldChar w:fldCharType="begin"/>
+            </w:r>
+            <w:r>
+              <w:rPr>
+                <w:noProof/>
+                <w:webHidden/>
+              </w:rPr>
+              <w:instrText xml:space="preserve"> PAGEREF _Toc476958031 \h </w:instrText>
+            </w:r>
+            <w:r>
+              <w:rPr>
+                <w:noProof/>
+                <w:webHidden/>
+              </w:rPr>
+            </w:r>
+            <w:r>
+              <w:rPr>
+                <w:noProof/>
+                <w:webHidden/>
+              </w:rPr>
+              <w:fldChar w:fldCharType="separate"/>
+            </w:r>
+            <w:r>
+              <w:rPr>
+                <w:noProof/>
+                <w:webHidden/>
+              </w:rPr>
+              <w:t>7</w:t>
             </w:r>
             <w:r>
               <w:rPr>
@@ -820,13 +1661,12 @@
               <w:tab w:val="left" w:pos="440"/>
               <w:tab w:val="right" w:leader="dot" w:pos="9062"/>
             </w:tabs>
-            <w:jc w:val="both"/>
             <w:rPr>
               <w:noProof/>
               <w:lang w:eastAsia="de-DE"/>
             </w:rPr>
           </w:pPr>
-          <w:hyperlink w:anchor="_Toc476778450" w:history="1">
+          <w:hyperlink w:anchor="_Toc476958032" w:history="1">
             <w:r>
               <w:rPr>
                 <w:rStyle w:val="Hyperlink"/>
@@ -848,7 +1688,7 @@
                 <w:noProof/>
                 <w:lang w:val="en-US"/>
               </w:rPr>
-              <w:t>Description of programming code</w:t>
+              <w:t>Summary</w:t>
             </w:r>
             <w:r>
               <w:rPr>
@@ -869,7 +1709,7 @@
                 <w:noProof/>
                 <w:webHidden/>
               </w:rPr>
-              <w:instrText xml:space="preserve"> PAGEREF _Toc476778450 \h </w:instrText>
+              <w:instrText xml:space="preserve"> PAGEREF _Toc476958032 \h </w:instrText>
             </w:r>
             <w:r>
               <w:rPr>
@@ -889,7 +1729,7 @@
                 <w:noProof/>
                 <w:webHidden/>
               </w:rPr>
-              <w:t>7</w:t>
+              <w:t>8</w:t>
             </w:r>
             <w:r>
               <w:rPr>
@@ -907,13 +1747,12 @@
               <w:tab w:val="left" w:pos="440"/>
               <w:tab w:val="right" w:leader="dot" w:pos="9062"/>
             </w:tabs>
-            <w:jc w:val="both"/>
             <w:rPr>
               <w:noProof/>
               <w:lang w:eastAsia="de-DE"/>
             </w:rPr>
           </w:pPr>
-          <w:hyperlink w:anchor="_Toc476778451" w:history="1">
+          <w:hyperlink w:anchor="_Toc476958033" w:history="1">
             <w:r>
               <w:rPr>
                 <w:rStyle w:val="Hyperlink"/>
@@ -935,7 +1774,7 @@
                 <w:noProof/>
                 <w:lang w:val="en-US"/>
               </w:rPr>
-              <w:t>Evaluation</w:t>
+              <w:t>References</w:t>
             </w:r>
             <w:r>
               <w:rPr>
@@ -956,7 +1795,7 @@
                 <w:noProof/>
                 <w:webHidden/>
               </w:rPr>
-              <w:instrText xml:space="preserve"> PAGEREF _Toc476778451 \h </w:instrText>
+              <w:instrText xml:space="preserve"> PAGEREF _Toc476958033 \h </w:instrText>
             </w:r>
             <w:r>
               <w:rPr>
@@ -976,7 +1815,7 @@
                 <w:noProof/>
                 <w:webHidden/>
               </w:rPr>
-              <w:t>8</w:t>
+              <w:t>9</w:t>
             </w:r>
             <w:r>
               <w:rPr>
@@ -994,13 +1833,12 @@
               <w:tab w:val="left" w:pos="440"/>
               <w:tab w:val="right" w:leader="dot" w:pos="9062"/>
             </w:tabs>
-            <w:jc w:val="both"/>
             <w:rPr>
               <w:noProof/>
               <w:lang w:eastAsia="de-DE"/>
             </w:rPr>
           </w:pPr>
-          <w:hyperlink w:anchor="_Toc476778452" w:history="1">
+          <w:hyperlink w:anchor="_Toc476958034" w:history="1">
             <w:r>
               <w:rPr>
                 <w:rStyle w:val="Hyperlink"/>
@@ -1022,7 +1860,7 @@
                 <w:noProof/>
                 <w:lang w:val="en-US"/>
               </w:rPr>
-              <w:t>Summary</w:t>
+              <w:t xml:space="preserve"> Appendix</w:t>
             </w:r>
             <w:r>
               <w:rPr>
@@ -1043,94 +1881,7 @@
                 <w:noProof/>
                 <w:webHidden/>
               </w:rPr>
-              <w:instrText xml:space="preserve"> PAGEREF _Toc476778452 \h </w:instrText>
-            </w:r>
-            <w:r>
-              <w:rPr>
-                <w:noProof/>
-                <w:webHidden/>
-              </w:rPr>
-            </w:r>
-            <w:r>
-              <w:rPr>
-                <w:noProof/>
-                <w:webHidden/>
-              </w:rPr>
-              <w:fldChar w:fldCharType="separate"/>
-            </w:r>
-            <w:r>
-              <w:rPr>
-                <w:noProof/>
-                <w:webHidden/>
-              </w:rPr>
-              <w:t>9</w:t>
-            </w:r>
-            <w:r>
-              <w:rPr>
-                <w:noProof/>
-                <w:webHidden/>
-              </w:rPr>
-              <w:fldChar w:fldCharType="end"/>
-            </w:r>
-          </w:hyperlink>
-        </w:p>
-        <w:p>
-          <w:pPr>
-            <w:pStyle w:val="Verzeichnis1"/>
-            <w:tabs>
-              <w:tab w:val="left" w:pos="440"/>
-              <w:tab w:val="right" w:leader="dot" w:pos="9062"/>
-            </w:tabs>
-            <w:jc w:val="both"/>
-            <w:rPr>
-              <w:noProof/>
-              <w:lang w:eastAsia="de-DE"/>
-            </w:rPr>
-          </w:pPr>
-          <w:hyperlink w:anchor="_Toc476778453" w:history="1">
-            <w:r>
-              <w:rPr>
-                <w:rStyle w:val="Hyperlink"/>
-                <w:noProof/>
-                <w:lang w:val="en-US"/>
-              </w:rPr>
-              <w:t>9</w:t>
-            </w:r>
-            <w:r>
-              <w:rPr>
-                <w:noProof/>
-                <w:lang w:eastAsia="de-DE"/>
-              </w:rPr>
-              <w:tab/>
-            </w:r>
-            <w:r>
-              <w:rPr>
-                <w:rStyle w:val="Hyperlink"/>
-                <w:noProof/>
-                <w:lang w:val="en-US"/>
-              </w:rPr>
-              <w:t>References</w:t>
-            </w:r>
-            <w:r>
-              <w:rPr>
-                <w:noProof/>
-                <w:webHidden/>
-              </w:rPr>
-              <w:tab/>
-            </w:r>
-            <w:r>
-              <w:rPr>
-                <w:noProof/>
-                <w:webHidden/>
-              </w:rPr>
-              <w:fldChar w:fldCharType="begin"/>
-            </w:r>
-            <w:r>
-              <w:rPr>
-                <w:noProof/>
-                <w:webHidden/>
-              </w:rPr>
-              <w:instrText xml:space="preserve"> PAGEREF _Toc476778453 \h </w:instrText>
+              <w:instrText xml:space="preserve"> PAGEREF _Toc476958034 \h </w:instrText>
             </w:r>
             <w:r>
               <w:rPr>
@@ -1208,7 +1959,7 @@
           <w:lang w:val="en-US"/>
         </w:rPr>
       </w:pPr>
-      <w:bookmarkStart w:id="2" w:name="_Toc476778446"/>
+      <w:bookmarkStart w:id="2" w:name="_Toc476958018"/>
       <w:r>
         <w:rPr>
           <w:lang w:val="en-US"/>
@@ -1260,7 +2011,7 @@
       <w:pPr>
         <w:pStyle w:val="Listenabsatz"/>
         <w:numPr>
-          <w:ilvl w:val="0"/>
+          <w:ilvl w:val="1"/>
           <w:numId w:val="17"/>
         </w:numPr>
         <w:jc w:val="both"/>
@@ -1272,8 +2023,116 @@
         <w:rPr>
           <w:lang w:val="en-US"/>
         </w:rPr>
-        <w:t>Define Convolutional Neural Networks</w:t>
-      </w:r>
+        <w:t>Define Neuron</w:t>
+      </w:r>
+    </w:p>
+    <w:p>
+      <w:pPr>
+        <w:pStyle w:val="Listenabsatz"/>
+        <w:numPr>
+          <w:ilvl w:val="2"/>
+          <w:numId w:val="17"/>
+        </w:numPr>
+        <w:jc w:val="both"/>
+        <w:rPr>
+          <w:lang w:val="en-US"/>
+        </w:rPr>
+      </w:pPr>
+      <w:r>
+        <w:rPr>
+          <w:lang w:val="en-US"/>
+        </w:rPr>
+        <w:t>Each neuron performs a dot product and optionally follows it with a non-linearity</w:t>
+      </w:r>
+    </w:p>
+    <w:p>
+      <w:pPr>
+        <w:pStyle w:val="Listenabsatz"/>
+        <w:numPr>
+          <w:ilvl w:val="1"/>
+          <w:numId w:val="17"/>
+        </w:numPr>
+        <w:jc w:val="both"/>
+        <w:rPr>
+          <w:lang w:val="en-US"/>
+        </w:rPr>
+      </w:pPr>
+      <w:r>
+        <w:rPr>
+          <w:lang w:val="en-US"/>
+        </w:rPr>
+        <w:t>Consist of different layers</w:t>
+      </w:r>
+    </w:p>
+    <w:p>
+      <w:pPr>
+        <w:pStyle w:val="Listenabsatz"/>
+        <w:numPr>
+          <w:ilvl w:val="2"/>
+          <w:numId w:val="17"/>
+        </w:numPr>
+        <w:jc w:val="both"/>
+        <w:rPr>
+          <w:lang w:val="en-US"/>
+        </w:rPr>
+      </w:pPr>
+      <w:r>
+        <w:rPr>
+          <w:lang w:val="en-US"/>
+        </w:rPr>
+        <w:t>Neurons connected via edges</w:t>
+      </w:r>
+    </w:p>
+    <w:p>
+      <w:pPr>
+        <w:pStyle w:val="Listenabsatz"/>
+        <w:numPr>
+          <w:ilvl w:val="2"/>
+          <w:numId w:val="17"/>
+        </w:numPr>
+        <w:jc w:val="both"/>
+        <w:rPr>
+          <w:lang w:val="en-US"/>
+        </w:rPr>
+      </w:pPr>
+      <w:r>
+        <w:rPr>
+          <w:lang w:val="en-US"/>
+        </w:rPr>
+        <w:t>Each edge has a weight</w:t>
+      </w:r>
+    </w:p>
+    <w:p>
+      <w:pPr>
+        <w:pStyle w:val="Listenabsatz"/>
+        <w:numPr>
+          <w:ilvl w:val="2"/>
+          <w:numId w:val="17"/>
+        </w:numPr>
+        <w:jc w:val="both"/>
+        <w:rPr>
+          <w:lang w:val="en-US"/>
+        </w:rPr>
+      </w:pPr>
+      <w:r>
+        <w:rPr>
+          <w:lang w:val="en-US"/>
+        </w:rPr>
+        <w:t>Weights are initialized with small random values</w:t>
+      </w:r>
+    </w:p>
+    <w:p>
+      <w:pPr>
+        <w:pStyle w:val="Listenabsatz"/>
+        <w:numPr>
+          <w:ilvl w:val="1"/>
+          <w:numId w:val="17"/>
+        </w:numPr>
+        <w:jc w:val="both"/>
+        <w:rPr>
+          <w:lang w:val="en-US"/>
+        </w:rPr>
+      </w:pPr>
     </w:p>
     <w:p>
       <w:pPr>
@@ -1291,32 +2150,176 @@
         <w:rPr>
           <w:lang w:val="en-US"/>
         </w:rPr>
+        <w:t>Define Convolutional Neural Networks</w:t>
+      </w:r>
+    </w:p>
+    <w:p>
+      <w:pPr>
+        <w:pStyle w:val="Listenabsatz"/>
+        <w:numPr>
+          <w:ilvl w:val="1"/>
+          <w:numId w:val="17"/>
+        </w:numPr>
+        <w:jc w:val="both"/>
+        <w:rPr>
+          <w:lang w:val="en-US"/>
+        </w:rPr>
+      </w:pPr>
+      <w:r>
+        <w:rPr>
+          <w:lang w:val="en-US"/>
+        </w:rPr>
+        <w:t>Neural Networks</w:t>
+      </w:r>
+    </w:p>
+    <w:p>
+      <w:pPr>
+        <w:pStyle w:val="Listenabsatz"/>
+        <w:numPr>
+          <w:ilvl w:val="2"/>
+          <w:numId w:val="17"/>
+        </w:numPr>
+        <w:jc w:val="both"/>
+        <w:rPr>
+          <w:lang w:val="en-US"/>
+        </w:rPr>
+      </w:pPr>
+      <w:r>
+        <w:rPr>
+          <w:lang w:val="en-US"/>
+        </w:rPr>
+        <w:t>Convolutional Neural Networks are special part of that</w:t>
+      </w:r>
+    </w:p>
+    <w:p>
+      <w:pPr>
+        <w:pStyle w:val="Listenabsatz"/>
+        <w:numPr>
+          <w:ilvl w:val="2"/>
+          <w:numId w:val="17"/>
+        </w:numPr>
+        <w:jc w:val="both"/>
+        <w:rPr>
+          <w:lang w:val="en-US"/>
+        </w:rPr>
+      </w:pPr>
+      <w:r>
+        <w:rPr>
+          <w:lang w:val="en-US"/>
+        </w:rPr>
+        <w:t>CNN are feed forward networks</w:t>
+      </w:r>
+    </w:p>
+    <w:p>
+      <w:pPr>
+        <w:pStyle w:val="Listenabsatz"/>
+        <w:numPr>
+          <w:ilvl w:val="1"/>
+          <w:numId w:val="17"/>
+        </w:numPr>
+        <w:jc w:val="both"/>
+        <w:rPr>
+          <w:lang w:val="en-US"/>
+        </w:rPr>
+      </w:pPr>
+    </w:p>
+    <w:p>
+      <w:pPr>
+        <w:pStyle w:val="Listenabsatz"/>
+        <w:numPr>
+          <w:ilvl w:val="0"/>
+          <w:numId w:val="17"/>
+        </w:numPr>
+        <w:jc w:val="both"/>
+        <w:rPr>
+          <w:lang w:val="en-US"/>
+        </w:rPr>
+      </w:pPr>
+      <w:r>
+        <w:rPr>
+          <w:lang w:val="en-US"/>
+        </w:rPr>
         <w:t>Define Classification (unequal to clustering)</w:t>
       </w:r>
-      <w:r>
-        <w:rPr>
-          <w:lang w:val="en-US"/>
-        </w:rPr>
-        <w:br w:type="page"/>
-      </w:r>
-    </w:p>
-    <w:p>
-      <w:pPr>
-        <w:pStyle w:val="berschrift1"/>
+    </w:p>
+    <w:p>
+      <w:pPr>
+        <w:pStyle w:val="berschrift2"/>
+        <w:rPr>
+          <w:lang w:val="en-US"/>
+        </w:rPr>
+      </w:pPr>
+      <w:bookmarkStart w:id="3" w:name="_Toc476958019"/>
+      <w:r>
+        <w:rPr>
+          <w:lang w:val="en-US"/>
+        </w:rPr>
+        <w:t>Problem</w:t>
+      </w:r>
+      <w:bookmarkEnd w:id="3"/>
+    </w:p>
+    <w:p>
+      <w:pPr>
         <w:jc w:val="both"/>
         <w:rPr>
           <w:lang w:val="en-US"/>
         </w:rPr>
       </w:pPr>
-      <w:bookmarkStart w:id="3" w:name="_Toc476778447"/>
-      <w:r>
-        <w:rPr>
-          <w:lang w:val="en-US"/>
-        </w:rPr>
-        <w:lastRenderedPageBreak/>
-        <w:t>Problem</w:t>
-      </w:r>
-      <w:bookmarkEnd w:id="3"/>
+      <w:r>
+        <w:rPr>
+          <w:lang w:val="en-US"/>
+        </w:rPr>
+        <w:t>A common problem for CNN is the classification of images. We chose to classify</w:t>
+      </w:r>
+      <w:r>
+        <w:rPr>
+          <w:lang w:val="en-US"/>
+        </w:rPr>
+        <w:t xml:space="preserve"> between</w:t>
+      </w:r>
+      <w:r>
+        <w:rPr>
+          <w:lang w:val="en-US"/>
+        </w:rPr>
+        <w:t xml:space="preserve"> cat and dog images. The dataset used for this course was provided by </w:t>
+      </w:r>
+      <w:r>
+        <w:rPr>
+          <w:lang w:val="en-US"/>
+        </w:rPr>
+        <w:t>Kaggle</w:t>
+      </w:r>
+      <w:r>
+        <w:rPr>
+          <w:rStyle w:val="Funotenzeichen"/>
+          <w:lang w:val="en-US"/>
+        </w:rPr>
+        <w:footnoteReference w:id="1"/>
+      </w:r>
+      <w:r>
+        <w:rPr>
+          <w:lang w:val="en-US"/>
+        </w:rPr>
+        <w:t xml:space="preserve">, a host for competitions </w:t>
+      </w:r>
+      <w:r>
+        <w:rPr>
+          <w:lang w:val="en-US"/>
+        </w:rPr>
+        <w:t>in</w:t>
+      </w:r>
+      <w:r>
+        <w:rPr>
+          <w:lang w:val="en-US"/>
+        </w:rPr>
+        <w:t xml:space="preserve"> machine learning. </w:t>
+      </w:r>
+      <w:r>
+        <w:rPr>
+          <w:lang w:val="en-US"/>
+        </w:rPr>
+        <w:t xml:space="preserve">The aim is to predict if an image shows one of the two classes cat and dog. </w:t>
+      </w:r>
     </w:p>
     <w:p>
       <w:pPr>
@@ -1329,71 +2332,6 @@
         <w:rPr>
           <w:lang w:val="en-US"/>
         </w:rPr>
-        <w:t>A common problem for CNN is the classification of images. We chose to classify</w:t>
-      </w:r>
-      <w:r>
-        <w:rPr>
-          <w:lang w:val="en-US"/>
-        </w:rPr>
-        <w:t xml:space="preserve"> between</w:t>
-      </w:r>
-      <w:r>
-        <w:rPr>
-          <w:lang w:val="en-US"/>
-        </w:rPr>
-        <w:t xml:space="preserve"> cat and dog images. The dataset used for this course was provided by </w:t>
-      </w:r>
-      <w:proofErr w:type="spellStart"/>
-      <w:r>
-        <w:rPr>
-          <w:lang w:val="en-US"/>
-        </w:rPr>
-        <w:t>Kaggle</w:t>
-      </w:r>
-      <w:proofErr w:type="spellEnd"/>
-      <w:r>
-        <w:rPr>
-          <w:rStyle w:val="Funotenzeichen"/>
-          <w:lang w:val="en-US"/>
-        </w:rPr>
-        <w:footnoteReference w:id="1"/>
-      </w:r>
-      <w:r>
-        <w:rPr>
-          <w:lang w:val="en-US"/>
-        </w:rPr>
-        <w:t xml:space="preserve">, a host for competitions </w:t>
-      </w:r>
-      <w:r>
-        <w:rPr>
-          <w:lang w:val="en-US"/>
-        </w:rPr>
-        <w:t>in</w:t>
-      </w:r>
-      <w:r>
-        <w:rPr>
-          <w:lang w:val="en-US"/>
-        </w:rPr>
-        <w:t xml:space="preserve"> machine learning. </w:t>
-      </w:r>
-      <w:r>
-        <w:rPr>
-          <w:lang w:val="en-US"/>
-        </w:rPr>
-        <w:t xml:space="preserve">The aim is to predict if an image shows one of the two classes cat and dog. </w:t>
-      </w:r>
-    </w:p>
-    <w:p>
-      <w:pPr>
-        <w:jc w:val="both"/>
-        <w:rPr>
-          <w:lang w:val="en-US"/>
-        </w:rPr>
-      </w:pPr>
-      <w:r>
-        <w:rPr>
-          <w:lang w:val="en-US"/>
-        </w:rPr>
         <w:t xml:space="preserve">The </w:t>
       </w:r>
       <w:r>
@@ -1413,6 +2351,12 @@
           <w:lang w:val="en-US"/>
         </w:rPr>
         <w:t>, 12,500 for each class.</w:t>
+      </w:r>
+      <w:r>
+        <w:rPr>
+          <w:lang w:val="en-US"/>
+        </w:rPr>
+        <w:t xml:space="preserve"> </w:t>
       </w:r>
     </w:p>
     <w:p>
@@ -1431,7 +2375,7 @@
         <w:rPr>
           <w:lang w:val="en-US"/>
         </w:rPr>
-        <w:t>12,500 images to predict</w:t>
+        <w:t>Number of images which are doubled from hand checking should be inserted here (can be found within the presentation)</w:t>
       </w:r>
     </w:p>
     <w:p>
@@ -1450,7 +2394,7 @@
         <w:rPr>
           <w:lang w:val="en-US"/>
         </w:rPr>
-        <w:t>25,000 images for training</w:t>
+        <w:t>Varying size</w:t>
       </w:r>
     </w:p>
     <w:p>
@@ -1469,14 +2413,14 @@
         <w:rPr>
           <w:lang w:val="en-US"/>
         </w:rPr>
-        <w:t>To classes for classification</w:t>
+        <w:t>Not all images show only one cat nor dog</w:t>
       </w:r>
     </w:p>
     <w:p>
       <w:pPr>
         <w:pStyle w:val="Listenabsatz"/>
         <w:numPr>
-          <w:ilvl w:val="1"/>
+          <w:ilvl w:val="0"/>
           <w:numId w:val="11"/>
         </w:numPr>
         <w:jc w:val="both"/>
@@ -1488,187 +2432,174 @@
         <w:rPr>
           <w:lang w:val="en-US"/>
         </w:rPr>
-        <w:t>Cat</w:t>
-      </w:r>
-    </w:p>
-    <w:p>
-      <w:pPr>
-        <w:pStyle w:val="Listenabsatz"/>
-        <w:numPr>
-          <w:ilvl w:val="1"/>
-          <w:numId w:val="11"/>
-        </w:numPr>
-        <w:jc w:val="both"/>
-        <w:rPr>
-          <w:lang w:val="en-US"/>
-        </w:rPr>
-      </w:pPr>
-      <w:r>
-        <w:rPr>
-          <w:lang w:val="en-US"/>
-        </w:rPr>
-        <w:t xml:space="preserve">Dog </w:t>
-      </w:r>
-    </w:p>
-    <w:p>
-      <w:pPr>
-        <w:jc w:val="both"/>
-        <w:rPr>
-          <w:rFonts w:asciiTheme="majorHAnsi" w:eastAsiaTheme="majorEastAsia" w:hAnsiTheme="majorHAnsi" w:cstheme="majorBidi"/>
-          <w:b/>
-          <w:bCs/>
-          <w:smallCaps/>
-          <w:color w:val="000000" w:themeColor="text1"/>
+        <w:t>Some images are only black</w:t>
+      </w:r>
+    </w:p>
+    <w:p>
+      <w:pPr>
+        <w:pStyle w:val="berschrift2"/>
+        <w:rPr>
           <w:sz w:val="36"/>
           <w:szCs w:val="36"/>
           <w:lang w:val="en-US"/>
         </w:rPr>
       </w:pPr>
-      <w:r>
-        <w:rPr>
-          <w:lang w:val="en-US"/>
-        </w:rPr>
-        <w:br w:type="page"/>
-      </w:r>
-    </w:p>
-    <w:p>
-      <w:pPr>
-        <w:pStyle w:val="berschrift1"/>
+      <w:bookmarkStart w:id="4" w:name="_Toc476958020"/>
+      <w:r>
+        <w:rPr>
+          <w:lang w:val="en-US"/>
+        </w:rPr>
+        <w:t>Neural Networks</w:t>
+      </w:r>
+      <w:bookmarkEnd w:id="4"/>
+    </w:p>
+    <w:p>
+      <w:pPr>
+        <w:pStyle w:val="berschrift2"/>
+        <w:rPr>
+          <w:lang w:val="en-US"/>
+        </w:rPr>
+      </w:pPr>
+      <w:bookmarkStart w:id="5" w:name="_Toc476958021"/>
+      <w:r>
+        <w:rPr>
+          <w:lang w:val="en-US"/>
+        </w:rPr>
+        <w:t>Convolutional Neural Networks</w:t>
+      </w:r>
+      <w:bookmarkEnd w:id="5"/>
+    </w:p>
+    <w:p>
+      <w:pPr>
         <w:jc w:val="both"/>
         <w:rPr>
           <w:lang w:val="en-US"/>
         </w:rPr>
       </w:pPr>
-      <w:bookmarkStart w:id="4" w:name="_Toc476778448"/>
+      <w:r>
+        <w:rPr>
+          <w:lang w:val="en-US"/>
+        </w:rPr>
+        <w:t>Due to the lower number of parameters</w:t>
+      </w:r>
+      <w:r>
+        <w:rPr>
+          <w:lang w:val="en-US"/>
+        </w:rPr>
+        <w:t xml:space="preserve"> within the network</w:t>
+      </w:r>
+      <w:r>
+        <w:rPr>
+          <w:lang w:val="en-US"/>
+        </w:rPr>
+        <w:t xml:space="preserve"> CNNs are preferred above NN in case of image classification. This reduces the time used for training. The reason for the decreased number of parameters is the insertion of a convolutional layer. Beside this one, the following text describes briefly input, pooling, normalization, fully-connected, softmax linear, and output layer. Neither has every CNN all the listed ones nor are these all possible layers. We have chosen to describe these ones shortly </w:t>
+      </w:r>
+      <w:r>
+        <w:rPr>
+          <w:lang w:val="en-US"/>
+        </w:rPr>
+        <w:t xml:space="preserve">because of their use within the network used to classify images of cats and dogs. The structure of the CNN shown in </w:t>
+      </w:r>
+      <w:r>
+        <w:rPr>
+          <w:lang w:val="en-US"/>
+        </w:rPr>
+        <w:fldChar w:fldCharType="begin"/>
+      </w:r>
+      <w:r>
+        <w:rPr>
+          <w:lang w:val="en-US"/>
+        </w:rPr>
+        <w:instrText xml:space="preserve"> REF _Ref476780231 \h </w:instrText>
+      </w:r>
+      <w:r>
+        <w:rPr>
+          <w:lang w:val="en-US"/>
+        </w:rPr>
+      </w:r>
+      <w:r>
+        <w:rPr>
+          <w:lang w:val="en-US"/>
+        </w:rPr>
+        <w:fldChar w:fldCharType="separate"/>
+      </w:r>
+      <w:r>
+        <w:rPr>
+          <w:lang w:val="en-US"/>
+        </w:rPr>
+        <w:t xml:space="preserve">Figure </w:t>
+      </w:r>
+      <w:r>
+        <w:rPr>
+          <w:noProof/>
+          <w:lang w:val="en-US"/>
+        </w:rPr>
+        <w:t>1</w:t>
+      </w:r>
+      <w:r>
+        <w:rPr>
+          <w:lang w:val="en-US"/>
+        </w:rPr>
+        <w:t>: Structure of the implemented CNN</w:t>
+      </w:r>
+      <w:r>
+        <w:rPr>
+          <w:lang w:val="en-US"/>
+        </w:rPr>
+        <w:fldChar w:fldCharType="end"/>
+      </w:r>
+      <w:r>
+        <w:rPr>
+          <w:lang w:val="en-US"/>
+        </w:rPr>
+        <w:t xml:space="preserve"> has multiple appearances of convolutional, pooling, and normalization layer. </w:t>
+      </w:r>
+    </w:p>
+    <w:p>
+      <w:pPr>
+        <w:jc w:val="both"/>
+        <w:rPr>
+          <w:lang w:val="en-US"/>
+        </w:rPr>
+      </w:pPr>
+      <w:r>
+        <w:rPr>
+          <w:lang w:val="en-US"/>
+        </w:rPr>
+        <w:t xml:space="preserve">The </w:t>
+      </w:r>
+      <w:r>
+        <w:rPr>
+          <w:b/>
+          <w:lang w:val="en-US"/>
+        </w:rPr>
+        <w:t>input</w:t>
+      </w:r>
+      <w:r>
+        <w:rPr>
+          <w:lang w:val="en-US"/>
+        </w:rPr>
+        <w:t xml:space="preserve"> layer gets the input data</w:t>
+      </w:r>
+      <w:r>
+        <w:rPr>
+          <w:lang w:val="en-US"/>
+        </w:rPr>
+        <w:t xml:space="preserve"> and passes it forward to the next layer. Within this layer no computation is performed. </w:t>
+      </w:r>
+    </w:p>
+    <w:p>
+      <w:pPr>
+        <w:jc w:val="both"/>
+        <w:rPr>
+          <w:lang w:val="en-US"/>
+        </w:rPr>
+      </w:pPr>
       <w:r>
         <w:rPr>
           <w:lang w:val="en-US"/>
         </w:rPr>
         <w:lastRenderedPageBreak/>
-        <w:t>Convolutional Neural Networks</w:t>
-      </w:r>
-      <w:bookmarkEnd w:id="4"/>
-    </w:p>
-    <w:p>
-      <w:pPr>
-        <w:jc w:val="both"/>
-        <w:rPr>
-          <w:lang w:val="en-US"/>
-        </w:rPr>
-      </w:pPr>
-      <w:r>
-        <w:rPr>
-          <w:lang w:val="en-US"/>
-        </w:rPr>
-        <w:t xml:space="preserve">Due to the lower number of parameters CNNs are preferred above NN in case of image classification. This reduces the time used for training. The reason for the decreased number of parameters is the insertion of a convolutional layer. Beside this one, the following text describes briefly input, pooling, normalization, fully-connected, </w:t>
-      </w:r>
-      <w:proofErr w:type="spellStart"/>
-      <w:r>
-        <w:rPr>
-          <w:lang w:val="en-US"/>
-        </w:rPr>
-        <w:t>softmax</w:t>
-      </w:r>
-      <w:proofErr w:type="spellEnd"/>
-      <w:r>
-        <w:rPr>
-          <w:lang w:val="en-US"/>
-        </w:rPr>
-        <w:t xml:space="preserve"> linear, and output layer. Neither has every CNN all the listed ones nor are these all possible layers. We have chosen to describe these ones shortly </w:t>
-      </w:r>
-      <w:r>
-        <w:rPr>
-          <w:lang w:val="en-US"/>
-        </w:rPr>
-        <w:t xml:space="preserve">because of their use within the network used to classify images of cats and dogs. The structure of the CNN shown in </w:t>
-      </w:r>
-      <w:r>
-        <w:rPr>
-          <w:lang w:val="en-US"/>
-        </w:rPr>
-        <w:fldChar w:fldCharType="begin"/>
-      </w:r>
-      <w:r>
-        <w:rPr>
-          <w:lang w:val="en-US"/>
-        </w:rPr>
-        <w:instrText xml:space="preserve"> REF _Ref476780231 \h </w:instrText>
-      </w:r>
-      <w:r>
-        <w:rPr>
-          <w:lang w:val="en-US"/>
-        </w:rPr>
-      </w:r>
-      <w:r>
-        <w:rPr>
-          <w:lang w:val="en-US"/>
-        </w:rPr>
-        <w:fldChar w:fldCharType="separate"/>
-      </w:r>
-      <w:r>
-        <w:rPr>
-          <w:lang w:val="en-US"/>
-        </w:rPr>
-        <w:t xml:space="preserve">Figure </w:t>
-      </w:r>
-      <w:r>
-        <w:rPr>
-          <w:noProof/>
-          <w:lang w:val="en-US"/>
-        </w:rPr>
-        <w:t>2</w:t>
-      </w:r>
-      <w:r>
-        <w:rPr>
-          <w:lang w:val="en-US"/>
-        </w:rPr>
-        <w:fldChar w:fldCharType="end"/>
-      </w:r>
-      <w:r>
-        <w:rPr>
-          <w:lang w:val="en-US"/>
-        </w:rPr>
-        <w:t xml:space="preserve"> has multiple appearances of convolutional, pooling, and normalization layer. </w:t>
-      </w:r>
-    </w:p>
-    <w:p>
-      <w:pPr>
-        <w:jc w:val="both"/>
-        <w:rPr>
-          <w:lang w:val="en-US"/>
-        </w:rPr>
-      </w:pPr>
-      <w:r>
-        <w:rPr>
-          <w:lang w:val="en-US"/>
-        </w:rPr>
-        <w:t xml:space="preserve">The </w:t>
-      </w:r>
-      <w:r>
-        <w:rPr>
-          <w:b/>
-          <w:lang w:val="en-US"/>
-        </w:rPr>
-        <w:t>input</w:t>
-      </w:r>
-      <w:r>
-        <w:rPr>
-          <w:lang w:val="en-US"/>
-        </w:rPr>
-        <w:t xml:space="preserve"> layer gets the input data</w:t>
-      </w:r>
-    </w:p>
-    <w:p>
-      <w:pPr>
-        <w:jc w:val="both"/>
-        <w:rPr>
-          <w:lang w:val="en-US"/>
-        </w:rPr>
-      </w:pPr>
-      <w:r>
-        <w:rPr>
-          <w:lang w:val="en-US"/>
-        </w:rPr>
         <w:t>In traditional NN fully-connected layers are used over the whole range of the network. Within CNN t</w:t>
       </w:r>
       <w:r>
@@ -1787,27 +2718,37 @@
         <w:rPr>
           <w:lang w:val="en-US"/>
         </w:rPr>
-        <w:t xml:space="preserve"> layer reduces the size of the data by applying a function like max- or average-pooling is computed on the given data. When </w:t>
-      </w:r>
-      <w:commentRangeStart w:id="5"/>
-      <w:r>
-        <w:rPr>
-          <w:lang w:val="en-US"/>
-        </w:rPr>
-        <w:t>spatial size</w:t>
-      </w:r>
-      <w:commentRangeEnd w:id="5"/>
-      <w:r>
-        <w:rPr>
-          <w:rStyle w:val="Kommentarzeichen"/>
-        </w:rPr>
-        <w:commentReference w:id="5"/>
-      </w:r>
-      <w:r>
-        <w:rPr>
-          <w:lang w:val="en-US"/>
-        </w:rPr>
-        <w:t xml:space="preserve"> is two and the given input is a 4x4, the output is a 2x2 image</w:t>
+        <w:t xml:space="preserve"> layer reduces the size of the data by applying a function like max- or average-pooling is computed on the given data. </w:t>
+      </w:r>
+      <w:r>
+        <w:rPr>
+          <w:lang w:val="en-US"/>
+        </w:rPr>
+        <w:t xml:space="preserve">Beside the function to hyperparameters can be chosen: the spatial extend and the stride. </w:t>
+      </w:r>
+      <w:r>
+        <w:rPr>
+          <w:lang w:val="en-US"/>
+        </w:rPr>
+        <w:t xml:space="preserve">When </w:t>
+      </w:r>
+      <w:r>
+        <w:rPr>
+          <w:lang w:val="en-US"/>
+        </w:rPr>
+        <w:t>stride and spatial extend are</w:t>
+      </w:r>
+      <w:r>
+        <w:rPr>
+          <w:lang w:val="en-US"/>
+        </w:rPr>
+        <w:t xml:space="preserve"> two and the give</w:t>
+      </w:r>
+      <w:r>
+        <w:rPr>
+          <w:lang w:val="en-US"/>
+        </w:rPr>
+        <w:t>n input is a 4x4, the output data is of dimension 2x2</w:t>
       </w:r>
       <w:r>
         <w:rPr>
@@ -1815,6 +2756,12 @@
         </w:rPr>
         <w:t xml:space="preserve">. </w:t>
       </w:r>
+      <w:r>
+        <w:rPr>
+          <w:lang w:val="en-US"/>
+        </w:rPr>
+        <w:t xml:space="preserve">This means a reduction by factor two for the outgoing data. </w:t>
+      </w:r>
     </w:p>
     <w:p>
       <w:pPr>
@@ -1840,7 +2787,13 @@
         <w:rPr>
           <w:lang w:val="en-US"/>
         </w:rPr>
-        <w:t xml:space="preserve"> layer the values are normalized. </w:t>
+        <w:t xml:space="preserve"> l</w:t>
+      </w:r>
+      <w:r>
+        <w:rPr>
+          <w:lang w:val="en-US"/>
+        </w:rPr>
+        <w:t xml:space="preserve">ayer the values are normalized or inhibited. The layer helps to reduce the size of parameters and the excited neurons can fire relatively more. Within the current development of CNN, the normalization layer fall out of favor, because there is little to no documented use. </w:t>
       </w:r>
     </w:p>
     <w:p>
@@ -1859,86 +2812,47 @@
       </w:r>
       <w:r>
         <w:rPr>
-          <w:lang w:val="en-US"/>
-        </w:rPr>
-        <w:t xml:space="preserve"> layers are used to combine the results of all filters in the end. </w:t>
-      </w:r>
-    </w:p>
-    <w:p>
-      <w:pPr>
-        <w:jc w:val="both"/>
-        <w:rPr>
-          <w:lang w:val="en-US"/>
-        </w:rPr>
-      </w:pPr>
-      <w:r>
-        <w:rPr>
-          <w:lang w:val="en-US"/>
-        </w:rPr>
-        <w:t xml:space="preserve">The </w:t>
-      </w:r>
-      <w:proofErr w:type="spellStart"/>
-      <w:r>
-        <w:rPr>
           <w:b/>
           <w:lang w:val="en-US"/>
         </w:rPr>
-        <w:t>softmax</w:t>
-      </w:r>
-      <w:proofErr w:type="spellEnd"/>
+        <w:t xml:space="preserve"> </w:t>
+      </w:r>
+      <w:r>
+        <w:rPr>
+          <w:lang w:val="en-US"/>
+        </w:rPr>
+        <w:t xml:space="preserve">or </w:t>
+      </w:r>
       <w:r>
         <w:rPr>
           <w:b/>
           <w:lang w:val="en-US"/>
         </w:rPr>
-        <w:t>-linear</w:t>
-      </w:r>
-      <w:r>
-        <w:rPr>
-          <w:lang w:val="en-US"/>
-        </w:rPr>
-        <w:t xml:space="preserve"> layer </w:t>
-      </w:r>
-    </w:p>
-    <w:p>
-      <w:pPr>
-        <w:jc w:val="both"/>
-        <w:rPr>
-          <w:lang w:val="en-US"/>
-        </w:rPr>
-      </w:pPr>
-      <w:r>
-        <w:rPr>
-          <w:lang w:val="en-US"/>
-        </w:rPr>
-        <w:t xml:space="preserve">The </w:t>
-      </w:r>
-      <w:r>
-        <w:rPr>
-          <w:b/>
-          <w:lang w:val="en-US"/>
-        </w:rPr>
-        <w:t>output</w:t>
-      </w:r>
-      <w:r>
-        <w:rPr>
-          <w:lang w:val="en-US"/>
-        </w:rPr>
-        <w:t xml:space="preserve"> layer</w:t>
-      </w:r>
-    </w:p>
-    <w:p>
-      <w:pPr>
-        <w:jc w:val="both"/>
-        <w:rPr>
-          <w:lang w:val="en-US"/>
-        </w:rPr>
-      </w:pPr>
-      <w:r>
-        <w:rPr>
-          <w:lang w:val="en-US"/>
-        </w:rPr>
-        <w:t>Overall layers the input data is reduced through several computations until only the prediction is left. In the example of cat and dog classification for each image a possibility for both classes are the output.</w:t>
+        <w:t>local</w:t>
+      </w:r>
+      <w:r>
+        <w:rPr>
+          <w:lang w:val="en-US"/>
+        </w:rPr>
+        <w:t xml:space="preserve"> layers are used to combine the results of all filters </w:t>
+      </w:r>
+      <w:r>
+        <w:rPr>
+          <w:lang w:val="en-US"/>
+        </w:rPr>
+        <w:t xml:space="preserve">especially </w:t>
+      </w:r>
+      <w:r>
+        <w:rPr>
+          <w:lang w:val="en-US"/>
+        </w:rPr>
+        <w:t xml:space="preserve">in the end. </w:t>
+      </w:r>
+      <w:r>
+        <w:rPr>
+          <w:lang w:val="en-US"/>
+        </w:rPr>
+        <w:t xml:space="preserve">Each neuron in this layer is connected to all outgoing edges of the previous node. It is possible to convert a fully-connected layer into a convolutional layer by increasing the local region of the convolutional layer. </w:t>
       </w:r>
     </w:p>
     <w:p>
@@ -1946,7 +2860,7 @@
         <w:pStyle w:val="Listenabsatz"/>
         <w:numPr>
           <w:ilvl w:val="0"/>
-          <w:numId w:val="11"/>
+          <w:numId w:val="26"/>
         </w:numPr>
         <w:jc w:val="both"/>
         <w:rPr>
@@ -1957,15 +2871,83 @@
         <w:rPr>
           <w:lang w:val="en-US"/>
         </w:rPr>
-        <w:t xml:space="preserve">CNN are a special form of NN. </w:t>
-      </w:r>
+        <w:t xml:space="preserve">The </w:t>
+      </w:r>
+      <w:r>
+        <w:rPr>
+          <w:b/>
+          <w:lang w:val="en-US"/>
+        </w:rPr>
+        <w:t>softmax-linear</w:t>
+      </w:r>
+      <w:r>
+        <w:rPr>
+          <w:lang w:val="en-US"/>
+        </w:rPr>
+        <w:t xml:space="preserve"> layer </w:t>
+      </w:r>
+    </w:p>
+    <w:p>
+      <w:pPr>
+        <w:jc w:val="both"/>
+        <w:rPr>
+          <w:lang w:val="en-US"/>
+        </w:rPr>
+      </w:pPr>
+      <w:r>
+        <w:rPr>
+          <w:lang w:val="en-US"/>
+        </w:rPr>
+        <w:t xml:space="preserve">The </w:t>
+      </w:r>
+      <w:r>
+        <w:rPr>
+          <w:b/>
+          <w:lang w:val="en-US"/>
+        </w:rPr>
+        <w:t>output</w:t>
+      </w:r>
+      <w:r>
+        <w:rPr>
+          <w:lang w:val="en-US"/>
+        </w:rPr>
+        <w:t xml:space="preserve"> layer</w:t>
+      </w:r>
+      <w:r>
+        <w:rPr>
+          <w:lang w:val="en-US"/>
+        </w:rPr>
+        <w:t xml:space="preserve"> computes the predicted value for the input data for each class. No activation function is applied here. </w:t>
+      </w:r>
+    </w:p>
+    <w:p>
+      <w:pPr>
+        <w:jc w:val="both"/>
+        <w:rPr>
+          <w:lang w:val="en-US"/>
+        </w:rPr>
+      </w:pPr>
+      <w:r>
+        <w:rPr>
+          <w:lang w:val="en-US"/>
+        </w:rPr>
+        <w:t>Overall layers the input data is reduced through several computations until only the prediction is left. In the example of cat and dog classification for each image a possibility for both classes are the output.</w:t>
+      </w:r>
+    </w:p>
+    <w:p>
+      <w:pPr>
+        <w:jc w:val="both"/>
+        <w:rPr>
+          <w:lang w:val="en-US"/>
+        </w:rPr>
+      </w:pPr>
     </w:p>
     <w:p>
       <w:pPr>
         <w:pStyle w:val="Listenabsatz"/>
         <w:numPr>
           <w:ilvl w:val="0"/>
-          <w:numId w:val="11"/>
+          <w:numId w:val="25"/>
         </w:numPr>
         <w:jc w:val="both"/>
         <w:rPr>
@@ -1976,45 +2958,7 @@
         <w:rPr>
           <w:lang w:val="en-US"/>
         </w:rPr>
-        <w:t>Neural Networks</w:t>
-      </w:r>
-    </w:p>
-    <w:p>
-      <w:pPr>
-        <w:pStyle w:val="Listenabsatz"/>
-        <w:numPr>
-          <w:ilvl w:val="1"/>
-          <w:numId w:val="11"/>
-        </w:numPr>
-        <w:jc w:val="both"/>
-        <w:rPr>
-          <w:lang w:val="en-US"/>
-        </w:rPr>
-      </w:pPr>
-      <w:r>
-        <w:rPr>
-          <w:lang w:val="en-US"/>
-        </w:rPr>
-        <w:t>Convolutional Neural Networks are special part of that</w:t>
-      </w:r>
-    </w:p>
-    <w:p>
-      <w:pPr>
-        <w:pStyle w:val="Listenabsatz"/>
-        <w:numPr>
-          <w:ilvl w:val="1"/>
-          <w:numId w:val="11"/>
-        </w:numPr>
-        <w:jc w:val="both"/>
-        <w:rPr>
-          <w:lang w:val="en-US"/>
-        </w:rPr>
-      </w:pPr>
-      <w:r>
-        <w:rPr>
-          <w:lang w:val="en-US"/>
-        </w:rPr>
-        <w:t>CNN are feed forward networks</w:t>
+        <w:t xml:space="preserve">Describe the concept of backpropagation. </w:t>
       </w:r>
     </w:p>
     <w:p>
@@ -2022,7 +2966,7 @@
         <w:pStyle w:val="Listenabsatz"/>
         <w:numPr>
           <w:ilvl w:val="0"/>
-          <w:numId w:val="11"/>
+          <w:numId w:val="25"/>
         </w:numPr>
         <w:jc w:val="both"/>
         <w:rPr>
@@ -2033,171 +2977,8 @@
         <w:rPr>
           <w:lang w:val="en-US"/>
         </w:rPr>
-        <w:t>Consist of different layers</w:t>
-      </w:r>
-    </w:p>
-    <w:p>
-      <w:pPr>
-        <w:pStyle w:val="Listenabsatz"/>
-        <w:numPr>
-          <w:ilvl w:val="1"/>
-          <w:numId w:val="11"/>
-        </w:numPr>
-        <w:jc w:val="both"/>
-        <w:rPr>
-          <w:lang w:val="en-US"/>
-        </w:rPr>
-      </w:pPr>
-      <w:r>
-        <w:rPr>
-          <w:lang w:val="en-US"/>
-        </w:rPr>
-        <w:t>Neurons connected via edges</w:t>
-      </w:r>
-    </w:p>
-    <w:p>
-      <w:pPr>
-        <w:pStyle w:val="Listenabsatz"/>
-        <w:numPr>
-          <w:ilvl w:val="1"/>
-          <w:numId w:val="11"/>
-        </w:numPr>
-        <w:jc w:val="both"/>
-        <w:rPr>
-          <w:lang w:val="en-US"/>
-        </w:rPr>
-      </w:pPr>
-      <w:r>
-        <w:rPr>
-          <w:lang w:val="en-US"/>
-        </w:rPr>
-        <w:t>Each edge has a weight</w:t>
-      </w:r>
-    </w:p>
-    <w:p>
-      <w:pPr>
-        <w:pStyle w:val="Listenabsatz"/>
-        <w:numPr>
-          <w:ilvl w:val="1"/>
-          <w:numId w:val="11"/>
-        </w:numPr>
-        <w:jc w:val="both"/>
-        <w:rPr>
-          <w:lang w:val="en-US"/>
-        </w:rPr>
-      </w:pPr>
-      <w:r>
-        <w:rPr>
-          <w:lang w:val="en-US"/>
-        </w:rPr>
-        <w:t>Weights are initialized with small random values</w:t>
-      </w:r>
-    </w:p>
-    <w:p>
-      <w:pPr>
-        <w:pStyle w:val="Listenabsatz"/>
-        <w:numPr>
-          <w:ilvl w:val="0"/>
-          <w:numId w:val="11"/>
-        </w:numPr>
-        <w:jc w:val="both"/>
-        <w:rPr>
-          <w:lang w:val="en-US"/>
-        </w:rPr>
-      </w:pPr>
-      <w:r>
-        <w:rPr>
-          <w:lang w:val="en-US"/>
-        </w:rPr>
-        <w:t>Consists of neurons</w:t>
-      </w:r>
-    </w:p>
-    <w:p>
-      <w:pPr>
-        <w:pStyle w:val="Listenabsatz"/>
-        <w:numPr>
-          <w:ilvl w:val="0"/>
-          <w:numId w:val="11"/>
-        </w:numPr>
-        <w:jc w:val="both"/>
-        <w:rPr>
-          <w:lang w:val="en-US"/>
-        </w:rPr>
-      </w:pPr>
-      <w:r>
-        <w:rPr>
-          <w:lang w:val="en-US"/>
-        </w:rPr>
-        <w:t>Activation functions</w:t>
-      </w:r>
-    </w:p>
-    <w:p>
-      <w:pPr>
-        <w:pStyle w:val="Listenabsatz"/>
-        <w:numPr>
-          <w:ilvl w:val="1"/>
-          <w:numId w:val="11"/>
-        </w:numPr>
-        <w:jc w:val="both"/>
-        <w:rPr>
-          <w:lang w:val="en-US"/>
-        </w:rPr>
-      </w:pPr>
-      <w:proofErr w:type="spellStart"/>
-      <w:r>
-        <w:rPr>
-          <w:lang w:val="en-US"/>
-        </w:rPr>
-        <w:t>ReLU</w:t>
-      </w:r>
-      <w:proofErr w:type="spellEnd"/>
-      <w:r>
-        <w:rPr>
-          <w:lang w:val="en-US"/>
-        </w:rPr>
-        <w:t xml:space="preserve">, Leaky </w:t>
-      </w:r>
-      <w:proofErr w:type="spellStart"/>
-      <w:r>
-        <w:rPr>
-          <w:lang w:val="en-US"/>
-        </w:rPr>
-        <w:t>ReLU</w:t>
-      </w:r>
-      <w:proofErr w:type="spellEnd"/>
-      <w:r>
-        <w:rPr>
-          <w:lang w:val="en-US"/>
-        </w:rPr>
-        <w:t xml:space="preserve">, </w:t>
-      </w:r>
-    </w:p>
-    <w:p>
-      <w:pPr>
-        <w:pStyle w:val="Listenabsatz"/>
-        <w:numPr>
-          <w:ilvl w:val="0"/>
-          <w:numId w:val="11"/>
-        </w:numPr>
-        <w:jc w:val="both"/>
-        <w:rPr>
-          <w:lang w:val="en-US"/>
-        </w:rPr>
-      </w:pPr>
-      <w:r>
-        <w:rPr>
-          <w:lang w:val="en-US"/>
-        </w:rPr>
-        <w:t>Layers</w:t>
-      </w:r>
-    </w:p>
-    <w:p>
-      <w:pPr>
-        <w:jc w:val="both"/>
-        <w:rPr>
-          <w:lang w:val="en-US"/>
-        </w:rPr>
-      </w:pPr>
+        <w:t>Describe an activation function and within which layers it is used.</w:t>
+      </w:r>
     </w:p>
     <w:p>
       <w:pPr>
@@ -2228,7 +3009,7 @@
           <w:lang w:val="en-US"/>
         </w:rPr>
       </w:pPr>
-      <w:bookmarkStart w:id="6" w:name="_Toc476778449"/>
+      <w:bookmarkStart w:id="6" w:name="_Toc476958022"/>
       <w:r>
         <w:rPr>
           <w:lang w:val="en-US"/>
@@ -2274,6 +3055,7 @@
       <w:r>
         <w:rPr>
           <w:rStyle w:val="Kommentarzeichen"/>
+          <w:lang w:val="en-US"/>
         </w:rPr>
         <w:commentReference w:id="7"/>
       </w:r>
@@ -2295,7 +3077,49 @@
         <w:rPr>
           <w:lang w:val="en-US"/>
         </w:rPr>
-        <w:t>ersion</w:t>
+        <w:t>ersion 3</w:t>
+      </w:r>
+      <w:commentRangeEnd w:id="8"/>
+      <w:r>
+        <w:rPr>
+          <w:rStyle w:val="Kommentarzeichen"/>
+          <w:lang w:val="en-US"/>
+        </w:rPr>
+        <w:commentReference w:id="8"/>
+      </w:r>
+      <w:r>
+        <w:rPr>
+          <w:lang w:val="en-US"/>
+        </w:rPr>
+        <w:t xml:space="preserve"> and </w:t>
+      </w:r>
+      <w:commentRangeStart w:id="9"/>
+      <w:r>
+        <w:rPr>
+          <w:lang w:val="en-US"/>
+        </w:rPr>
+        <w:t>TensorFlow</w:t>
+      </w:r>
+      <w:commentRangeEnd w:id="9"/>
+      <w:r>
+        <w:rPr>
+          <w:rStyle w:val="Kommentarzeichen"/>
+          <w:lang w:val="en-US"/>
+        </w:rPr>
+        <w:commentReference w:id="9"/>
+      </w:r>
+      <w:r>
+        <w:rPr>
+          <w:rStyle w:val="Funotenzeichen"/>
+          <w:lang w:val="en-US"/>
+        </w:rPr>
+        <w:footnoteReference w:id="3"/>
+      </w:r>
+      <w:r>
+        <w:rPr>
+          <w:lang w:val="en-US"/>
+        </w:rPr>
+        <w:t xml:space="preserve"> version 1.0.</w:t>
       </w:r>
       <w:r>
         <w:rPr>
@@ -2307,83 +3131,32 @@
         <w:rPr>
           <w:lang w:val="en-US"/>
         </w:rPr>
-        <w:t>3</w:t>
-      </w:r>
-      <w:commentRangeEnd w:id="8"/>
+        <w:t>W</w:t>
+      </w:r>
+      <w:commentRangeStart w:id="10"/>
+      <w:r>
+        <w:rPr>
+          <w:lang w:val="en-US"/>
+        </w:rPr>
+        <w:t>ithin the area of Machine Learning multiple software libraries are available. We have decided to prefer TensorFlow above others because of its multi-language support. Moreover, many functions</w:t>
+      </w:r>
+      <w:r>
+        <w:rPr>
+          <w:lang w:val="en-US"/>
+        </w:rPr>
+        <w:t xml:space="preserve"> for creation of neural networks and graphs</w:t>
+      </w:r>
+      <w:r>
+        <w:rPr>
+          <w:lang w:val="en-US"/>
+        </w:rPr>
+        <w:t xml:space="preserve"> are already accessible through the package and this library provides documented tutorials.</w:t>
+      </w:r>
+      <w:commentRangeEnd w:id="10"/>
       <w:r>
         <w:rPr>
           <w:rStyle w:val="Kommentarzeichen"/>
-        </w:rPr>
-        <w:commentReference w:id="8"/>
-      </w:r>
-      <w:r>
-        <w:rPr>
-          <w:lang w:val="en-US"/>
-        </w:rPr>
-        <w:t xml:space="preserve"> and </w:t>
-      </w:r>
-      <w:commentRangeStart w:id="9"/>
-      <w:r>
-        <w:rPr>
-          <w:lang w:val="en-US"/>
-        </w:rPr>
-        <w:t>TensorFlow</w:t>
-      </w:r>
-      <w:commentRangeEnd w:id="9"/>
-      <w:r>
-        <w:rPr>
-          <w:rStyle w:val="Kommentarzeichen"/>
-        </w:rPr>
-        <w:commentReference w:id="9"/>
-      </w:r>
-      <w:r>
-        <w:rPr>
-          <w:rStyle w:val="Funotenzeichen"/>
-          <w:lang w:val="en-US"/>
-        </w:rPr>
-        <w:footnoteReference w:id="3"/>
-      </w:r>
-      <w:r>
-        <w:rPr>
-          <w:lang w:val="en-US"/>
-        </w:rPr>
-        <w:t xml:space="preserve"> version 1.0.</w:t>
-      </w:r>
-      <w:r>
-        <w:rPr>
-          <w:lang w:val="en-US"/>
-        </w:rPr>
-        <w:t xml:space="preserve"> </w:t>
-      </w:r>
-      <w:r>
-        <w:rPr>
-          <w:lang w:val="en-US"/>
-        </w:rPr>
-        <w:t>W</w:t>
-      </w:r>
-      <w:commentRangeStart w:id="10"/>
-      <w:r>
-        <w:rPr>
-          <w:lang w:val="en-US"/>
-        </w:rPr>
-        <w:t>ithin the area of Machine Learning multiple software libraries are available. We have decided to prefer TensorFlow above others because of its multi-language support. Moreover, many functions</w:t>
-      </w:r>
-      <w:r>
-        <w:rPr>
-          <w:lang w:val="en-US"/>
-        </w:rPr>
-        <w:t xml:space="preserve"> for creation of neural networks and graphs</w:t>
-      </w:r>
-      <w:r>
-        <w:rPr>
-          <w:lang w:val="en-US"/>
-        </w:rPr>
-        <w:t xml:space="preserve"> are already accessible through the package and this library provides documented tutorials.</w:t>
-      </w:r>
-      <w:commentRangeEnd w:id="10"/>
-      <w:r>
-        <w:rPr>
-          <w:rStyle w:val="Kommentarzeichen"/>
+          <w:lang w:val="en-US"/>
         </w:rPr>
         <w:commentReference w:id="10"/>
       </w:r>
@@ -2391,13 +3164,7 @@
         <w:rPr>
           <w:lang w:val="en-US"/>
         </w:rPr>
-        <w:t xml:space="preserve"> </w:t>
-      </w:r>
-      <w:r>
-        <w:rPr>
-          <w:lang w:val="en-US"/>
-        </w:rPr>
-        <w:t xml:space="preserve">Even if we have not used the support of </w:t>
+        <w:t xml:space="preserve"> Even if we have not used the support of </w:t>
       </w:r>
       <w:r>
         <w:rPr>
@@ -2748,7 +3515,6 @@
         </w:rPr>
         <w:t xml:space="preserve">The tensors are stored in a format provided by the Python library </w:t>
       </w:r>
-      <w:proofErr w:type="spellStart"/>
       <w:r>
         <w:rPr>
           <w:lang w:val="en-US"/>
@@ -2775,10 +3541,10 @@
         <w:t>y</w:t>
       </w:r>
       <w:commentRangeEnd w:id="12"/>
-      <w:proofErr w:type="spellEnd"/>
       <w:r>
         <w:rPr>
           <w:rStyle w:val="Kommentarzeichen"/>
+          <w:lang w:val="en-US"/>
         </w:rPr>
         <w:commentReference w:id="12"/>
       </w:r>
@@ -3013,6 +3779,7 @@
       <w:r>
         <w:rPr>
           <w:rStyle w:val="Kommentarzeichen"/>
+          <w:lang w:val="en-US"/>
         </w:rPr>
         <w:commentReference w:id="11"/>
       </w:r>
@@ -3030,7 +3797,6 @@
           <w:lang w:val="en-US"/>
         </w:rPr>
       </w:pPr>
-      <w:bookmarkStart w:id="13" w:name="_Toc476778450"/>
       <w:r>
         <w:rPr>
           <w:lang w:val="en-US"/>
@@ -3046,6 +3812,7 @@
           <w:lang w:val="en-US"/>
         </w:rPr>
       </w:pPr>
+      <w:bookmarkStart w:id="13" w:name="_Toc476958023"/>
       <w:r>
         <w:rPr>
           <w:lang w:val="en-US"/>
@@ -3065,16 +3832,8 @@
         <w:rPr>
           <w:lang w:val="en-US"/>
         </w:rPr>
-        <w:t xml:space="preserve">Code is available at </w:t>
-      </w:r>
-      <w:proofErr w:type="spellStart"/>
-      <w:r>
-        <w:rPr>
-          <w:lang w:val="en-US"/>
-        </w:rPr>
-        <w:t>gitlab</w:t>
-      </w:r>
-      <w:proofErr w:type="spellEnd"/>
+        <w:t>Code is available at gitlab</w:t>
+      </w:r>
     </w:p>
     <w:p>
       <w:pPr>
@@ -3084,11 +3843,19 @@
           <w:lang w:val="en-US"/>
         </w:rPr>
       </w:pPr>
-      <w:r>
-        <w:rPr>
-          <w:lang w:val="en-US"/>
-        </w:rPr>
-        <w:t xml:space="preserve">System </w:t>
+      <w:bookmarkStart w:id="14" w:name="_Toc476958024"/>
+      <w:r>
+        <w:rPr>
+          <w:lang w:val="en-US"/>
+        </w:rPr>
+        <w:t>System</w:t>
+      </w:r>
+      <w:bookmarkEnd w:id="14"/>
+      <w:r>
+        <w:rPr>
+          <w:lang w:val="en-US"/>
+        </w:rPr>
+        <w:t xml:space="preserve"> </w:t>
       </w:r>
     </w:p>
     <w:p>
@@ -3155,12 +3922,14 @@
           <w:lang w:val="en-US"/>
         </w:rPr>
       </w:pPr>
+      <w:bookmarkStart w:id="15" w:name="_Toc476958025"/>
       <w:r>
         <w:rPr>
           <w:lang w:val="en-US"/>
         </w:rPr>
         <w:t>Graph</w:t>
       </w:r>
+      <w:bookmarkEnd w:id="15"/>
     </w:p>
     <w:p>
       <w:pPr>
@@ -3356,14 +4125,12 @@
           <w:lang w:val="en-US"/>
         </w:rPr>
       </w:pPr>
-      <w:proofErr w:type="spellStart"/>
       <w:r>
         <w:rPr>
           <w:lang w:val="en-US"/>
         </w:rPr>
         <w:t>Tensorflow</w:t>
       </w:r>
-      <w:proofErr w:type="spellEnd"/>
     </w:p>
     <w:p>
       <w:pPr>
@@ -3424,12 +4191,14 @@
           <w:lang w:val="en-US"/>
         </w:rPr>
       </w:pPr>
+      <w:bookmarkStart w:id="16" w:name="_Toc476958026"/>
       <w:r>
         <w:rPr>
           <w:lang w:val="en-US"/>
         </w:rPr>
         <w:t>UML-Diagram</w:t>
       </w:r>
+      <w:bookmarkEnd w:id="16"/>
     </w:p>
     <w:p>
       <w:pPr>
@@ -3438,11 +4207,328 @@
           <w:lang w:val="en-US"/>
         </w:rPr>
       </w:pPr>
+      <w:bookmarkStart w:id="17" w:name="_Toc476958027"/>
       <w:r>
         <w:rPr>
           <w:lang w:val="en-US"/>
         </w:rPr>
         <w:t>Description of modules</w:t>
+      </w:r>
+      <w:bookmarkEnd w:id="17"/>
+    </w:p>
+    <w:p>
+      <w:pPr>
+        <w:pStyle w:val="Listenabsatz"/>
+        <w:numPr>
+          <w:ilvl w:val="0"/>
+          <w:numId w:val="24"/>
+        </w:numPr>
+        <w:rPr>
+          <w:lang w:val="en-US"/>
+        </w:rPr>
+      </w:pPr>
+      <w:r>
+        <w:rPr>
+          <w:lang w:val="en-US"/>
+        </w:rPr>
+        <w:t>Cifar10.py</w:t>
+      </w:r>
+    </w:p>
+    <w:p>
+      <w:pPr>
+        <w:pStyle w:val="Listenabsatz"/>
+        <w:numPr>
+          <w:ilvl w:val="0"/>
+          <w:numId w:val="24"/>
+        </w:numPr>
+        <w:rPr>
+          <w:lang w:val="en-US"/>
+        </w:rPr>
+      </w:pPr>
+      <w:r>
+        <w:rPr>
+          <w:lang w:val="en-US"/>
+        </w:rPr>
+        <w:t>Cifar10_eval.py</w:t>
+      </w:r>
+    </w:p>
+    <w:p>
+      <w:pPr>
+        <w:pStyle w:val="Listenabsatz"/>
+        <w:numPr>
+          <w:ilvl w:val="0"/>
+          <w:numId w:val="24"/>
+        </w:numPr>
+        <w:rPr>
+          <w:lang w:val="en-US"/>
+        </w:rPr>
+      </w:pPr>
+      <w:r>
+        <w:rPr>
+          <w:lang w:val="en-US"/>
+        </w:rPr>
+        <w:t>Cifar10_eval_single_directory.py</w:t>
+      </w:r>
+    </w:p>
+    <w:p>
+      <w:pPr>
+        <w:pStyle w:val="Listenabsatz"/>
+        <w:numPr>
+          <w:ilvl w:val="0"/>
+          <w:numId w:val="24"/>
+        </w:numPr>
+        <w:rPr>
+          <w:lang w:val="en-US"/>
+        </w:rPr>
+      </w:pPr>
+      <w:r>
+        <w:rPr>
+          <w:lang w:val="en-US"/>
+        </w:rPr>
+        <w:t>Cifar10_input.py</w:t>
+      </w:r>
+    </w:p>
+    <w:p>
+      <w:pPr>
+        <w:pStyle w:val="Listenabsatz"/>
+        <w:numPr>
+          <w:ilvl w:val="0"/>
+          <w:numId w:val="24"/>
+        </w:numPr>
+        <w:rPr>
+          <w:lang w:val="en-US"/>
+        </w:rPr>
+      </w:pPr>
+      <w:r>
+        <w:rPr>
+          <w:lang w:val="en-US"/>
+        </w:rPr>
+        <w:t>Cifar10train</w:t>
+      </w:r>
+      <w:r>
+        <w:rPr>
+          <w:lang w:val="en-US"/>
+        </w:rPr>
+        <w:t>.py</w:t>
+      </w:r>
+    </w:p>
+    <w:p>
+      <w:pPr>
+        <w:pStyle w:val="Listenabsatz"/>
+        <w:numPr>
+          <w:ilvl w:val="1"/>
+          <w:numId w:val="24"/>
+        </w:numPr>
+        <w:rPr>
+          <w:lang w:val="en-US"/>
+        </w:rPr>
+      </w:pPr>
+      <w:r>
+        <w:rPr>
+          <w:lang w:val="en-US"/>
+        </w:rPr>
+        <w:t>The checkpoints of the trained model are saved as pickled objects</w:t>
+      </w:r>
+    </w:p>
+    <w:p>
+      <w:pPr>
+        <w:pStyle w:val="Listenabsatz"/>
+        <w:numPr>
+          <w:ilvl w:val="0"/>
+          <w:numId w:val="24"/>
+        </w:numPr>
+        <w:rPr>
+          <w:lang w:val="en-US"/>
+        </w:rPr>
+      </w:pPr>
+      <w:r>
+        <w:rPr>
+          <w:lang w:val="en-US"/>
+        </w:rPr>
+        <w:t>CreateTestBatch.py</w:t>
+      </w:r>
+    </w:p>
+    <w:p>
+      <w:pPr>
+        <w:pStyle w:val="Listenabsatz"/>
+        <w:numPr>
+          <w:ilvl w:val="0"/>
+          <w:numId w:val="24"/>
+        </w:numPr>
+        <w:rPr>
+          <w:lang w:val="en-US"/>
+        </w:rPr>
+      </w:pPr>
+      <w:r>
+        <w:rPr>
+          <w:lang w:val="en-US"/>
+        </w:rPr>
+        <w:t>Helper.py</w:t>
+      </w:r>
+    </w:p>
+    <w:p>
+      <w:pPr>
+        <w:pStyle w:val="Listenabsatz"/>
+        <w:numPr>
+          <w:ilvl w:val="0"/>
+          <w:numId w:val="24"/>
+        </w:numPr>
+        <w:rPr>
+          <w:lang w:val="en-US"/>
+        </w:rPr>
+      </w:pPr>
+      <w:r>
+        <w:rPr>
+          <w:lang w:val="en-US"/>
+        </w:rPr>
+        <w:t>ImageInformation.py</w:t>
+      </w:r>
+    </w:p>
+    <w:p>
+      <w:pPr>
+        <w:pStyle w:val="Listenabsatz"/>
+        <w:numPr>
+          <w:ilvl w:val="0"/>
+          <w:numId w:val="24"/>
+        </w:numPr>
+        <w:rPr>
+          <w:lang w:val="en-US"/>
+        </w:rPr>
+      </w:pPr>
+      <w:r>
+        <w:rPr>
+          <w:lang w:val="en-US"/>
+        </w:rPr>
+        <w:t>PredictImageInDirectory.py</w:t>
+      </w:r>
+    </w:p>
+    <w:p>
+      <w:pPr>
+        <w:pStyle w:val="Listenabsatz"/>
+        <w:numPr>
+          <w:ilvl w:val="0"/>
+          <w:numId w:val="24"/>
+        </w:numPr>
+        <w:rPr>
+          <w:lang w:val="en-US"/>
+        </w:rPr>
+      </w:pPr>
+      <w:r>
+        <w:rPr>
+          <w:lang w:val="en-US"/>
+        </w:rPr>
+        <w:t>Resizer.py</w:t>
+      </w:r>
+    </w:p>
+    <w:p>
+      <w:pPr>
+        <w:pStyle w:val="Listenabsatz"/>
+        <w:numPr>
+          <w:ilvl w:val="0"/>
+          <w:numId w:val="24"/>
+        </w:numPr>
+        <w:rPr>
+          <w:lang w:val="en-US"/>
+        </w:rPr>
+      </w:pPr>
+      <w:r>
+        <w:rPr>
+          <w:lang w:val="en-US"/>
+        </w:rPr>
+        <w:t>Settings.py</w:t>
+      </w:r>
+    </w:p>
+    <w:p>
+      <w:pPr>
+        <w:pStyle w:val="Listenabsatz"/>
+        <w:numPr>
+          <w:ilvl w:val="1"/>
+          <w:numId w:val="24"/>
+        </w:numPr>
+        <w:rPr>
+          <w:lang w:val="en-US"/>
+        </w:rPr>
+      </w:pPr>
+      <w:r>
+        <w:rPr>
+          <w:lang w:val="en-US"/>
+        </w:rPr>
+        <w:t xml:space="preserve">This module stores all global variables to </w:t>
+      </w:r>
+      <w:r>
+        <w:rPr>
+          <w:lang w:val="en-US"/>
+        </w:rPr>
+        <w:t>paths</w:t>
+      </w:r>
+      <w:r>
+        <w:rPr>
+          <w:lang w:val="en-US"/>
+        </w:rPr>
+        <w:t>, especially to the data passes</w:t>
+      </w:r>
+    </w:p>
+    <w:p>
+      <w:pPr>
+        <w:rPr>
+          <w:b/>
+          <w:lang w:val="en-US"/>
+        </w:rPr>
+      </w:pPr>
+      <w:r>
+        <w:rPr>
+          <w:b/>
+          <w:lang w:val="en-US"/>
+        </w:rPr>
+        <w:t>Questions</w:t>
+      </w:r>
+    </w:p>
+    <w:p>
+      <w:pPr>
+        <w:pStyle w:val="Listenabsatz"/>
+        <w:numPr>
+          <w:ilvl w:val="0"/>
+          <w:numId w:val="23"/>
+        </w:numPr>
+        <w:rPr>
+          <w:lang w:val="en-US"/>
+        </w:rPr>
+      </w:pPr>
+      <w:r>
+        <w:rPr>
+          <w:lang w:val="en-US"/>
+        </w:rPr>
+        <w:t>Do we use dropout? (</w:t>
+      </w:r>
+      <w:r>
+        <w:rPr>
+          <w:lang w:val="en-US"/>
+        </w:rPr>
+        <w:t>Reducing</w:t>
+      </w:r>
+      <w:r>
+        <w:rPr>
+          <w:lang w:val="en-US"/>
+        </w:rPr>
+        <w:t xml:space="preserve"> the number of parameters)</w:t>
+      </w:r>
+    </w:p>
+    <w:p>
+      <w:pPr>
+        <w:pStyle w:val="Listenabsatz"/>
+        <w:numPr>
+          <w:ilvl w:val="0"/>
+          <w:numId w:val="23"/>
+        </w:numPr>
+        <w:rPr>
+          <w:lang w:val="en-US"/>
+        </w:rPr>
+      </w:pPr>
+      <w:r>
+        <w:rPr>
+          <w:lang w:val="en-US"/>
+        </w:rPr>
+        <w:t>We somehow should mention hyperparameters</w:t>
       </w:r>
     </w:p>
     <w:p>
@@ -3457,88 +4543,6 @@
           <w:lang w:val="en-US"/>
         </w:rPr>
       </w:pPr>
-    </w:p>
-    <w:p>
-      <w:pPr>
-        <w:pStyle w:val="berschrift2"/>
-        <w:numPr>
-          <w:ilvl w:val="0"/>
-          <w:numId w:val="0"/>
-        </w:numPr>
-        <w:jc w:val="both"/>
-        <w:rPr>
-          <w:lang w:val="en-US"/>
-        </w:rPr>
-      </w:pPr>
-      <w:r>
-        <w:rPr>
-          <w:lang w:val="en-US"/>
-        </w:rPr>
-        <w:t>Questions</w:t>
-      </w:r>
-    </w:p>
-    <w:p>
-      <w:pPr>
-        <w:pStyle w:val="Listenabsatz"/>
-        <w:numPr>
-          <w:ilvl w:val="0"/>
-          <w:numId w:val="23"/>
-        </w:numPr>
-        <w:rPr>
-          <w:lang w:val="en-US"/>
-        </w:rPr>
-      </w:pPr>
-      <w:r>
-        <w:rPr>
-          <w:lang w:val="en-US"/>
-        </w:rPr>
-        <w:t>Do we use dropout? (</w:t>
-      </w:r>
-      <w:proofErr w:type="spellStart"/>
-      <w:r>
-        <w:rPr>
-          <w:lang w:val="en-US"/>
-        </w:rPr>
-        <w:t>Reduzing</w:t>
-      </w:r>
-      <w:proofErr w:type="spellEnd"/>
-      <w:r>
-        <w:rPr>
-          <w:lang w:val="en-US"/>
-        </w:rPr>
-        <w:t xml:space="preserve"> the number of parameters)</w:t>
-      </w:r>
-    </w:p>
-    <w:p>
-      <w:pPr>
-        <w:pStyle w:val="Listenabsatz"/>
-        <w:numPr>
-          <w:ilvl w:val="0"/>
-          <w:numId w:val="23"/>
-        </w:numPr>
-        <w:rPr>
-          <w:lang w:val="en-US"/>
-        </w:rPr>
-      </w:pPr>
-      <w:r>
-        <w:rPr>
-          <w:lang w:val="en-US"/>
-        </w:rPr>
-        <w:t>We somehow should mention hyperparameters</w:t>
-      </w:r>
-    </w:p>
-    <w:p>
-      <w:pPr>
-        <w:pStyle w:val="berschrift2"/>
-        <w:numPr>
-          <w:ilvl w:val="0"/>
-          <w:numId w:val="0"/>
-        </w:numPr>
-        <w:jc w:val="both"/>
-        <w:rPr>
-          <w:lang w:val="en-US"/>
-        </w:rPr>
-      </w:pPr>
       <w:r>
         <w:rPr>
           <w:lang w:val="en-US"/>
@@ -3554,7 +4558,7 @@
           <w:lang w:val="en-US"/>
         </w:rPr>
       </w:pPr>
-      <w:bookmarkStart w:id="14" w:name="_Toc476778451"/>
+      <w:bookmarkStart w:id="18" w:name="_Toc476958028"/>
       <w:r>
         <w:rPr>
           <w:lang w:val="en-US"/>
@@ -3562,7 +4566,7 @@
         <w:lastRenderedPageBreak/>
         <w:t>Evaluation</w:t>
       </w:r>
-      <w:bookmarkEnd w:id="14"/>
+      <w:bookmarkEnd w:id="18"/>
     </w:p>
     <w:p>
       <w:pPr>
@@ -3572,12 +4576,14 @@
           <w:lang w:val="en-US"/>
         </w:rPr>
       </w:pPr>
+      <w:bookmarkStart w:id="19" w:name="_Toc476958029"/>
       <w:r>
         <w:rPr>
           <w:lang w:val="en-US"/>
         </w:rPr>
         <w:t>Environment</w:t>
       </w:r>
+      <w:bookmarkEnd w:id="19"/>
     </w:p>
     <w:p>
       <w:pPr>
@@ -3746,12 +4752,40 @@
           <w:lang w:val="en-US"/>
         </w:rPr>
       </w:pPr>
-      <w:r>
-        <w:rPr>
-          <w:lang w:val="en-US"/>
-        </w:rPr>
-        <w:t>Solutions</w:t>
-      </w:r>
+      <w:bookmarkStart w:id="20" w:name="_Toc476958030"/>
+      <w:r>
+        <w:rPr>
+          <w:lang w:val="en-US"/>
+        </w:rPr>
+        <w:t>Accuracy</w:t>
+      </w:r>
+      <w:bookmarkStart w:id="21" w:name="_GoBack"/>
+      <w:bookmarkEnd w:id="20"/>
+      <w:bookmarkEnd w:id="21"/>
+    </w:p>
+    <w:p>
+      <w:pPr>
+        <w:pStyle w:val="berschrift2"/>
+        <w:rPr>
+          <w:sz w:val="36"/>
+          <w:szCs w:val="36"/>
+          <w:lang w:val="en-US"/>
+        </w:rPr>
+      </w:pPr>
+      <w:r>
+        <w:rPr>
+          <w:lang w:val="en-US"/>
+        </w:rPr>
+        <w:t xml:space="preserve"> </w:t>
+      </w:r>
+      <w:bookmarkStart w:id="22" w:name="_Toc476958031"/>
+      <w:r>
+        <w:rPr>
+          <w:lang w:val="en-US"/>
+        </w:rPr>
+        <w:t>Relevance</w:t>
+      </w:r>
+      <w:bookmarkEnd w:id="22"/>
       <w:r>
         <w:rPr>
           <w:lang w:val="en-US"/>
@@ -3767,7 +4801,7 @@
           <w:lang w:val="en-US"/>
         </w:rPr>
       </w:pPr>
-      <w:bookmarkStart w:id="15" w:name="_Toc476778452"/>
+      <w:bookmarkStart w:id="23" w:name="_Toc476958032"/>
       <w:r>
         <w:rPr>
           <w:lang w:val="en-US"/>
@@ -3775,7 +4809,7 @@
         <w:lastRenderedPageBreak/>
         <w:t>Summary</w:t>
       </w:r>
-      <w:bookmarkEnd w:id="15"/>
+      <w:bookmarkEnd w:id="23"/>
     </w:p>
     <w:p>
       <w:pPr>
@@ -3806,8 +4840,12 @@
         <w:br w:type="page"/>
       </w:r>
     </w:p>
+    <w:bookmarkStart w:id="24" w:name="_Toc476958033" w:displacedByCustomXml="next"/>
     <w:sdt>
       <w:sdtPr>
+        <w:rPr>
+          <w:lang w:val="en-US"/>
+        </w:rPr>
         <w:id w:val="1715238372"/>
         <w:docPartObj>
           <w:docPartGallery w:val="Bibliographies"/>
@@ -3829,18 +4867,23 @@
         <w:p>
           <w:pPr>
             <w:pStyle w:val="berschrift1"/>
+            <w:rPr>
+              <w:lang w:val="en-US"/>
+            </w:rPr>
           </w:pPr>
           <w:r>
-            <w:t>Refe</w:t>
+            <w:rPr>
+              <w:lang w:val="en-US"/>
+            </w:rPr>
+            <w:t>References</w:t>
           </w:r>
-          <w:bookmarkStart w:id="16" w:name="_GoBack"/>
-          <w:bookmarkEnd w:id="16"/>
-          <w:r>
-            <w:t>rences</w:t>
-          </w:r>
+          <w:bookmarkEnd w:id="24"/>
         </w:p>
         <w:sdt>
           <w:sdtPr>
+            <w:rPr>
+              <w:lang w:val="en-US"/>
+            </w:rPr>
             <w:id w:val="111145805"/>
             <w:bibliography/>
           </w:sdtPr>
@@ -3853,9 +4896,13 @@
                   <w:noProof/>
                   <w:sz w:val="24"/>
                   <w:szCs w:val="24"/>
+                  <w:lang w:val="en-US"/>
                 </w:rPr>
               </w:pPr>
               <w:r>
+                <w:rPr>
+                  <w:lang w:val="en-US"/>
+                </w:rPr>
                 <w:fldChar w:fldCharType="begin"/>
               </w:r>
               <w:r>
@@ -3865,11 +4912,15 @@
                 <w:instrText>BIBLIOGRAPHY</w:instrText>
               </w:r>
               <w:r>
+                <w:rPr>
+                  <w:lang w:val="en-US"/>
+                </w:rPr>
                 <w:fldChar w:fldCharType="separate"/>
               </w:r>
               <w:r>
                 <w:rPr>
                   <w:noProof/>
+                  <w:lang w:val="en-US"/>
                 </w:rPr>
                 <w:t xml:space="preserve">Karpathy, Andrej. </w:t>
               </w:r>
@@ -3878,12 +4929,14 @@
                   <w:i/>
                   <w:iCs/>
                   <w:noProof/>
+                  <w:lang w:val="en-US"/>
                 </w:rPr>
                 <w:t>CS231n Concolutional Neural Networks for Visual Recognition</w:t>
               </w:r>
               <w:r>
                 <w:rPr>
                   <w:noProof/>
+                  <w:lang w:val="en-US"/>
                 </w:rPr>
                 <w:t>. kein Datum. 07. 03 2017. &lt;http://cs231n.github.io/convolutional-networks/&gt;.</w:t>
               </w:r>
@@ -3922,10 +4975,16 @@
               </w:r>
             </w:p>
             <w:p>
+              <w:pPr>
+                <w:rPr>
+                  <w:lang w:val="en-US"/>
+                </w:rPr>
+              </w:pPr>
               <w:r>
                 <w:rPr>
                   <w:b/>
                   <w:bCs/>
+                  <w:lang w:val="en-US"/>
                 </w:rPr>
                 <w:fldChar w:fldCharType="end"/>
               </w:r>
@@ -3980,8 +5039,14 @@
           <w:numId w:val="11"/>
         </w:numPr>
         <w:jc w:val="both"/>
-      </w:pPr>
-      <w:r>
+        <w:rPr>
+          <w:lang w:val="en-US"/>
+        </w:rPr>
+      </w:pPr>
+      <w:r>
+        <w:rPr>
+          <w:lang w:val="en-US"/>
+        </w:rPr>
         <w:t>Quelle: http://cs231n.github.io/convolutional-networks/</w:t>
       </w:r>
     </w:p>
@@ -4006,6 +5071,37 @@
     </w:p>
     <w:p>
       <w:pPr>
+        <w:pStyle w:val="Listenabsatz"/>
+        <w:numPr>
+          <w:ilvl w:val="0"/>
+          <w:numId w:val="11"/>
+        </w:numPr>
+        <w:jc w:val="both"/>
+        <w:rPr>
+          <w:lang w:val="en-US"/>
+        </w:rPr>
+      </w:pPr>
+      <w:r>
+        <w:rPr>
+          <w:lang w:val="en-US"/>
+        </w:rPr>
+        <w:t>Alex Krizhevsky and his description of</w:t>
+      </w:r>
+      <w:r>
+        <w:rPr>
+          <w:lang w:val="en-US"/>
+        </w:rPr>
+        <w:t xml:space="preserve"> t</w:t>
+      </w:r>
+      <w:r>
+        <w:rPr>
+          <w:lang w:val="en-US"/>
+        </w:rPr>
+        <w:t>he net used</w:t>
+      </w:r>
+    </w:p>
+    <w:p>
+      <w:pPr>
         <w:jc w:val="both"/>
         <w:rPr>
           <w:lang w:val="en-US"/>
@@ -4026,10 +5122,11 @@
           <w:lang w:val="en-US"/>
         </w:rPr>
       </w:pPr>
+      <w:bookmarkStart w:id="25" w:name="_Toc476958034"/>
       <w:r>
         <w:rPr>
           <w:noProof/>
-          <w:lang w:eastAsia="de-DE"/>
+          <w:lang w:val="en-US" w:eastAsia="de-DE"/>
         </w:rPr>
         <w:lastRenderedPageBreak/>
         <mc:AlternateContent>
@@ -4083,7 +5180,7 @@
                                 <w:lang w:val="en-US"/>
                               </w:rPr>
                             </w:pPr>
-                            <w:bookmarkStart w:id="17" w:name="_Ref476780231"/>
+                            <w:bookmarkStart w:id="26" w:name="_Ref476780231"/>
                             <w:r>
                               <w:rPr>
                                 <w:color w:val="auto"/>
@@ -4116,7 +5213,7 @@
                                 <w:color w:val="auto"/>
                                 <w:lang w:val="en-US"/>
                               </w:rPr>
-                              <w:t>2</w:t>
+                              <w:t>1</w:t>
                             </w:r>
                             <w:r>
                               <w:rPr>
@@ -4139,7 +5236,7 @@
                               </w:rPr>
                               <w:t>Structure of the implemented CNN</w:t>
                             </w:r>
-                            <w:bookmarkEnd w:id="17"/>
+                            <w:bookmarkEnd w:id="26"/>
                           </w:p>
                         </w:txbxContent>
                       </wps:txbx>
@@ -4178,7 +5275,7 @@
                           <w:lang w:val="en-US"/>
                         </w:rPr>
                       </w:pPr>
-                      <w:bookmarkStart w:id="18" w:name="_Ref476780231"/>
+                      <w:bookmarkStart w:id="27" w:name="_Ref476780231"/>
                       <w:r>
                         <w:rPr>
                           <w:color w:val="auto"/>
@@ -4211,7 +5308,7 @@
                           <w:color w:val="auto"/>
                           <w:lang w:val="en-US"/>
                         </w:rPr>
-                        <w:t>2</w:t>
+                        <w:t>1</w:t>
                       </w:r>
                       <w:r>
                         <w:rPr>
@@ -4234,7 +5331,7 @@
                         </w:rPr>
                         <w:t>Structure of the implemented CNN</w:t>
                       </w:r>
-                      <w:bookmarkEnd w:id="18"/>
+                      <w:bookmarkEnd w:id="27"/>
                     </w:p>
                   </w:txbxContent>
                 </v:textbox>
@@ -4246,7 +5343,7 @@
       <w:r>
         <w:rPr>
           <w:noProof/>
-          <w:lang w:eastAsia="de-DE"/>
+          <w:lang w:val="en-US" w:eastAsia="de-DE"/>
         </w:rPr>
         <mc:AlternateContent>
           <mc:Choice Requires="wpg">
@@ -4259,7 +5356,7 @@
                 <wp:positionV relativeFrom="paragraph">
                   <wp:posOffset>3357795</wp:posOffset>
                 </wp:positionV>
-                <wp:extent cx="7726264" cy="2838851"/>
+                <wp:extent cx="7726264" cy="2838844"/>
                 <wp:effectExtent l="0" t="0" r="13652" b="13653"/>
                 <wp:wrapNone/>
                 <wp:docPr id="2" name="Gruppieren 1"/>
@@ -4271,9 +5368,9 @@
                       <wpg:grpSpPr>
                         <a:xfrm rot="16200000">
                           <a:off x="0" y="0"/>
-                          <a:ext cx="7726264" cy="2838851"/>
-                          <a:chOff x="0" y="0"/>
-                          <a:chExt cx="7726264" cy="2838851"/>
+                          <a:ext cx="7726264" cy="2838844"/>
+                          <a:chOff x="0" y="7"/>
+                          <a:chExt cx="7726264" cy="2838844"/>
                         </a:xfrm>
                       </wpg:grpSpPr>
                       <wpg:grpSp>
@@ -4335,7 +5432,6 @@
                                     <w:szCs w:val="26"/>
                                   </w:rPr>
                                 </w:pPr>
-                                <w:proofErr w:type="spellStart"/>
                                 <w:r>
                                   <w:rPr>
                                     <w:rFonts w:asciiTheme="minorHAnsi" w:hAnsi="Calibri" w:cstheme="minorBidi"/>
@@ -4346,7 +5442,6 @@
                                   </w:rPr>
                                   <w:t>input</w:t>
                                 </w:r>
-                                <w:proofErr w:type="spellEnd"/>
                               </w:p>
                             </w:txbxContent>
                           </wps:txbx>
@@ -4396,7 +5491,6 @@
                                   <w:spacing w:before="0" w:beforeAutospacing="0" w:after="0" w:afterAutospacing="0"/>
                                   <w:jc w:val="center"/>
                                 </w:pPr>
-                                <w:proofErr w:type="spellStart"/>
                                 <w:r>
                                   <w:rPr>
                                     <w:rFonts w:asciiTheme="minorHAnsi" w:hAnsi="Calibri" w:cstheme="minorBidi"/>
@@ -4407,7 +5501,6 @@
                                   </w:rPr>
                                   <w:t>conv</w:t>
                                 </w:r>
-                                <w:proofErr w:type="spellEnd"/>
                               </w:p>
                             </w:txbxContent>
                           </wps:txbx>
@@ -4457,7 +5550,6 @@
                                   <w:spacing w:before="0" w:beforeAutospacing="0" w:after="0" w:afterAutospacing="0"/>
                                   <w:jc w:val="center"/>
                                 </w:pPr>
-                                <w:proofErr w:type="spellStart"/>
                                 <w:r>
                                   <w:rPr>
                                     <w:rFonts w:asciiTheme="minorHAnsi" w:hAnsi="Calibri" w:cstheme="minorBidi"/>
@@ -4468,7 +5560,6 @@
                                   </w:rPr>
                                   <w:t>conv</w:t>
                                 </w:r>
-                                <w:proofErr w:type="spellEnd"/>
                               </w:p>
                             </w:txbxContent>
                           </wps:txbx>
@@ -4518,7 +5609,6 @@
                                   <w:spacing w:before="0" w:beforeAutospacing="0" w:after="0" w:afterAutospacing="0"/>
                                   <w:jc w:val="center"/>
                                 </w:pPr>
-                                <w:proofErr w:type="spellStart"/>
                                 <w:r>
                                   <w:rPr>
                                     <w:rFonts w:asciiTheme="minorHAnsi" w:hAnsi="Calibri" w:cstheme="minorBidi"/>
@@ -4529,7 +5619,6 @@
                                   </w:rPr>
                                   <w:t>pool</w:t>
                                 </w:r>
-                                <w:proofErr w:type="spellEnd"/>
                               </w:p>
                             </w:txbxContent>
                           </wps:txbx>
@@ -4693,7 +5782,6 @@
                                   <w:spacing w:before="0" w:beforeAutospacing="0" w:after="0" w:afterAutospacing="0"/>
                                   <w:jc w:val="center"/>
                                 </w:pPr>
-                                <w:proofErr w:type="spellStart"/>
                                 <w:r>
                                   <w:rPr>
                                     <w:rFonts w:asciiTheme="minorHAnsi" w:hAnsi="Calibri" w:cstheme="minorBidi"/>
@@ -4704,7 +5792,6 @@
                                   </w:rPr>
                                   <w:t>pool</w:t>
                                 </w:r>
-                                <w:proofErr w:type="spellEnd"/>
                               </w:p>
                             </w:txbxContent>
                           </wps:txbx>
@@ -4754,7 +5841,6 @@
                                   <w:spacing w:before="0" w:beforeAutospacing="0" w:after="0" w:afterAutospacing="0"/>
                                   <w:jc w:val="center"/>
                                 </w:pPr>
-                                <w:proofErr w:type="spellStart"/>
                                 <w:r>
                                   <w:rPr>
                                     <w:rFonts w:asciiTheme="minorHAnsi" w:hAnsi="Calibri" w:cstheme="minorBidi"/>
@@ -4765,7 +5851,6 @@
                                   </w:rPr>
                                   <w:t>local</w:t>
                                 </w:r>
-                                <w:proofErr w:type="spellEnd"/>
                               </w:p>
                             </w:txbxContent>
                           </wps:txbx>
@@ -4815,7 +5900,6 @@
                                   <w:spacing w:before="0" w:beforeAutospacing="0" w:after="0" w:afterAutospacing="0"/>
                                   <w:jc w:val="center"/>
                                 </w:pPr>
-                                <w:proofErr w:type="spellStart"/>
                                 <w:r>
                                   <w:rPr>
                                     <w:rFonts w:asciiTheme="minorHAnsi" w:hAnsi="Calibri" w:cstheme="minorBidi"/>
@@ -4826,7 +5910,6 @@
                                   </w:rPr>
                                   <w:t>local</w:t>
                                 </w:r>
-                                <w:proofErr w:type="spellEnd"/>
                               </w:p>
                             </w:txbxContent>
                           </wps:txbx>
@@ -4876,7 +5959,6 @@
                                   <w:spacing w:before="0" w:beforeAutospacing="0" w:after="0" w:afterAutospacing="0"/>
                                   <w:jc w:val="center"/>
                                 </w:pPr>
-                                <w:proofErr w:type="spellStart"/>
                                 <w:r>
                                   <w:rPr>
                                     <w:rFonts w:asciiTheme="minorHAnsi" w:hAnsi="Calibri" w:cstheme="minorBidi"/>
@@ -4885,18 +5967,7 @@
                                     <w:sz w:val="16"/>
                                     <w:szCs w:val="16"/>
                                   </w:rPr>
-                                  <w:t>Softmax</w:t>
-                                </w:r>
-                                <w:proofErr w:type="spellEnd"/>
-                                <w:r>
-                                  <w:rPr>
-                                    <w:rFonts w:asciiTheme="minorHAnsi" w:hAnsi="Calibri" w:cstheme="minorBidi"/>
-                                    <w:color w:val="000000" w:themeColor="text1"/>
-                                    <w:kern w:val="24"/>
-                                    <w:sz w:val="16"/>
-                                    <w:szCs w:val="16"/>
-                                  </w:rPr>
-                                  <w:t xml:space="preserve"> linear</w:t>
+                                  <w:t>Softmax linear</w:t>
                                 </w:r>
                               </w:p>
                             </w:txbxContent>
@@ -5218,8 +6289,8 @@
                         <wps:cNvSpPr txBox="1"/>
                         <wps:spPr>
                           <a:xfrm>
-                            <a:off x="57199" y="38036"/>
-                            <a:ext cx="461665" cy="2142237"/>
+                            <a:off x="63804" y="38171"/>
+                            <a:ext cx="461645" cy="2139315"/>
                           </a:xfrm>
                           <a:prstGeom prst="rect">
                             <a:avLst/>
@@ -5255,8 +6326,8 @@
                         <wps:cNvSpPr txBox="1"/>
                         <wps:spPr>
                           <a:xfrm>
-                            <a:off x="849287" y="38036"/>
-                            <a:ext cx="461665" cy="2142237"/>
+                            <a:off x="855490" y="38806"/>
+                            <a:ext cx="461645" cy="2138045"/>
                           </a:xfrm>
                           <a:prstGeom prst="rect">
                             <a:avLst/>
@@ -5292,8 +6363,8 @@
                         <wps:cNvSpPr txBox="1"/>
                         <wps:spPr>
                           <a:xfrm>
-                            <a:off x="1641375" y="38036"/>
-                            <a:ext cx="461665" cy="2169259"/>
+                            <a:off x="1645428" y="37705"/>
+                            <a:ext cx="461645" cy="2167255"/>
                           </a:xfrm>
                           <a:prstGeom prst="rect">
                             <a:avLst/>
@@ -5329,8 +6400,8 @@
                         <wps:cNvSpPr txBox="1"/>
                         <wps:spPr>
                           <a:xfrm>
-                            <a:off x="2433463" y="27032"/>
-                            <a:ext cx="461665" cy="2169259"/>
+                            <a:off x="2436161" y="26391"/>
+                            <a:ext cx="461645" cy="2167890"/>
                           </a:xfrm>
                           <a:prstGeom prst="rect">
                             <a:avLst/>
@@ -5366,8 +6437,8 @@
                         <wps:cNvSpPr txBox="1"/>
                         <wps:spPr>
                           <a:xfrm>
-                            <a:off x="3232687" y="38036"/>
-                            <a:ext cx="461665" cy="2169259"/>
+                            <a:off x="3234655" y="37707"/>
+                            <a:ext cx="461645" cy="2167255"/>
                           </a:xfrm>
                           <a:prstGeom prst="rect">
                             <a:avLst/>
@@ -5403,8 +6474,8 @@
                         <wps:cNvSpPr txBox="1"/>
                         <wps:spPr>
                           <a:xfrm>
-                            <a:off x="4031911" y="24524"/>
-                            <a:ext cx="461665" cy="2169259"/>
+                            <a:off x="4032203" y="23572"/>
+                            <a:ext cx="461645" cy="2168525"/>
                           </a:xfrm>
                           <a:prstGeom prst="rect">
                             <a:avLst/>
@@ -5440,8 +6511,8 @@
                         <wps:cNvSpPr txBox="1"/>
                         <wps:spPr>
                           <a:xfrm>
-                            <a:off x="4831135" y="7343"/>
-                            <a:ext cx="461665" cy="2169259"/>
+                            <a:off x="4831648" y="7661"/>
+                            <a:ext cx="461645" cy="2165985"/>
                           </a:xfrm>
                           <a:prstGeom prst="rect">
                             <a:avLst/>
@@ -5477,8 +6548,8 @@
                         <wps:cNvSpPr txBox="1"/>
                         <wps:spPr>
                           <a:xfrm>
-                            <a:off x="5619655" y="7342"/>
-                            <a:ext cx="461665" cy="2169259"/>
+                            <a:off x="5618818" y="7343"/>
+                            <a:ext cx="461645" cy="2166620"/>
                           </a:xfrm>
                           <a:prstGeom prst="rect">
                             <a:avLst/>
@@ -5514,8 +6585,8 @@
                         <wps:cNvSpPr txBox="1"/>
                         <wps:spPr>
                           <a:xfrm>
-                            <a:off x="6429583" y="3671"/>
-                            <a:ext cx="461665" cy="2169259"/>
+                            <a:off x="6427999" y="3993"/>
+                            <a:ext cx="461645" cy="2165985"/>
                           </a:xfrm>
                           <a:prstGeom prst="rect">
                             <a:avLst/>
@@ -5551,8 +6622,8 @@
                         <wps:cNvSpPr txBox="1"/>
                         <wps:spPr>
                           <a:xfrm>
-                            <a:off x="7207399" y="0"/>
-                            <a:ext cx="461665" cy="2169259"/>
+                            <a:off x="7203682" y="7"/>
+                            <a:ext cx="461645" cy="2166620"/>
                           </a:xfrm>
                           <a:prstGeom prst="rect">
                             <a:avLst/>
@@ -5591,7 +6662,7 @@
           </mc:Choice>
           <mc:Fallback>
             <w:pict>
-              <v:group w14:anchorId="1457D5EF" id="Gruppieren 1" o:spid="_x0000_s1027" style="position:absolute;left:0;text-align:left;margin-left:-83.2pt;margin-top:264.4pt;width:608.35pt;height:223.55pt;rotation:-90;z-index:251658240" coordsize="77262,28388" o:gfxdata="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">
+              <v:group w14:anchorId="1457D5EF" id="Gruppieren 1" o:spid="_x0000_s1027" style="position:absolute;left:0;text-align:left;margin-left:-83.2pt;margin-top:264.4pt;width:608.35pt;height:223.55pt;rotation:-90;z-index:251658240" coordorigin="" coordsize="77262,28388" o:gfxdata="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">
                 <v:group id="Gruppieren 3" o:spid="_x0000_s1028" style="position:absolute;top:22522;width:77262;height:5866" coordorigin=",22522" coordsize="77262,5865" o:gfxdata="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">
                   <v:rect id="Rechteck 14" o:spid="_x0000_s1029" style="position:absolute;top:22522;width:5760;height:5862;visibility:visible;mso-wrap-style:square;v-text-anchor:middle" o:gfxdata="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" fillcolor="white [3212]" strokecolor="black [3213]" strokeweight="1pt">
                     <v:textbox>
@@ -5606,7 +6677,6 @@
                               <w:szCs w:val="26"/>
                             </w:rPr>
                           </w:pPr>
-                          <w:proofErr w:type="spellStart"/>
                           <w:r>
                             <w:rPr>
                               <w:rFonts w:asciiTheme="minorHAnsi" w:hAnsi="Calibri" w:cstheme="minorBidi"/>
@@ -5617,7 +6687,6 @@
                             </w:rPr>
                             <w:t>input</w:t>
                           </w:r>
-                          <w:proofErr w:type="spellEnd"/>
                         </w:p>
                       </w:txbxContent>
                     </v:textbox>
@@ -5631,7 +6700,6 @@
                             <w:spacing w:before="0" w:beforeAutospacing="0" w:after="0" w:afterAutospacing="0"/>
                             <w:jc w:val="center"/>
                           </w:pPr>
-                          <w:proofErr w:type="spellStart"/>
                           <w:r>
                             <w:rPr>
                               <w:rFonts w:asciiTheme="minorHAnsi" w:hAnsi="Calibri" w:cstheme="minorBidi"/>
@@ -5642,7 +6710,6 @@
                             </w:rPr>
                             <w:t>conv</w:t>
                           </w:r>
-                          <w:proofErr w:type="spellEnd"/>
                         </w:p>
                       </w:txbxContent>
                     </v:textbox>
@@ -5656,7 +6723,6 @@
                             <w:spacing w:before="0" w:beforeAutospacing="0" w:after="0" w:afterAutospacing="0"/>
                             <w:jc w:val="center"/>
                           </w:pPr>
-                          <w:proofErr w:type="spellStart"/>
                           <w:r>
                             <w:rPr>
                               <w:rFonts w:asciiTheme="minorHAnsi" w:hAnsi="Calibri" w:cstheme="minorBidi"/>
@@ -5667,7 +6733,6 @@
                             </w:rPr>
                             <w:t>conv</w:t>
                           </w:r>
-                          <w:proofErr w:type="spellEnd"/>
                         </w:p>
                       </w:txbxContent>
                     </v:textbox>
@@ -5681,7 +6746,6 @@
                             <w:spacing w:before="0" w:beforeAutospacing="0" w:after="0" w:afterAutospacing="0"/>
                             <w:jc w:val="center"/>
                           </w:pPr>
-                          <w:proofErr w:type="spellStart"/>
                           <w:r>
                             <w:rPr>
                               <w:rFonts w:asciiTheme="minorHAnsi" w:hAnsi="Calibri" w:cstheme="minorBidi"/>
@@ -5692,7 +6756,6 @@
                             </w:rPr>
                             <w:t>pool</w:t>
                           </w:r>
-                          <w:proofErr w:type="spellEnd"/>
                         </w:p>
                       </w:txbxContent>
                     </v:textbox>
@@ -5748,7 +6811,6 @@
                             <w:spacing w:before="0" w:beforeAutospacing="0" w:after="0" w:afterAutospacing="0"/>
                             <w:jc w:val="center"/>
                           </w:pPr>
-                          <w:proofErr w:type="spellStart"/>
                           <w:r>
                             <w:rPr>
                               <w:rFonts w:asciiTheme="minorHAnsi" w:hAnsi="Calibri" w:cstheme="minorBidi"/>
@@ -5759,7 +6821,6 @@
                             </w:rPr>
                             <w:t>pool</w:t>
                           </w:r>
-                          <w:proofErr w:type="spellEnd"/>
                         </w:p>
                       </w:txbxContent>
                     </v:textbox>
@@ -5773,7 +6834,6 @@
                             <w:spacing w:before="0" w:beforeAutospacing="0" w:after="0" w:afterAutospacing="0"/>
                             <w:jc w:val="center"/>
                           </w:pPr>
-                          <w:proofErr w:type="spellStart"/>
                           <w:r>
                             <w:rPr>
                               <w:rFonts w:asciiTheme="minorHAnsi" w:hAnsi="Calibri" w:cstheme="minorBidi"/>
@@ -5784,7 +6844,6 @@
                             </w:rPr>
                             <w:t>local</w:t>
                           </w:r>
-                          <w:proofErr w:type="spellEnd"/>
                         </w:p>
                       </w:txbxContent>
                     </v:textbox>
@@ -5798,7 +6857,6 @@
                             <w:spacing w:before="0" w:beforeAutospacing="0" w:after="0" w:afterAutospacing="0"/>
                             <w:jc w:val="center"/>
                           </w:pPr>
-                          <w:proofErr w:type="spellStart"/>
                           <w:r>
                             <w:rPr>
                               <w:rFonts w:asciiTheme="minorHAnsi" w:hAnsi="Calibri" w:cstheme="minorBidi"/>
@@ -5809,7 +6867,6 @@
                             </w:rPr>
                             <w:t>local</w:t>
                           </w:r>
-                          <w:proofErr w:type="spellEnd"/>
                         </w:p>
                       </w:txbxContent>
                     </v:textbox>
@@ -5823,7 +6880,6 @@
                             <w:spacing w:before="0" w:beforeAutospacing="0" w:after="0" w:afterAutospacing="0"/>
                             <w:jc w:val="center"/>
                           </w:pPr>
-                          <w:proofErr w:type="spellStart"/>
                           <w:r>
                             <w:rPr>
                               <w:rFonts w:asciiTheme="minorHAnsi" w:hAnsi="Calibri" w:cstheme="minorBidi"/>
@@ -5832,18 +6888,7 @@
                               <w:sz w:val="16"/>
                               <w:szCs w:val="16"/>
                             </w:rPr>
-                            <w:t>Softmax</w:t>
-                          </w:r>
-                          <w:proofErr w:type="spellEnd"/>
-                          <w:r>
-                            <w:rPr>
-                              <w:rFonts w:asciiTheme="minorHAnsi" w:hAnsi="Calibri" w:cstheme="minorBidi"/>
-                              <w:color w:val="000000" w:themeColor="text1"/>
-                              <w:kern w:val="24"/>
-                              <w:sz w:val="16"/>
-                              <w:szCs w:val="16"/>
-                            </w:rPr>
-                            <w:t xml:space="preserve"> linear</w:t>
+                            <w:t>Softmax linear</w:t>
                           </w:r>
                         </w:p>
                       </w:txbxContent>
@@ -5881,7 +6926,7 @@
                     <v:stroke endarrow="block" joinstyle="miter"/>
                   </v:shape>
                 </v:group>
-                <v:shape id="Textfeld 23" o:spid="_x0000_s1048" type="#_x0000_t202" style="position:absolute;left:571;top:380;width:4617;height:21422;visibility:visible;mso-wrap-style:square;v-text-anchor:top" o:gfxdata="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" filled="f" stroked="f">
+                <v:shape id="Textfeld 23" o:spid="_x0000_s1048" type="#_x0000_t202" style="position:absolute;left:638;top:381;width:4616;height:21393;visibility:visible;mso-wrap-style:square;v-text-anchor:top" o:gfxdata="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" filled="f" stroked="f">
                   <v:textbox style="layout-flow:vertical;mso-layout-flow-alt:bottom-to-top;mso-fit-shape-to-text:t">
                     <w:txbxContent>
                       <w:p>
@@ -5903,7 +6948,7 @@
                     </w:txbxContent>
                   </v:textbox>
                 </v:shape>
-                <v:shape id="Textfeld 24" o:spid="_x0000_s1049" type="#_x0000_t202" style="position:absolute;left:8492;top:380;width:4617;height:21422;visibility:visible;mso-wrap-style:square;v-text-anchor:top" o:gfxdata="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" filled="f" stroked="f">
+                <v:shape id="Textfeld 24" o:spid="_x0000_s1049" type="#_x0000_t202" style="position:absolute;left:8554;top:388;width:4617;height:21380;visibility:visible;mso-wrap-style:square;v-text-anchor:top" o:gfxdata="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" filled="f" stroked="f">
                   <v:textbox style="layout-flow:vertical;mso-layout-flow-alt:bottom-to-top;mso-fit-shape-to-text:t">
                     <w:txbxContent>
                       <w:p>
@@ -5925,7 +6970,7 @@
                     </w:txbxContent>
                   </v:textbox>
                 </v:shape>
-                <v:shape id="Textfeld 25" o:spid="_x0000_s1050" type="#_x0000_t202" style="position:absolute;left:16413;top:380;width:4617;height:21692;visibility:visible;mso-wrap-style:square;v-text-anchor:top" o:gfxdata="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" filled="f" stroked="f">
+                <v:shape id="Textfeld 25" o:spid="_x0000_s1050" type="#_x0000_t202" style="position:absolute;left:16454;top:377;width:4616;height:21672;visibility:visible;mso-wrap-style:square;v-text-anchor:top" o:gfxdata="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" filled="f" stroked="f">
                   <v:textbox style="layout-flow:vertical;mso-layout-flow-alt:bottom-to-top;mso-fit-shape-to-text:t">
                     <w:txbxContent>
                       <w:p>
@@ -5947,7 +6992,7 @@
                     </w:txbxContent>
                   </v:textbox>
                 </v:shape>
-                <v:shape id="Textfeld 26" o:spid="_x0000_s1051" type="#_x0000_t202" style="position:absolute;left:24334;top:270;width:4617;height:21692;visibility:visible;mso-wrap-style:square;v-text-anchor:top" o:gfxdata="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" filled="f" stroked="f">
+                <v:shape id="Textfeld 26" o:spid="_x0000_s1051" type="#_x0000_t202" style="position:absolute;left:24361;top:263;width:4617;height:21679;visibility:visible;mso-wrap-style:square;v-text-anchor:top" o:gfxdata="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" filled="f" stroked="f">
                   <v:textbox style="layout-flow:vertical;mso-layout-flow-alt:bottom-to-top;mso-fit-shape-to-text:t">
                     <w:txbxContent>
                       <w:p>
@@ -5969,7 +7014,7 @@
                     </w:txbxContent>
                   </v:textbox>
                 </v:shape>
-                <v:shape id="Textfeld 27" o:spid="_x0000_s1052" type="#_x0000_t202" style="position:absolute;left:32326;top:380;width:4617;height:21692;visibility:visible;mso-wrap-style:square;v-text-anchor:top" o:gfxdata="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" filled="f" stroked="f">
+                <v:shape id="Textfeld 27" o:spid="_x0000_s1052" type="#_x0000_t202" style="position:absolute;left:32346;top:377;width:4617;height:21672;visibility:visible;mso-wrap-style:square;v-text-anchor:top" o:gfxdata="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" filled="f" stroked="f">
                   <v:textbox style="layout-flow:vertical;mso-layout-flow-alt:bottom-to-top;mso-fit-shape-to-text:t">
                     <w:txbxContent>
                       <w:p>
@@ -5991,7 +7036,7 @@
                     </w:txbxContent>
                   </v:textbox>
                 </v:shape>
-                <v:shape id="Textfeld 28" o:spid="_x0000_s1053" type="#_x0000_t202" style="position:absolute;left:40319;top:245;width:4616;height:21692;visibility:visible;mso-wrap-style:square;v-text-anchor:top" o:gfxdata="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" filled="f" stroked="f">
+                <v:shape id="Textfeld 28" o:spid="_x0000_s1053" type="#_x0000_t202" style="position:absolute;left:40322;top:235;width:4616;height:21685;visibility:visible;mso-wrap-style:square;v-text-anchor:top" o:gfxdata="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" filled="f" stroked="f">
                   <v:textbox style="layout-flow:vertical;mso-layout-flow-alt:bottom-to-top;mso-fit-shape-to-text:t">
                     <w:txbxContent>
                       <w:p>
@@ -6013,7 +7058,7 @@
                     </w:txbxContent>
                   </v:textbox>
                 </v:shape>
-                <v:shape id="Textfeld 29" o:spid="_x0000_s1054" type="#_x0000_t202" style="position:absolute;left:48311;top:73;width:4617;height:21693;visibility:visible;mso-wrap-style:square;v-text-anchor:top" o:gfxdata="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" filled="f" stroked="f">
+                <v:shape id="Textfeld 29" o:spid="_x0000_s1054" type="#_x0000_t202" style="position:absolute;left:48316;top:76;width:4616;height:21660;visibility:visible;mso-wrap-style:square;v-text-anchor:top" o:gfxdata="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" filled="f" stroked="f">
                   <v:textbox style="layout-flow:vertical;mso-layout-flow-alt:bottom-to-top;mso-fit-shape-to-text:t">
                     <w:txbxContent>
                       <w:p>
@@ -6035,7 +7080,7 @@
                     </w:txbxContent>
                   </v:textbox>
                 </v:shape>
-                <v:shape id="Textfeld 30" o:spid="_x0000_s1055" type="#_x0000_t202" style="position:absolute;left:56196;top:73;width:4617;height:21693;visibility:visible;mso-wrap-style:square;v-text-anchor:top" o:gfxdata="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" filled="f" stroked="f">
+                <v:shape id="Textfeld 30" o:spid="_x0000_s1055" type="#_x0000_t202" style="position:absolute;left:56188;top:73;width:4616;height:21666;visibility:visible;mso-wrap-style:square;v-text-anchor:top" o:gfxdata="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" filled="f" stroked="f">
                   <v:textbox style="layout-flow:vertical;mso-layout-flow-alt:bottom-to-top;mso-fit-shape-to-text:t">
                     <w:txbxContent>
                       <w:p>
@@ -6057,7 +7102,7 @@
                     </w:txbxContent>
                   </v:textbox>
                 </v:shape>
-                <v:shape id="Textfeld 31" o:spid="_x0000_s1056" type="#_x0000_t202" style="position:absolute;left:64295;top:36;width:4617;height:21693;visibility:visible;mso-wrap-style:square;v-text-anchor:top" o:gfxdata="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" filled="f" stroked="f">
+                <v:shape id="Textfeld 31" o:spid="_x0000_s1056" type="#_x0000_t202" style="position:absolute;left:64279;top:39;width:4617;height:21660;visibility:visible;mso-wrap-style:square;v-text-anchor:top" o:gfxdata="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" filled="f" stroked="f">
                   <v:textbox style="layout-flow:vertical;mso-layout-flow-alt:bottom-to-top;mso-fit-shape-to-text:t">
                     <w:txbxContent>
                       <w:p>
@@ -6079,7 +7124,7 @@
                     </w:txbxContent>
                   </v:textbox>
                 </v:shape>
-                <v:shape id="Textfeld 32" o:spid="_x0000_s1057" type="#_x0000_t202" style="position:absolute;left:72073;width:4617;height:21692;visibility:visible;mso-wrap-style:square;v-text-anchor:top" o:gfxdata="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" filled="f" stroked="f">
+                <v:shape id="Textfeld 32" o:spid="_x0000_s1057" type="#_x0000_t202" style="position:absolute;left:72036;width:4617;height:21666;visibility:visible;mso-wrap-style:square;v-text-anchor:top" o:gfxdata="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" filled="f" stroked="f">
                   <v:textbox style="layout-flow:vertical;mso-layout-flow-alt:bottom-to-top;mso-fit-shape-to-text:t">
                     <w:txbxContent>
                       <w:p>
@@ -6110,14 +7155,9 @@
         <w:rPr>
           <w:lang w:val="en-US"/>
         </w:rPr>
-        <w:t xml:space="preserve"> </w:t>
-      </w:r>
-      <w:r>
-        <w:rPr>
-          <w:lang w:val="en-US"/>
-        </w:rPr>
-        <w:t>Appendix</w:t>
-      </w:r>
+        <w:t xml:space="preserve"> Appendix</w:t>
+      </w:r>
+      <w:bookmarkEnd w:id="25"/>
     </w:p>
     <w:sectPr>
       <w:pgSz w:w="11906" w:h="16838"/>
@@ -6149,43 +7189,7 @@
         <w:rPr>
           <w:lang w:val="en-US"/>
         </w:rPr>
-        <w:t xml:space="preserve">Please add your </w:t>
-      </w:r>
-      <w:proofErr w:type="spellStart"/>
-      <w:r>
-        <w:rPr>
-          <w:lang w:val="en-US"/>
-        </w:rPr>
-        <w:t>imatriculation</w:t>
-      </w:r>
-      <w:proofErr w:type="spellEnd"/>
-      <w:r>
-        <w:rPr>
-          <w:lang w:val="en-US"/>
-        </w:rPr>
-        <w:t xml:space="preserve"> number here.</w:t>
-      </w:r>
-    </w:p>
-  </w:comment>
-  <w:comment w:id="5" w:author="Sören Sch" w:date="2017-03-09T21:04:00Z" w:initials="SS">
-    <w:p>
-      <w:pPr>
-        <w:pStyle w:val="Kommentartext"/>
-        <w:rPr>
-          <w:lang w:val="en-US"/>
-        </w:rPr>
-      </w:pPr>
-      <w:r>
-        <w:rPr>
-          <w:rStyle w:val="Kommentarzeichen"/>
-        </w:rPr>
-        <w:annotationRef/>
-      </w:r>
-      <w:r>
-        <w:rPr>
-          <w:lang w:val="en-US"/>
-        </w:rPr>
-        <w:t>Is it the right term?</w:t>
+        <w:t>Please add your imatriculation number here.</w:t>
       </w:r>
     </w:p>
   </w:comment>
@@ -6311,29 +7315,8 @@
         <w:annotationRef/>
       </w:r>
       <w:r>
-        <w:t xml:space="preserve">Set </w:t>
-      </w:r>
-      <w:proofErr w:type="spellStart"/>
-      <w:r>
-        <w:t>source</w:t>
-      </w:r>
-      <w:proofErr w:type="spellEnd"/>
-      <w:r>
-        <w:t xml:space="preserve"> </w:t>
-      </w:r>
-      <w:proofErr w:type="spellStart"/>
-      <w:r>
-        <w:t>to</w:t>
-      </w:r>
-      <w:proofErr w:type="spellEnd"/>
-      <w:r>
-        <w:t xml:space="preserve"> </w:t>
-      </w:r>
-      <w:proofErr w:type="spellStart"/>
-      <w:r>
-        <w:t>tensorflow</w:t>
-      </w:r>
-      <w:proofErr w:type="spellEnd"/>
+        <w:t>Set source to tensorflow</w:t>
+      </w:r>
     </w:p>
   </w:comment>
 </w:comments>
@@ -6342,7 +7325,6 @@
 <file path=word/commentsExtended.xml><?xml version="1.0" encoding="utf-8"?>
 <w15:commentsEx xmlns:wpc="http://schemas.microsoft.com/office/word/2010/wordprocessingCanvas" xmlns:cx="http://schemas.microsoft.com/office/drawing/2014/chartex" xmlns:cx1="http://schemas.microsoft.com/office/drawing/2015/9/8/chartex" xmlns:cx2="http://schemas.microsoft.com/office/drawing/2015/10/21/chartex" xmlns:cx3="http://schemas.microsoft.com/office/drawing/2016/5/9/chartex" xmlns:cx4="http://schemas.microsoft.com/office/drawing/2016/5/10/chartex" xmlns:cx5="http://schemas.microsoft.com/office/drawing/2016/5/11/chartex" xmlns:mc="http://schemas.openxmlformats.org/markup-compatibility/2006" xmlns:o="urn:schemas-microsoft-com:office:office" xmlns:r="http://schemas.openxmlformats.org/officeDocument/2006/relationships" xmlns:m="http://schemas.openxmlformats.org/officeDocument/2006/math" xmlns:v="urn:schemas-microsoft-com:vml" xmlns:wp14="http://schemas.microsoft.com/office/word/2010/wordprocessingDrawing" xmlns:wp="http://schemas.openxmlformats.org/drawingml/2006/wordprocessingDrawing" xmlns:w10="urn:schemas-microsoft-com:office:word" xmlns:w="http://schemas.openxmlformats.org/wordprocessingml/2006/main" xmlns:w14="http://schemas.microsoft.com/office/word/2010/wordml" xmlns:w15="http://schemas.microsoft.com/office/word/2012/wordml" xmlns:w16se="http://schemas.microsoft.com/office/word/2015/wordml/symex" xmlns:wpg="http://schemas.microsoft.com/office/word/2010/wordprocessingGroup" xmlns:wpi="http://schemas.microsoft.com/office/word/2010/wordprocessingInk" xmlns:wne="http://schemas.microsoft.com/office/word/2006/wordml" xmlns:wps="http://schemas.microsoft.com/office/word/2010/wordprocessingShape" mc:Ignorable="w14 w15 w16se wp14">
   <w15:commentEx w15:paraId="6D6A76EA" w15:done="0"/>
-  <w15:commentEx w15:paraId="7135CEE0" w15:done="0"/>
   <w15:commentEx w15:paraId="7E1B7AC0" w15:done="1"/>
   <w15:commentEx w15:paraId="06379CCF" w15:done="1"/>
   <w15:commentEx w15:paraId="5FC7E448" w15:done="1"/>
@@ -6526,7 +7508,7 @@
         <w:rFonts w:ascii="Wingdings" w:hAnsi="Wingdings" w:hint="default"/>
       </w:rPr>
     </w:lvl>
-    <w:lvl w:ilvl="1" w:tplc="04070003" w:tentative="1">
+    <w:lvl w:ilvl="1" w:tplc="04070003">
       <w:start w:val="1"/>
       <w:numFmt w:val="bullet"/>
       <w:lvlText w:val="o"/>
@@ -6538,7 +7520,7 @@
         <w:rFonts w:ascii="Courier New" w:hAnsi="Courier New" w:cs="Courier New" w:hint="default"/>
       </w:rPr>
     </w:lvl>
-    <w:lvl w:ilvl="2" w:tplc="04070005" w:tentative="1">
+    <w:lvl w:ilvl="2" w:tplc="04070005">
       <w:start w:val="1"/>
       <w:numFmt w:val="bullet"/>
       <w:lvlText w:val=""/>
@@ -6624,9 +7606,122 @@
     </w:lvl>
   </w:abstractNum>
   <w:abstractNum w:abstractNumId="1" w15:restartNumberingAfterBreak="0">
+    <w:nsid w:val="0938686F"/>
+    <w:multiLevelType w:val="hybridMultilevel"/>
+    <w:tmpl w:val="55086962"/>
+    <w:lvl w:ilvl="0" w:tplc="04070005">
+      <w:start w:val="1"/>
+      <w:numFmt w:val="bullet"/>
+      <w:lvlText w:val=""/>
+      <w:lvlJc w:val="left"/>
+      <w:pPr>
+        <w:ind w:left="720" w:hanging="360"/>
+      </w:pPr>
+      <w:rPr>
+        <w:rFonts w:ascii="Wingdings" w:hAnsi="Wingdings" w:hint="default"/>
+      </w:rPr>
+    </w:lvl>
+    <w:lvl w:ilvl="1" w:tplc="04070003" w:tentative="1">
+      <w:start w:val="1"/>
+      <w:numFmt w:val="bullet"/>
+      <w:lvlText w:val="o"/>
+      <w:lvlJc w:val="left"/>
+      <w:pPr>
+        <w:ind w:left="1440" w:hanging="360"/>
+      </w:pPr>
+      <w:rPr>
+        <w:rFonts w:ascii="Courier New" w:hAnsi="Courier New" w:cs="Courier New" w:hint="default"/>
+      </w:rPr>
+    </w:lvl>
+    <w:lvl w:ilvl="2" w:tplc="04070005" w:tentative="1">
+      <w:start w:val="1"/>
+      <w:numFmt w:val="bullet"/>
+      <w:lvlText w:val=""/>
+      <w:lvlJc w:val="left"/>
+      <w:pPr>
+        <w:ind w:left="2160" w:hanging="360"/>
+      </w:pPr>
+      <w:rPr>
+        <w:rFonts w:ascii="Wingdings" w:hAnsi="Wingdings" w:hint="default"/>
+      </w:rPr>
+    </w:lvl>
+    <w:lvl w:ilvl="3" w:tplc="04070001" w:tentative="1">
+      <w:start w:val="1"/>
+      <w:numFmt w:val="bullet"/>
+      <w:lvlText w:val=""/>
+      <w:lvlJc w:val="left"/>
+      <w:pPr>
+        <w:ind w:left="2880" w:hanging="360"/>
+      </w:pPr>
+      <w:rPr>
+        <w:rFonts w:ascii="Symbol" w:hAnsi="Symbol" w:hint="default"/>
+      </w:rPr>
+    </w:lvl>
+    <w:lvl w:ilvl="4" w:tplc="04070003" w:tentative="1">
+      <w:start w:val="1"/>
+      <w:numFmt w:val="bullet"/>
+      <w:lvlText w:val="o"/>
+      <w:lvlJc w:val="left"/>
+      <w:pPr>
+        <w:ind w:left="3600" w:hanging="360"/>
+      </w:pPr>
+      <w:rPr>
+        <w:rFonts w:ascii="Courier New" w:hAnsi="Courier New" w:cs="Courier New" w:hint="default"/>
+      </w:rPr>
+    </w:lvl>
+    <w:lvl w:ilvl="5" w:tplc="04070005" w:tentative="1">
+      <w:start w:val="1"/>
+      <w:numFmt w:val="bullet"/>
+      <w:lvlText w:val=""/>
+      <w:lvlJc w:val="left"/>
+      <w:pPr>
+        <w:ind w:left="4320" w:hanging="360"/>
+      </w:pPr>
+      <w:rPr>
+        <w:rFonts w:ascii="Wingdings" w:hAnsi="Wingdings" w:hint="default"/>
+      </w:rPr>
+    </w:lvl>
+    <w:lvl w:ilvl="6" w:tplc="04070001" w:tentative="1">
+      <w:start w:val="1"/>
+      <w:numFmt w:val="bullet"/>
+      <w:lvlText w:val=""/>
+      <w:lvlJc w:val="left"/>
+      <w:pPr>
+        <w:ind w:left="5040" w:hanging="360"/>
+      </w:pPr>
+      <w:rPr>
+        <w:rFonts w:ascii="Symbol" w:hAnsi="Symbol" w:hint="default"/>
+      </w:rPr>
+    </w:lvl>
+    <w:lvl w:ilvl="7" w:tplc="04070003" w:tentative="1">
+      <w:start w:val="1"/>
+      <w:numFmt w:val="bullet"/>
+      <w:lvlText w:val="o"/>
+      <w:lvlJc w:val="left"/>
+      <w:pPr>
+        <w:ind w:left="5760" w:hanging="360"/>
+      </w:pPr>
+      <w:rPr>
+        <w:rFonts w:ascii="Courier New" w:hAnsi="Courier New" w:cs="Courier New" w:hint="default"/>
+      </w:rPr>
+    </w:lvl>
+    <w:lvl w:ilvl="8" w:tplc="04070005" w:tentative="1">
+      <w:start w:val="1"/>
+      <w:numFmt w:val="bullet"/>
+      <w:lvlText w:val=""/>
+      <w:lvlJc w:val="left"/>
+      <w:pPr>
+        <w:ind w:left="6480" w:hanging="360"/>
+      </w:pPr>
+      <w:rPr>
+        <w:rFonts w:ascii="Wingdings" w:hAnsi="Wingdings" w:hint="default"/>
+      </w:rPr>
+    </w:lvl>
+  </w:abstractNum>
+  <w:abstractNum w:abstractNumId="2" w15:restartNumberingAfterBreak="0">
     <w:nsid w:val="1482775B"/>
     <w:multiLevelType w:val="multilevel"/>
-    <w:tmpl w:val="57A60FE8"/>
+    <w:tmpl w:val="2AC651B4"/>
     <w:lvl w:ilvl="0">
       <w:start w:val="1"/>
       <w:numFmt w:val="decimal"/>
@@ -6646,6 +7741,54 @@
       <w:pPr>
         <w:ind w:left="576" w:hanging="576"/>
       </w:pPr>
+      <w:rPr>
+        <w:b w:val="0"/>
+        <w:bCs w:val="0"/>
+        <w:i w:val="0"/>
+        <w:iCs w:val="0"/>
+        <w:caps w:val="0"/>
+        <w:smallCaps w:val="0"/>
+        <w:strike w:val="0"/>
+        <w:dstrike w:val="0"/>
+        <w:outline w:val="0"/>
+        <w:shadow w:val="0"/>
+        <w:emboss w:val="0"/>
+        <w:imprint w:val="0"/>
+        <w:noProof w:val="0"/>
+        <w:vanish w:val="0"/>
+        <w:spacing w:val="0"/>
+        <w:kern w:val="0"/>
+        <w:position w:val="0"/>
+        <w:u w:val="none"/>
+        <w:effect w:val="none"/>
+        <w:vertAlign w:val="baseline"/>
+        <w:em w:val="none"/>
+        <w:specVanish w:val="0"/>
+        <w14:glow w14:rad="0">
+          <w14:srgbClr w14:val="000000"/>
+        </w14:glow>
+        <w14:shadow w14:blurRad="0" w14:dist="0" w14:dir="0" w14:sx="0" w14:sy="0" w14:kx="0" w14:ky="0" w14:algn="none">
+          <w14:srgbClr w14:val="000000"/>
+        </w14:shadow>
+        <w14:reflection w14:blurRad="0" w14:stA="0" w14:stPos="0" w14:endA="0" w14:endPos="0" w14:dist="0" w14:dir="0" w14:fadeDir="0" w14:sx="0" w14:sy="0" w14:kx="0" w14:ky="0" w14:algn="none"/>
+        <w14:textOutline w14:w="0" w14:cap="rnd" w14:cmpd="sng" w14:algn="ctr">
+          <w14:noFill/>
+          <w14:prstDash w14:val="solid"/>
+          <w14:bevel/>
+        </w14:textOutline>
+        <w14:scene3d>
+          <w14:camera w14:prst="orthographicFront"/>
+          <w14:lightRig w14:rig="threePt" w14:dir="t">
+            <w14:rot w14:lat="0" w14:lon="0" w14:rev="0"/>
+          </w14:lightRig>
+        </w14:scene3d>
+        <w14:props3d w14:extrusionH="0" w14:contourW="0" w14:prstMaterial="none"/>
+        <w14:ligatures w14:val="none"/>
+        <w14:numForm w14:val="default"/>
+        <w14:numSpacing w14:val="default"/>
+        <w14:stylisticSets/>
+        <w14:cntxtAlts w14:val="0"/>
+      </w:rPr>
     </w:lvl>
     <w:lvl w:ilvl="2">
       <w:start w:val="1"/>
@@ -6718,7 +7861,233 @@
       </w:pPr>
     </w:lvl>
   </w:abstractNum>
-  <w:abstractNum w:abstractNumId="2" w15:restartNumberingAfterBreak="0">
+  <w:abstractNum w:abstractNumId="3" w15:restartNumberingAfterBreak="0">
+    <w:nsid w:val="17473AC9"/>
+    <w:multiLevelType w:val="hybridMultilevel"/>
+    <w:tmpl w:val="E99A5F30"/>
+    <w:lvl w:ilvl="0" w:tplc="04070005">
+      <w:start w:val="1"/>
+      <w:numFmt w:val="bullet"/>
+      <w:lvlText w:val=""/>
+      <w:lvlJc w:val="left"/>
+      <w:pPr>
+        <w:ind w:left="720" w:hanging="360"/>
+      </w:pPr>
+      <w:rPr>
+        <w:rFonts w:ascii="Wingdings" w:hAnsi="Wingdings" w:hint="default"/>
+      </w:rPr>
+    </w:lvl>
+    <w:lvl w:ilvl="1" w:tplc="04070003" w:tentative="1">
+      <w:start w:val="1"/>
+      <w:numFmt w:val="bullet"/>
+      <w:lvlText w:val="o"/>
+      <w:lvlJc w:val="left"/>
+      <w:pPr>
+        <w:ind w:left="1440" w:hanging="360"/>
+      </w:pPr>
+      <w:rPr>
+        <w:rFonts w:ascii="Courier New" w:hAnsi="Courier New" w:cs="Courier New" w:hint="default"/>
+      </w:rPr>
+    </w:lvl>
+    <w:lvl w:ilvl="2" w:tplc="04070005" w:tentative="1">
+      <w:start w:val="1"/>
+      <w:numFmt w:val="bullet"/>
+      <w:lvlText w:val=""/>
+      <w:lvlJc w:val="left"/>
+      <w:pPr>
+        <w:ind w:left="2160" w:hanging="360"/>
+      </w:pPr>
+      <w:rPr>
+        <w:rFonts w:ascii="Wingdings" w:hAnsi="Wingdings" w:hint="default"/>
+      </w:rPr>
+    </w:lvl>
+    <w:lvl w:ilvl="3" w:tplc="04070001" w:tentative="1">
+      <w:start w:val="1"/>
+      <w:numFmt w:val="bullet"/>
+      <w:lvlText w:val=""/>
+      <w:lvlJc w:val="left"/>
+      <w:pPr>
+        <w:ind w:left="2880" w:hanging="360"/>
+      </w:pPr>
+      <w:rPr>
+        <w:rFonts w:ascii="Symbol" w:hAnsi="Symbol" w:hint="default"/>
+      </w:rPr>
+    </w:lvl>
+    <w:lvl w:ilvl="4" w:tplc="04070003" w:tentative="1">
+      <w:start w:val="1"/>
+      <w:numFmt w:val="bullet"/>
+      <w:lvlText w:val="o"/>
+      <w:lvlJc w:val="left"/>
+      <w:pPr>
+        <w:ind w:left="3600" w:hanging="360"/>
+      </w:pPr>
+      <w:rPr>
+        <w:rFonts w:ascii="Courier New" w:hAnsi="Courier New" w:cs="Courier New" w:hint="default"/>
+      </w:rPr>
+    </w:lvl>
+    <w:lvl w:ilvl="5" w:tplc="04070005" w:tentative="1">
+      <w:start w:val="1"/>
+      <w:numFmt w:val="bullet"/>
+      <w:lvlText w:val=""/>
+      <w:lvlJc w:val="left"/>
+      <w:pPr>
+        <w:ind w:left="4320" w:hanging="360"/>
+      </w:pPr>
+      <w:rPr>
+        <w:rFonts w:ascii="Wingdings" w:hAnsi="Wingdings" w:hint="default"/>
+      </w:rPr>
+    </w:lvl>
+    <w:lvl w:ilvl="6" w:tplc="04070001" w:tentative="1">
+      <w:start w:val="1"/>
+      <w:numFmt w:val="bullet"/>
+      <w:lvlText w:val=""/>
+      <w:lvlJc w:val="left"/>
+      <w:pPr>
+        <w:ind w:left="5040" w:hanging="360"/>
+      </w:pPr>
+      <w:rPr>
+        <w:rFonts w:ascii="Symbol" w:hAnsi="Symbol" w:hint="default"/>
+      </w:rPr>
+    </w:lvl>
+    <w:lvl w:ilvl="7" w:tplc="04070003" w:tentative="1">
+      <w:start w:val="1"/>
+      <w:numFmt w:val="bullet"/>
+      <w:lvlText w:val="o"/>
+      <w:lvlJc w:val="left"/>
+      <w:pPr>
+        <w:ind w:left="5760" w:hanging="360"/>
+      </w:pPr>
+      <w:rPr>
+        <w:rFonts w:ascii="Courier New" w:hAnsi="Courier New" w:cs="Courier New" w:hint="default"/>
+      </w:rPr>
+    </w:lvl>
+    <w:lvl w:ilvl="8" w:tplc="04070005" w:tentative="1">
+      <w:start w:val="1"/>
+      <w:numFmt w:val="bullet"/>
+      <w:lvlText w:val=""/>
+      <w:lvlJc w:val="left"/>
+      <w:pPr>
+        <w:ind w:left="6480" w:hanging="360"/>
+      </w:pPr>
+      <w:rPr>
+        <w:rFonts w:ascii="Wingdings" w:hAnsi="Wingdings" w:hint="default"/>
+      </w:rPr>
+    </w:lvl>
+  </w:abstractNum>
+  <w:abstractNum w:abstractNumId="4" w15:restartNumberingAfterBreak="0">
+    <w:nsid w:val="28627E1F"/>
+    <w:multiLevelType w:val="hybridMultilevel"/>
+    <w:tmpl w:val="8E386CC8"/>
+    <w:lvl w:ilvl="0" w:tplc="04070005">
+      <w:start w:val="1"/>
+      <w:numFmt w:val="bullet"/>
+      <w:lvlText w:val=""/>
+      <w:lvlJc w:val="left"/>
+      <w:pPr>
+        <w:ind w:left="720" w:hanging="360"/>
+      </w:pPr>
+      <w:rPr>
+        <w:rFonts w:ascii="Wingdings" w:hAnsi="Wingdings" w:hint="default"/>
+      </w:rPr>
+    </w:lvl>
+    <w:lvl w:ilvl="1" w:tplc="04070003">
+      <w:start w:val="1"/>
+      <w:numFmt w:val="bullet"/>
+      <w:lvlText w:val="o"/>
+      <w:lvlJc w:val="left"/>
+      <w:pPr>
+        <w:ind w:left="1440" w:hanging="360"/>
+      </w:pPr>
+      <w:rPr>
+        <w:rFonts w:ascii="Courier New" w:hAnsi="Courier New" w:cs="Courier New" w:hint="default"/>
+      </w:rPr>
+    </w:lvl>
+    <w:lvl w:ilvl="2" w:tplc="04070005" w:tentative="1">
+      <w:start w:val="1"/>
+      <w:numFmt w:val="bullet"/>
+      <w:lvlText w:val=""/>
+      <w:lvlJc w:val="left"/>
+      <w:pPr>
+        <w:ind w:left="2160" w:hanging="360"/>
+      </w:pPr>
+      <w:rPr>
+        <w:rFonts w:ascii="Wingdings" w:hAnsi="Wingdings" w:hint="default"/>
+      </w:rPr>
+    </w:lvl>
+    <w:lvl w:ilvl="3" w:tplc="04070001" w:tentative="1">
+      <w:start w:val="1"/>
+      <w:numFmt w:val="bullet"/>
+      <w:lvlText w:val=""/>
+      <w:lvlJc w:val="left"/>
+      <w:pPr>
+        <w:ind w:left="2880" w:hanging="360"/>
+      </w:pPr>
+      <w:rPr>
+        <w:rFonts w:ascii="Symbol" w:hAnsi="Symbol" w:hint="default"/>
+      </w:rPr>
+    </w:lvl>
+    <w:lvl w:ilvl="4" w:tplc="04070003" w:tentative="1">
+      <w:start w:val="1"/>
+      <w:numFmt w:val="bullet"/>
+      <w:lvlText w:val="o"/>
+      <w:lvlJc w:val="left"/>
+      <w:pPr>
+        <w:ind w:left="3600" w:hanging="360"/>
+      </w:pPr>
+      <w:rPr>
+        <w:rFonts w:ascii="Courier New" w:hAnsi="Courier New" w:cs="Courier New" w:hint="default"/>
+      </w:rPr>
+    </w:lvl>
+    <w:lvl w:ilvl="5" w:tplc="04070005" w:tentative="1">
+      <w:start w:val="1"/>
+      <w:numFmt w:val="bullet"/>
+      <w:lvlText w:val=""/>
+      <w:lvlJc w:val="left"/>
+      <w:pPr>
+        <w:ind w:left="4320" w:hanging="360"/>
+      </w:pPr>
+      <w:rPr>
+        <w:rFonts w:ascii="Wingdings" w:hAnsi="Wingdings" w:hint="default"/>
+      </w:rPr>
+    </w:lvl>
+    <w:lvl w:ilvl="6" w:tplc="04070001" w:tentative="1">
+      <w:start w:val="1"/>
+      <w:numFmt w:val="bullet"/>
+      <w:lvlText w:val=""/>
+      <w:lvlJc w:val="left"/>
+      <w:pPr>
+        <w:ind w:left="5040" w:hanging="360"/>
+      </w:pPr>
+      <w:rPr>
+        <w:rFonts w:ascii="Symbol" w:hAnsi="Symbol" w:hint="default"/>
+      </w:rPr>
+    </w:lvl>
+    <w:lvl w:ilvl="7" w:tplc="04070003" w:tentative="1">
+      <w:start w:val="1"/>
+      <w:numFmt w:val="bullet"/>
+      <w:lvlText w:val="o"/>
+      <w:lvlJc w:val="left"/>
+      <w:pPr>
+        <w:ind w:left="5760" w:hanging="360"/>
+      </w:pPr>
+      <w:rPr>
+        <w:rFonts w:ascii="Courier New" w:hAnsi="Courier New" w:cs="Courier New" w:hint="default"/>
+      </w:rPr>
+    </w:lvl>
+    <w:lvl w:ilvl="8" w:tplc="04070005" w:tentative="1">
+      <w:start w:val="1"/>
+      <w:numFmt w:val="bullet"/>
+      <w:lvlText w:val=""/>
+      <w:lvlJc w:val="left"/>
+      <w:pPr>
+        <w:ind w:left="6480" w:hanging="360"/>
+      </w:pPr>
+      <w:rPr>
+        <w:rFonts w:ascii="Wingdings" w:hAnsi="Wingdings" w:hint="default"/>
+      </w:rPr>
+    </w:lvl>
+  </w:abstractNum>
+  <w:abstractNum w:abstractNumId="5" w15:restartNumberingAfterBreak="0">
     <w:nsid w:val="29FC6B9E"/>
     <w:multiLevelType w:val="hybridMultilevel"/>
     <w:tmpl w:val="AA4A80E6"/>
@@ -6831,7 +8200,7 @@
       </w:rPr>
     </w:lvl>
   </w:abstractNum>
-  <w:abstractNum w:abstractNumId="3" w15:restartNumberingAfterBreak="0">
+  <w:abstractNum w:abstractNumId="6" w15:restartNumberingAfterBreak="0">
     <w:nsid w:val="334C36E7"/>
     <w:multiLevelType w:val="hybridMultilevel"/>
     <w:tmpl w:val="DA2C4A14"/>
@@ -6943,7 +8312,7 @@
       </w:rPr>
     </w:lvl>
   </w:abstractNum>
-  <w:abstractNum w:abstractNumId="4" w15:restartNumberingAfterBreak="0">
+  <w:abstractNum w:abstractNumId="7" w15:restartNumberingAfterBreak="0">
     <w:nsid w:val="39564FB9"/>
     <w:multiLevelType w:val="hybridMultilevel"/>
     <w:tmpl w:val="7CCE4E0A"/>
@@ -7056,7 +8425,7 @@
       </w:rPr>
     </w:lvl>
   </w:abstractNum>
-  <w:abstractNum w:abstractNumId="5" w15:restartNumberingAfterBreak="0">
+  <w:abstractNum w:abstractNumId="8" w15:restartNumberingAfterBreak="0">
     <w:nsid w:val="3FB0027B"/>
     <w:multiLevelType w:val="hybridMultilevel"/>
     <w:tmpl w:val="D8C455FE"/>
@@ -7169,7 +8538,7 @@
       </w:rPr>
     </w:lvl>
   </w:abstractNum>
-  <w:abstractNum w:abstractNumId="6" w15:restartNumberingAfterBreak="0">
+  <w:abstractNum w:abstractNumId="9" w15:restartNumberingAfterBreak="0">
     <w:nsid w:val="414D5C29"/>
     <w:multiLevelType w:val="hybridMultilevel"/>
     <w:tmpl w:val="C08C557A"/>
@@ -7282,7 +8651,7 @@
       </w:rPr>
     </w:lvl>
   </w:abstractNum>
-  <w:abstractNum w:abstractNumId="7" w15:restartNumberingAfterBreak="0">
+  <w:abstractNum w:abstractNumId="10" w15:restartNumberingAfterBreak="0">
     <w:nsid w:val="4AE27F0B"/>
     <w:multiLevelType w:val="hybridMultilevel"/>
     <w:tmpl w:val="199A8248"/>
@@ -7395,7 +8764,7 @@
       </w:rPr>
     </w:lvl>
   </w:abstractNum>
-  <w:abstractNum w:abstractNumId="8" w15:restartNumberingAfterBreak="0">
+  <w:abstractNum w:abstractNumId="11" w15:restartNumberingAfterBreak="0">
     <w:nsid w:val="500773A0"/>
     <w:multiLevelType w:val="hybridMultilevel"/>
     <w:tmpl w:val="0B8A14C0"/>
@@ -7508,7 +8877,7 @@
       </w:rPr>
     </w:lvl>
   </w:abstractNum>
-  <w:abstractNum w:abstractNumId="9" w15:restartNumberingAfterBreak="0">
+  <w:abstractNum w:abstractNumId="12" w15:restartNumberingAfterBreak="0">
     <w:nsid w:val="63870A25"/>
     <w:multiLevelType w:val="hybridMultilevel"/>
     <w:tmpl w:val="9CDAE4C0"/>
@@ -7621,7 +8990,7 @@
       </w:rPr>
     </w:lvl>
   </w:abstractNum>
-  <w:abstractNum w:abstractNumId="10" w15:restartNumberingAfterBreak="0">
+  <w:abstractNum w:abstractNumId="13" w15:restartNumberingAfterBreak="0">
     <w:nsid w:val="65A13003"/>
     <w:multiLevelType w:val="hybridMultilevel"/>
     <w:tmpl w:val="2564E266"/>
@@ -7734,7 +9103,7 @@
       </w:rPr>
     </w:lvl>
   </w:abstractNum>
-  <w:abstractNum w:abstractNumId="11" w15:restartNumberingAfterBreak="0">
+  <w:abstractNum w:abstractNumId="14" w15:restartNumberingAfterBreak="0">
     <w:nsid w:val="6A1B5320"/>
     <w:multiLevelType w:val="hybridMultilevel"/>
     <w:tmpl w:val="53AA1FDE"/>
@@ -7847,7 +9216,7 @@
       </w:rPr>
     </w:lvl>
   </w:abstractNum>
-  <w:abstractNum w:abstractNumId="12" w15:restartNumberingAfterBreak="0">
+  <w:abstractNum w:abstractNumId="15" w15:restartNumberingAfterBreak="0">
     <w:nsid w:val="73B96337"/>
     <w:multiLevelType w:val="hybridMultilevel"/>
     <w:tmpl w:val="24AE9C3A"/>
@@ -7961,49 +9330,49 @@
     </w:lvl>
   </w:abstractNum>
   <w:num w:numId="1">
-    <w:abstractNumId w:val="1"/>
+    <w:abstractNumId w:val="2"/>
   </w:num>
   <w:num w:numId="2">
-    <w:abstractNumId w:val="1"/>
+    <w:abstractNumId w:val="2"/>
   </w:num>
   <w:num w:numId="3">
-    <w:abstractNumId w:val="1"/>
+    <w:abstractNumId w:val="2"/>
   </w:num>
   <w:num w:numId="4">
-    <w:abstractNumId w:val="1"/>
+    <w:abstractNumId w:val="2"/>
   </w:num>
   <w:num w:numId="5">
-    <w:abstractNumId w:val="1"/>
+    <w:abstractNumId w:val="2"/>
   </w:num>
   <w:num w:numId="6">
-    <w:abstractNumId w:val="1"/>
+    <w:abstractNumId w:val="2"/>
   </w:num>
   <w:num w:numId="7">
-    <w:abstractNumId w:val="1"/>
+    <w:abstractNumId w:val="2"/>
   </w:num>
   <w:num w:numId="8">
-    <w:abstractNumId w:val="1"/>
+    <w:abstractNumId w:val="2"/>
   </w:num>
   <w:num w:numId="9">
-    <w:abstractNumId w:val="1"/>
+    <w:abstractNumId w:val="2"/>
   </w:num>
   <w:num w:numId="10">
-    <w:abstractNumId w:val="1"/>
+    <w:abstractNumId w:val="2"/>
   </w:num>
   <w:num w:numId="11">
-    <w:abstractNumId w:val="5"/>
+    <w:abstractNumId w:val="8"/>
   </w:num>
   <w:num w:numId="12">
-    <w:abstractNumId w:val="10"/>
+    <w:abstractNumId w:val="13"/>
   </w:num>
   <w:num w:numId="13">
-    <w:abstractNumId w:val="8"/>
+    <w:abstractNumId w:val="11"/>
   </w:num>
   <w:num w:numId="14">
-    <w:abstractNumId w:val="11"/>
+    <w:abstractNumId w:val="14"/>
   </w:num>
   <w:num w:numId="15">
-    <w:abstractNumId w:val="1"/>
+    <w:abstractNumId w:val="2"/>
     <w:lvlOverride w:ilvl="0">
       <w:startOverride w:val="1"/>
     </w:lvlOverride>
@@ -8033,28 +9402,37 @@
     </w:lvlOverride>
   </w:num>
   <w:num w:numId="16">
-    <w:abstractNumId w:val="6"/>
+    <w:abstractNumId w:val="9"/>
   </w:num>
   <w:num w:numId="17">
     <w:abstractNumId w:val="0"/>
   </w:num>
   <w:num w:numId="18">
-    <w:abstractNumId w:val="2"/>
+    <w:abstractNumId w:val="5"/>
   </w:num>
   <w:num w:numId="19">
+    <w:abstractNumId w:val="10"/>
+  </w:num>
+  <w:num w:numId="20">
+    <w:abstractNumId w:val="12"/>
+  </w:num>
+  <w:num w:numId="21">
+    <w:abstractNumId w:val="6"/>
+  </w:num>
+  <w:num w:numId="22">
+    <w:abstractNumId w:val="15"/>
+  </w:num>
+  <w:num w:numId="23">
     <w:abstractNumId w:val="7"/>
   </w:num>
-  <w:num w:numId="20">
-    <w:abstractNumId w:val="9"/>
+  <w:num w:numId="24">
+    <w:abstractNumId w:val="4"/>
   </w:num>
-  <w:num w:numId="21">
+  <w:num w:numId="25">
+    <w:abstractNumId w:val="1"/>
+  </w:num>
+  <w:num w:numId="26">
     <w:abstractNumId w:val="3"/>
-  </w:num>
-  <w:num w:numId="22">
-    <w:abstractNumId w:val="12"/>
-  </w:num>
-  <w:num w:numId="23">
-    <w:abstractNumId w:val="4"/>
   </w:num>
 </w:numbering>
 </file>
@@ -9329,6 +10707,19 @@
     <w:unhideWhenUsed/>
     <w:rsid w:val="007D1BC4"/>
   </w:style>
+  <w:style w:type="paragraph" w:styleId="Verzeichnis2">
+    <w:name w:val="toc 2"/>
+    <w:basedOn w:val="Standard"/>
+    <w:next w:val="Standard"/>
+    <w:autoRedefine/>
+    <w:uiPriority w:val="39"/>
+    <w:unhideWhenUsed/>
+    <w:rsid w:val="00D3199F"/>
+    <w:pPr>
+      <w:spacing w:after="100"/>
+      <w:ind w:left="220"/>
+    </w:pPr>
+  </w:style>
 </w:styles>
 </file>
 
@@ -9675,7 +11066,7 @@
 </file>
 
 <file path=customXml/itemProps1.xml><?xml version="1.0" encoding="utf-8"?>
-<ds:datastoreItem xmlns:ds="http://schemas.openxmlformats.org/officeDocument/2006/customXml" ds:itemID="{AF379BF5-E478-484A-9D0C-9522FD673CD3}">
+<ds:datastoreItem xmlns:ds="http://schemas.openxmlformats.org/officeDocument/2006/customXml" ds:itemID="{188D89A6-1F9B-46DB-8DBA-34E02EDD058A}">
   <ds:schemaRefs>
     <ds:schemaRef ds:uri="http://schemas.openxmlformats.org/officeDocument/2006/bibliography"/>
   </ds:schemaRefs>

</xml_diff>

<commit_message>
Added backpropagation and activation functions.
</commit_message>
<xml_diff>
--- a/Documentation/Documentation Neural Networks.docx
+++ b/Documentation/Documentation Neural Networks.docx
@@ -305,7 +305,7 @@
         <w:br w:type="page"/>
       </w:r>
     </w:p>
-    <w:bookmarkStart w:id="1" w:name="_Toc476958017" w:displacedByCustomXml="next"/>
+    <w:bookmarkStart w:id="1" w:name="_Toc476989138" w:displacedByCustomXml="next"/>
     <w:sdt>
       <w:sdtPr>
         <w:rPr>
@@ -376,7 +376,7 @@
             </w:rPr>
             <w:fldChar w:fldCharType="separate"/>
           </w:r>
-          <w:hyperlink w:anchor="_Toc476958017" w:history="1">
+          <w:hyperlink w:anchor="_Toc476989138" w:history="1">
             <w:r>
               <w:rPr>
                 <w:rStyle w:val="Hyperlink"/>
@@ -419,7 +419,7 @@
                 <w:noProof/>
                 <w:webHidden/>
               </w:rPr>
-              <w:instrText xml:space="preserve"> PAGEREF _Toc476958017 \h </w:instrText>
+              <w:instrText xml:space="preserve"> PAGEREF _Toc476989138 \h </w:instrText>
             </w:r>
             <w:r>
               <w:rPr>
@@ -462,7 +462,7 @@
               <w:lang w:eastAsia="de-DE"/>
             </w:rPr>
           </w:pPr>
-          <w:hyperlink w:anchor="_Toc476958018" w:history="1">
+          <w:hyperlink w:anchor="_Toc476989139" w:history="1">
             <w:r>
               <w:rPr>
                 <w:rStyle w:val="Hyperlink"/>
@@ -505,7 +505,7 @@
                 <w:noProof/>
                 <w:webHidden/>
               </w:rPr>
-              <w:instrText xml:space="preserve"> PAGEREF _Toc476958018 \h </w:instrText>
+              <w:instrText xml:space="preserve"> PAGEREF _Toc476989139 \h </w:instrText>
             </w:r>
             <w:r>
               <w:rPr>
@@ -548,12 +548,18 @@
               <w:lang w:eastAsia="de-DE"/>
             </w:rPr>
           </w:pPr>
-          <w:hyperlink w:anchor="_Toc476958019" w:history="1">
+          <w:hyperlink w:anchor="_Toc476989140" w:history="1">
             <w:r>
               <w:rPr>
                 <w:rStyle w:val="Hyperlink"/>
                 <w:noProof/>
                 <w:lang w:val="en-US"/>
+                <w14:scene3d>
+                  <w14:camera w14:prst="orthographicFront"/>
+                  <w14:lightRig w14:rig="threePt" w14:dir="t">
+                    <w14:rot w14:lat="0" w14:lon="0" w14:rev="0"/>
+                  </w14:lightRig>
+                </w14:scene3d>
               </w:rPr>
               <w:t>2.1</w:t>
             </w:r>
@@ -591,7 +597,7 @@
                 <w:noProof/>
                 <w:webHidden/>
               </w:rPr>
-              <w:instrText xml:space="preserve"> PAGEREF _Toc476958019 \h </w:instrText>
+              <w:instrText xml:space="preserve"> PAGEREF _Toc476989140 \h </w:instrText>
             </w:r>
             <w:r>
               <w:rPr>
@@ -634,12 +640,18 @@
               <w:lang w:eastAsia="de-DE"/>
             </w:rPr>
           </w:pPr>
-          <w:hyperlink w:anchor="_Toc476958020" w:history="1">
+          <w:hyperlink w:anchor="_Toc476989141" w:history="1">
             <w:r>
               <w:rPr>
                 <w:rStyle w:val="Hyperlink"/>
                 <w:noProof/>
                 <w:lang w:val="en-US"/>
+                <w14:scene3d>
+                  <w14:camera w14:prst="orthographicFront"/>
+                  <w14:lightRig w14:rig="threePt" w14:dir="t">
+                    <w14:rot w14:lat="0" w14:lon="0" w14:rev="0"/>
+                  </w14:lightRig>
+                </w14:scene3d>
               </w:rPr>
               <w:t>2.2</w:t>
             </w:r>
@@ -677,7 +689,7 @@
                 <w:noProof/>
                 <w:webHidden/>
               </w:rPr>
-              <w:instrText xml:space="preserve"> PAGEREF _Toc476958020 \h </w:instrText>
+              <w:instrText xml:space="preserve"> PAGEREF _Toc476989141 \h </w:instrText>
             </w:r>
             <w:r>
               <w:rPr>
@@ -720,12 +732,18 @@
               <w:lang w:eastAsia="de-DE"/>
             </w:rPr>
           </w:pPr>
-          <w:hyperlink w:anchor="_Toc476958021" w:history="1">
+          <w:hyperlink w:anchor="_Toc476989142" w:history="1">
             <w:r>
               <w:rPr>
                 <w:rStyle w:val="Hyperlink"/>
                 <w:noProof/>
                 <w:lang w:val="en-US"/>
+                <w14:scene3d>
+                  <w14:camera w14:prst="orthographicFront"/>
+                  <w14:lightRig w14:rig="threePt" w14:dir="t">
+                    <w14:rot w14:lat="0" w14:lon="0" w14:rev="0"/>
+                  </w14:lightRig>
+                </w14:scene3d>
               </w:rPr>
               <w:t>2.3</w:t>
             </w:r>
@@ -763,7 +781,7 @@
                 <w:noProof/>
                 <w:webHidden/>
               </w:rPr>
-              <w:instrText xml:space="preserve"> PAGEREF _Toc476958021 \h </w:instrText>
+              <w:instrText xml:space="preserve"> PAGEREF _Toc476989142 \h </w:instrText>
             </w:r>
             <w:r>
               <w:rPr>
@@ -806,7 +824,7 @@
               <w:lang w:eastAsia="de-DE"/>
             </w:rPr>
           </w:pPr>
-          <w:hyperlink w:anchor="_Toc476958022" w:history="1">
+          <w:hyperlink w:anchor="_Toc476989143" w:history="1">
             <w:r>
               <w:rPr>
                 <w:rStyle w:val="Hyperlink"/>
@@ -849,7 +867,7 @@
                 <w:noProof/>
                 <w:webHidden/>
               </w:rPr>
-              <w:instrText xml:space="preserve"> PAGEREF _Toc476958022 \h </w:instrText>
+              <w:instrText xml:space="preserve"> PAGEREF _Toc476989143 \h </w:instrText>
             </w:r>
             <w:r>
               <w:rPr>
@@ -869,7 +887,7 @@
                 <w:noProof/>
                 <w:webHidden/>
               </w:rPr>
-              <w:t>5</w:t>
+              <w:t>6</w:t>
             </w:r>
             <w:r>
               <w:rPr>
@@ -892,7 +910,7 @@
               <w:lang w:eastAsia="de-DE"/>
             </w:rPr>
           </w:pPr>
-          <w:hyperlink w:anchor="_Toc476958023" w:history="1">
+          <w:hyperlink w:anchor="_Toc476989144" w:history="1">
             <w:r>
               <w:rPr>
                 <w:rStyle w:val="Hyperlink"/>
@@ -935,7 +953,7 @@
                 <w:noProof/>
                 <w:webHidden/>
               </w:rPr>
-              <w:instrText xml:space="preserve"> PAGEREF _Toc476958023 \h </w:instrText>
+              <w:instrText xml:space="preserve"> PAGEREF _Toc476989144 \h </w:instrText>
             </w:r>
             <w:r>
               <w:rPr>
@@ -955,7 +973,7 @@
                 <w:noProof/>
                 <w:webHidden/>
               </w:rPr>
-              <w:t>6</w:t>
+              <w:t>7</w:t>
             </w:r>
             <w:r>
               <w:rPr>
@@ -978,12 +996,18 @@
               <w:lang w:eastAsia="de-DE"/>
             </w:rPr>
           </w:pPr>
-          <w:hyperlink w:anchor="_Toc476958024" w:history="1">
+          <w:hyperlink w:anchor="_Toc476989145" w:history="1">
             <w:r>
               <w:rPr>
                 <w:rStyle w:val="Hyperlink"/>
                 <w:noProof/>
                 <w:lang w:val="en-US"/>
+                <w14:scene3d>
+                  <w14:camera w14:prst="orthographicFront"/>
+                  <w14:lightRig w14:rig="threePt" w14:dir="t">
+                    <w14:rot w14:lat="0" w14:lon="0" w14:rev="0"/>
+                  </w14:lightRig>
+                </w14:scene3d>
               </w:rPr>
               <w:t>4.1</w:t>
             </w:r>
@@ -1021,7 +1045,7 @@
                 <w:noProof/>
                 <w:webHidden/>
               </w:rPr>
-              <w:instrText xml:space="preserve"> PAGEREF _Toc476958024 \h </w:instrText>
+              <w:instrText xml:space="preserve"> PAGEREF _Toc476989145 \h </w:instrText>
             </w:r>
             <w:r>
               <w:rPr>
@@ -1041,7 +1065,7 @@
                 <w:noProof/>
                 <w:webHidden/>
               </w:rPr>
-              <w:t>6</w:t>
+              <w:t>7</w:t>
             </w:r>
             <w:r>
               <w:rPr>
@@ -1064,12 +1088,18 @@
               <w:lang w:eastAsia="de-DE"/>
             </w:rPr>
           </w:pPr>
-          <w:hyperlink w:anchor="_Toc476958025" w:history="1">
+          <w:hyperlink w:anchor="_Toc476989146" w:history="1">
             <w:r>
               <w:rPr>
                 <w:rStyle w:val="Hyperlink"/>
                 <w:noProof/>
                 <w:lang w:val="en-US"/>
+                <w14:scene3d>
+                  <w14:camera w14:prst="orthographicFront"/>
+                  <w14:lightRig w14:rig="threePt" w14:dir="t">
+                    <w14:rot w14:lat="0" w14:lon="0" w14:rev="0"/>
+                  </w14:lightRig>
+                </w14:scene3d>
               </w:rPr>
               <w:t>4.2</w:t>
             </w:r>
@@ -1107,7 +1137,7 @@
                 <w:noProof/>
                 <w:webHidden/>
               </w:rPr>
-              <w:instrText xml:space="preserve"> PAGEREF _Toc476958025 \h </w:instrText>
+              <w:instrText xml:space="preserve"> PAGEREF _Toc476989146 \h </w:instrText>
             </w:r>
             <w:r>
               <w:rPr>
@@ -1127,7 +1157,7 @@
                 <w:noProof/>
                 <w:webHidden/>
               </w:rPr>
-              <w:t>6</w:t>
+              <w:t>7</w:t>
             </w:r>
             <w:r>
               <w:rPr>
@@ -1150,12 +1180,18 @@
               <w:lang w:eastAsia="de-DE"/>
             </w:rPr>
           </w:pPr>
-          <w:hyperlink w:anchor="_Toc476958026" w:history="1">
+          <w:hyperlink w:anchor="_Toc476989147" w:history="1">
             <w:r>
               <w:rPr>
                 <w:rStyle w:val="Hyperlink"/>
                 <w:noProof/>
                 <w:lang w:val="en-US"/>
+                <w14:scene3d>
+                  <w14:camera w14:prst="orthographicFront"/>
+                  <w14:lightRig w14:rig="threePt" w14:dir="t">
+                    <w14:rot w14:lat="0" w14:lon="0" w14:rev="0"/>
+                  </w14:lightRig>
+                </w14:scene3d>
               </w:rPr>
               <w:t>4.3</w:t>
             </w:r>
@@ -1193,7 +1229,7 @@
                 <w:noProof/>
                 <w:webHidden/>
               </w:rPr>
-              <w:instrText xml:space="preserve"> PAGEREF _Toc476958026 \h </w:instrText>
+              <w:instrText xml:space="preserve"> PAGEREF _Toc476989147 \h </w:instrText>
             </w:r>
             <w:r>
               <w:rPr>
@@ -1213,7 +1249,7 @@
                 <w:noProof/>
                 <w:webHidden/>
               </w:rPr>
-              <w:t>6</w:t>
+              <w:t>7</w:t>
             </w:r>
             <w:r>
               <w:rPr>
@@ -1236,12 +1272,18 @@
               <w:lang w:eastAsia="de-DE"/>
             </w:rPr>
           </w:pPr>
-          <w:hyperlink w:anchor="_Toc476958027" w:history="1">
+          <w:hyperlink w:anchor="_Toc476989148" w:history="1">
             <w:r>
               <w:rPr>
                 <w:rStyle w:val="Hyperlink"/>
                 <w:noProof/>
                 <w:lang w:val="en-US"/>
+                <w14:scene3d>
+                  <w14:camera w14:prst="orthographicFront"/>
+                  <w14:lightRig w14:rig="threePt" w14:dir="t">
+                    <w14:rot w14:lat="0" w14:lon="0" w14:rev="0"/>
+                  </w14:lightRig>
+                </w14:scene3d>
               </w:rPr>
               <w:t>4.4</w:t>
             </w:r>
@@ -1279,7 +1321,7 @@
                 <w:noProof/>
                 <w:webHidden/>
               </w:rPr>
-              <w:instrText xml:space="preserve"> PAGEREF _Toc476958027 \h </w:instrText>
+              <w:instrText xml:space="preserve"> PAGEREF _Toc476989148 \h </w:instrText>
             </w:r>
             <w:r>
               <w:rPr>
@@ -1299,7 +1341,7 @@
                 <w:noProof/>
                 <w:webHidden/>
               </w:rPr>
-              <w:t>6</w:t>
+              <w:t>7</w:t>
             </w:r>
             <w:r>
               <w:rPr>
@@ -1322,7 +1364,7 @@
               <w:lang w:eastAsia="de-DE"/>
             </w:rPr>
           </w:pPr>
-          <w:hyperlink w:anchor="_Toc476958028" w:history="1">
+          <w:hyperlink w:anchor="_Toc476989149" w:history="1">
             <w:r>
               <w:rPr>
                 <w:rStyle w:val="Hyperlink"/>
@@ -1365,7 +1407,7 @@
                 <w:noProof/>
                 <w:webHidden/>
               </w:rPr>
-              <w:instrText xml:space="preserve"> PAGEREF _Toc476958028 \h </w:instrText>
+              <w:instrText xml:space="preserve"> PAGEREF _Toc476989149 \h </w:instrText>
             </w:r>
             <w:r>
               <w:rPr>
@@ -1385,7 +1427,7 @@
                 <w:noProof/>
                 <w:webHidden/>
               </w:rPr>
-              <w:t>7</w:t>
+              <w:t>8</w:t>
             </w:r>
             <w:r>
               <w:rPr>
@@ -1408,12 +1450,18 @@
               <w:lang w:eastAsia="de-DE"/>
             </w:rPr>
           </w:pPr>
-          <w:hyperlink w:anchor="_Toc476958029" w:history="1">
+          <w:hyperlink w:anchor="_Toc476989150" w:history="1">
             <w:r>
               <w:rPr>
                 <w:rStyle w:val="Hyperlink"/>
                 <w:noProof/>
                 <w:lang w:val="en-US"/>
+                <w14:scene3d>
+                  <w14:camera w14:prst="orthographicFront"/>
+                  <w14:lightRig w14:rig="threePt" w14:dir="t">
+                    <w14:rot w14:lat="0" w14:lon="0" w14:rev="0"/>
+                  </w14:lightRig>
+                </w14:scene3d>
               </w:rPr>
               <w:t>5.1</w:t>
             </w:r>
@@ -1451,7 +1499,7 @@
                 <w:noProof/>
                 <w:webHidden/>
               </w:rPr>
-              <w:instrText xml:space="preserve"> PAGEREF _Toc476958029 \h </w:instrText>
+              <w:instrText xml:space="preserve"> PAGEREF _Toc476989150 \h </w:instrText>
             </w:r>
             <w:r>
               <w:rPr>
@@ -1471,7 +1519,7 @@
                 <w:noProof/>
                 <w:webHidden/>
               </w:rPr>
-              <w:t>7</w:t>
+              <w:t>8</w:t>
             </w:r>
             <w:r>
               <w:rPr>
@@ -1494,12 +1542,18 @@
               <w:lang w:eastAsia="de-DE"/>
             </w:rPr>
           </w:pPr>
-          <w:hyperlink w:anchor="_Toc476958030" w:history="1">
+          <w:hyperlink w:anchor="_Toc476989151" w:history="1">
             <w:r>
               <w:rPr>
                 <w:rStyle w:val="Hyperlink"/>
                 <w:noProof/>
                 <w:lang w:val="en-US"/>
+                <w14:scene3d>
+                  <w14:camera w14:prst="orthographicFront"/>
+                  <w14:lightRig w14:rig="threePt" w14:dir="t">
+                    <w14:rot w14:lat="0" w14:lon="0" w14:rev="0"/>
+                  </w14:lightRig>
+                </w14:scene3d>
               </w:rPr>
               <w:t>5.2</w:t>
             </w:r>
@@ -1537,7 +1591,7 @@
                 <w:noProof/>
                 <w:webHidden/>
               </w:rPr>
-              <w:instrText xml:space="preserve"> PAGEREF _Toc476958030 \h </w:instrText>
+              <w:instrText xml:space="preserve"> PAGEREF _Toc476989151 \h </w:instrText>
             </w:r>
             <w:r>
               <w:rPr>
@@ -1557,93 +1611,7 @@
                 <w:noProof/>
                 <w:webHidden/>
               </w:rPr>
-              <w:t>7</w:t>
-            </w:r>
-            <w:r>
-              <w:rPr>
-                <w:noProof/>
-                <w:webHidden/>
-              </w:rPr>
-              <w:fldChar w:fldCharType="end"/>
-            </w:r>
-          </w:hyperlink>
-        </w:p>
-        <w:p>
-          <w:pPr>
-            <w:pStyle w:val="Verzeichnis2"/>
-            <w:tabs>
-              <w:tab w:val="left" w:pos="880"/>
-              <w:tab w:val="right" w:leader="dot" w:pos="9062"/>
-            </w:tabs>
-            <w:rPr>
-              <w:noProof/>
-              <w:lang w:eastAsia="de-DE"/>
-            </w:rPr>
-          </w:pPr>
-          <w:hyperlink w:anchor="_Toc476958031" w:history="1">
-            <w:r>
-              <w:rPr>
-                <w:rStyle w:val="Hyperlink"/>
-                <w:noProof/>
-                <w:lang w:val="en-US"/>
-              </w:rPr>
-              <w:t>5.3</w:t>
-            </w:r>
-            <w:r>
-              <w:rPr>
-                <w:noProof/>
-                <w:lang w:eastAsia="de-DE"/>
-              </w:rPr>
-              <w:tab/>
-            </w:r>
-            <w:r>
-              <w:rPr>
-                <w:rStyle w:val="Hyperlink"/>
-                <w:noProof/>
-                <w:lang w:val="en-US"/>
-              </w:rPr>
-              <w:t>Relevance</w:t>
-            </w:r>
-            <w:r>
-              <w:rPr>
-                <w:noProof/>
-                <w:webHidden/>
-              </w:rPr>
-              <w:tab/>
-            </w:r>
-            <w:r>
-              <w:rPr>
-                <w:noProof/>
-                <w:webHidden/>
-              </w:rPr>
-              <w:fldChar w:fldCharType="begin"/>
-            </w:r>
-            <w:r>
-              <w:rPr>
-                <w:noProof/>
-                <w:webHidden/>
-              </w:rPr>
-              <w:instrText xml:space="preserve"> PAGEREF _Toc476958031 \h </w:instrText>
-            </w:r>
-            <w:r>
-              <w:rPr>
-                <w:noProof/>
-                <w:webHidden/>
-              </w:rPr>
-            </w:r>
-            <w:r>
-              <w:rPr>
-                <w:noProof/>
-                <w:webHidden/>
-              </w:rPr>
-              <w:fldChar w:fldCharType="separate"/>
-            </w:r>
-            <w:r>
-              <w:rPr>
-                <w:noProof/>
-                <w:webHidden/>
-              </w:rPr>
-              <w:t>7</w:t>
+              <w:t>8</w:t>
             </w:r>
             <w:r>
               <w:rPr>
@@ -1666,7 +1634,7 @@
               <w:lang w:eastAsia="de-DE"/>
             </w:rPr>
           </w:pPr>
-          <w:hyperlink w:anchor="_Toc476958032" w:history="1">
+          <w:hyperlink w:anchor="_Toc476989152" w:history="1">
             <w:r>
               <w:rPr>
                 <w:rStyle w:val="Hyperlink"/>
@@ -1709,7 +1677,7 @@
                 <w:noProof/>
                 <w:webHidden/>
               </w:rPr>
-              <w:instrText xml:space="preserve"> PAGEREF _Toc476958032 \h </w:instrText>
+              <w:instrText xml:space="preserve"> PAGEREF _Toc476989152 \h </w:instrText>
             </w:r>
             <w:r>
               <w:rPr>
@@ -1729,7 +1697,7 @@
                 <w:noProof/>
                 <w:webHidden/>
               </w:rPr>
-              <w:t>8</w:t>
+              <w:t>9</w:t>
             </w:r>
             <w:r>
               <w:rPr>
@@ -1752,7 +1720,7 @@
               <w:lang w:eastAsia="de-DE"/>
             </w:rPr>
           </w:pPr>
-          <w:hyperlink w:anchor="_Toc476958033" w:history="1">
+          <w:hyperlink w:anchor="_Toc476989153" w:history="1">
             <w:r>
               <w:rPr>
                 <w:rStyle w:val="Hyperlink"/>
@@ -1795,7 +1763,7 @@
                 <w:noProof/>
                 <w:webHidden/>
               </w:rPr>
-              <w:instrText xml:space="preserve"> PAGEREF _Toc476958033 \h </w:instrText>
+              <w:instrText xml:space="preserve"> PAGEREF _Toc476989153 \h </w:instrText>
             </w:r>
             <w:r>
               <w:rPr>
@@ -1815,7 +1783,7 @@
                 <w:noProof/>
                 <w:webHidden/>
               </w:rPr>
-              <w:t>9</w:t>
+              <w:t>10</w:t>
             </w:r>
             <w:r>
               <w:rPr>
@@ -1838,7 +1806,7 @@
               <w:lang w:eastAsia="de-DE"/>
             </w:rPr>
           </w:pPr>
-          <w:hyperlink w:anchor="_Toc476958034" w:history="1">
+          <w:hyperlink w:anchor="_Toc476989154" w:history="1">
             <w:r>
               <w:rPr>
                 <w:rStyle w:val="Hyperlink"/>
@@ -1881,7 +1849,7 @@
                 <w:noProof/>
                 <w:webHidden/>
               </w:rPr>
-              <w:instrText xml:space="preserve"> PAGEREF _Toc476958034 \h </w:instrText>
+              <w:instrText xml:space="preserve"> PAGEREF _Toc476989154 \h </w:instrText>
             </w:r>
             <w:r>
               <w:rPr>
@@ -1901,7 +1869,7 @@
                 <w:noProof/>
                 <w:webHidden/>
               </w:rPr>
-              <w:t>10</w:t>
+              <w:t>11</w:t>
             </w:r>
             <w:r>
               <w:rPr>
@@ -1959,7 +1927,7 @@
           <w:lang w:val="en-US"/>
         </w:rPr>
       </w:pPr>
-      <w:bookmarkStart w:id="2" w:name="_Toc476958018"/>
+      <w:bookmarkStart w:id="2" w:name="_Toc476989139"/>
       <w:r>
         <w:rPr>
           <w:lang w:val="en-US"/>
@@ -1992,7 +1960,7 @@
       <w:pPr>
         <w:pStyle w:val="Listenabsatz"/>
         <w:numPr>
-          <w:ilvl w:val="0"/>
+          <w:ilvl w:val="1"/>
           <w:numId w:val="17"/>
         </w:numPr>
         <w:jc w:val="both"/>
@@ -2004,7 +1972,7 @@
         <w:rPr>
           <w:lang w:val="en-US"/>
         </w:rPr>
-        <w:t>Define Neural Network</w:t>
+        <w:t>Training data</w:t>
       </w:r>
     </w:p>
     <w:p>
@@ -2023,6 +1991,44 @@
         <w:rPr>
           <w:lang w:val="en-US"/>
         </w:rPr>
+        <w:t>Test data</w:t>
+      </w:r>
+    </w:p>
+    <w:p>
+      <w:pPr>
+        <w:pStyle w:val="Listenabsatz"/>
+        <w:numPr>
+          <w:ilvl w:val="0"/>
+          <w:numId w:val="17"/>
+        </w:numPr>
+        <w:jc w:val="both"/>
+        <w:rPr>
+          <w:lang w:val="en-US"/>
+        </w:rPr>
+      </w:pPr>
+      <w:r>
+        <w:rPr>
+          <w:lang w:val="en-US"/>
+        </w:rPr>
+        <w:t>Define Neural Network</w:t>
+      </w:r>
+    </w:p>
+    <w:p>
+      <w:pPr>
+        <w:pStyle w:val="Listenabsatz"/>
+        <w:numPr>
+          <w:ilvl w:val="1"/>
+          <w:numId w:val="17"/>
+        </w:numPr>
+        <w:jc w:val="both"/>
+        <w:rPr>
+          <w:lang w:val="en-US"/>
+        </w:rPr>
+      </w:pPr>
+      <w:r>
+        <w:rPr>
+          <w:lang w:val="en-US"/>
+        </w:rPr>
         <w:t>Define Neuron</w:t>
       </w:r>
     </w:p>
@@ -2249,7 +2255,7 @@
           <w:lang w:val="en-US"/>
         </w:rPr>
       </w:pPr>
-      <w:bookmarkStart w:id="3" w:name="_Toc476958019"/>
+      <w:bookmarkStart w:id="3" w:name="_Toc476989140"/>
       <w:r>
         <w:rPr>
           <w:lang w:val="en-US"/>
@@ -2444,7 +2450,7 @@
           <w:lang w:val="en-US"/>
         </w:rPr>
       </w:pPr>
-      <w:bookmarkStart w:id="4" w:name="_Toc476958020"/>
+      <w:bookmarkStart w:id="4" w:name="_Toc476989141"/>
       <w:r>
         <w:rPr>
           <w:lang w:val="en-US"/>
@@ -2460,7 +2466,7 @@
           <w:lang w:val="en-US"/>
         </w:rPr>
       </w:pPr>
-      <w:bookmarkStart w:id="5" w:name="_Toc476958021"/>
+      <w:bookmarkStart w:id="5" w:name="_Toc476989142"/>
       <w:r>
         <w:rPr>
           <w:lang w:val="en-US"/>
@@ -2500,6 +2506,7 @@
         </w:rPr>
         <w:t xml:space="preserve">because of their use within the network used to classify images of cats and dogs. The structure of the CNN shown in </w:t>
       </w:r>
+      <w:commentRangeStart w:id="6"/>
       <w:r>
         <w:rPr>
           <w:lang w:val="en-US"/>
@@ -2548,12 +2555,62 @@
         </w:rPr>
         <w:fldChar w:fldCharType="end"/>
       </w:r>
+      <w:commentRangeEnd w:id="6"/>
+      <w:r>
+        <w:rPr>
+          <w:rStyle w:val="Kommentarzeichen"/>
+        </w:rPr>
+        <w:commentReference w:id="6"/>
+      </w:r>
       <w:r>
         <w:rPr>
           <w:lang w:val="en-US"/>
         </w:rPr>
         <w:t xml:space="preserve"> has multiple appearances of convolutional, pooling, and normalization layer. </w:t>
       </w:r>
+      <w:r>
+        <w:rPr>
+          <w:lang w:val="en-US"/>
+        </w:rPr>
+        <w:t>Within neural networks several techniques are used two</w:t>
+      </w:r>
+      <w:r>
+        <w:rPr>
+          <w:lang w:val="en-US"/>
+        </w:rPr>
+        <w:t xml:space="preserve"> perform the </w:t>
+      </w:r>
+      <w:r>
+        <w:rPr>
+          <w:lang w:val="en-US"/>
+        </w:rPr>
+        <w:lastRenderedPageBreak/>
+        <w:t>task of classification. The concept of an activation function</w:t>
+      </w:r>
+      <w:r>
+        <w:rPr>
+          <w:lang w:val="en-US"/>
+        </w:rPr>
+        <w:t xml:space="preserve"> and of backpropagation are described</w:t>
+      </w:r>
+      <w:r>
+        <w:rPr>
+          <w:lang w:val="en-US"/>
+        </w:rPr>
+        <w:t xml:space="preserve"> within this work</w:t>
+      </w:r>
+      <w:r>
+        <w:rPr>
+          <w:lang w:val="en-US"/>
+        </w:rPr>
+        <w:t>.</w:t>
+      </w:r>
+      <w:r>
+        <w:rPr>
+          <w:lang w:val="en-US"/>
+        </w:rPr>
+        <w:t xml:space="preserve"> </w:t>
+      </w:r>
     </w:p>
     <w:p>
       <w:pPr>
@@ -2564,6 +2621,344 @@
       </w:pPr>
       <w:r>
         <w:rPr>
+          <w:b/>
+          <w:lang w:val="en-US"/>
+        </w:rPr>
+        <w:t>Activation functions</w:t>
+      </w:r>
+      <w:r>
+        <w:rPr>
+          <w:lang w:val="en-US"/>
+        </w:rPr>
+        <w:t xml:space="preserve"> are used after the dot product of a neuron i</w:t>
+      </w:r>
+      <w:r>
+        <w:rPr>
+          <w:lang w:val="en-US"/>
+        </w:rPr>
+        <w:t>s calculated and the bias added.</w:t>
+      </w:r>
+      <w:r>
+        <w:rPr>
+          <w:lang w:val="en-US"/>
+        </w:rPr>
+        <w:t xml:space="preserve"> They are used within convolutional and fully-connected layers. </w:t>
+      </w:r>
+      <w:r>
+        <w:rPr>
+          <w:lang w:val="en-US"/>
+        </w:rPr>
+        <w:t xml:space="preserve">A common choice for constructors of NN was the sigmoid function. It maps a real number to the range between [0,1] and has the form </w:t>
+      </w:r>
+    </w:p>
+    <w:p>
+      <w:pPr>
+        <w:jc w:val="both"/>
+        <w:rPr>
+          <w:lang w:val="en-US"/>
+        </w:rPr>
+      </w:pPr>
+      <m:oMathPara>
+        <m:oMath>
+          <m:r>
+            <w:rPr>
+              <w:rFonts w:ascii="Cambria Math" w:hAnsi="Cambria Math"/>
+              <w:lang w:val="en-US"/>
+            </w:rPr>
+            <m:t>σ</m:t>
+          </m:r>
+          <m:d>
+            <m:dPr>
+              <m:ctrlPr>
+                <w:rPr>
+                  <w:rFonts w:ascii="Cambria Math" w:hAnsi="Cambria Math"/>
+                  <w:i/>
+                  <w:lang w:val="en-US"/>
+                </w:rPr>
+              </m:ctrlPr>
+            </m:dPr>
+            <m:e>
+              <m:r>
+                <w:rPr>
+                  <w:rFonts w:ascii="Cambria Math" w:hAnsi="Cambria Math"/>
+                  <w:lang w:val="en-US"/>
+                </w:rPr>
+                <m:t>x</m:t>
+              </m:r>
+            </m:e>
+          </m:d>
+          <m:r>
+            <w:rPr>
+              <w:rFonts w:ascii="Cambria Math" w:hAnsi="Cambria Math"/>
+              <w:lang w:val="en-US"/>
+            </w:rPr>
+            <m:t>=</m:t>
+          </m:r>
+          <m:f>
+            <m:fPr>
+              <m:ctrlPr>
+                <w:rPr>
+                  <w:rFonts w:ascii="Cambria Math" w:hAnsi="Cambria Math"/>
+                  <w:lang w:val="en-US"/>
+                </w:rPr>
+              </m:ctrlPr>
+            </m:fPr>
+            <m:num>
+              <m:r>
+                <w:rPr>
+                  <w:rFonts w:ascii="Cambria Math" w:hAnsi="Cambria Math"/>
+                  <w:lang w:val="en-US"/>
+                </w:rPr>
+                <m:t>1</m:t>
+              </m:r>
+            </m:num>
+            <m:den>
+              <m:func>
+                <m:funcPr>
+                  <m:ctrlPr>
+                    <w:rPr>
+                      <w:rFonts w:ascii="Cambria Math" w:hAnsi="Cambria Math"/>
+                      <w:i/>
+                      <w:lang w:val="en-US"/>
+                    </w:rPr>
+                  </m:ctrlPr>
+                </m:funcPr>
+                <m:fName>
+                  <m:r>
+                    <m:rPr>
+                      <m:sty m:val="p"/>
+                    </m:rPr>
+                    <w:rPr>
+                      <w:rFonts w:ascii="Cambria Math" w:hAnsi="Cambria Math"/>
+                      <w:lang w:val="en-US"/>
+                    </w:rPr>
+                    <m:t>1+</m:t>
+                  </m:r>
+                </m:fName>
+                <m:e>
+                  <m:sSup>
+                    <m:sSupPr>
+                      <m:ctrlPr>
+                        <w:rPr>
+                          <w:rFonts w:ascii="Cambria Math" w:hAnsi="Cambria Math"/>
+                          <w:i/>
+                          <w:lang w:val="en-US"/>
+                        </w:rPr>
+                      </m:ctrlPr>
+                    </m:sSupPr>
+                    <m:e>
+                      <m:r>
+                        <w:rPr>
+                          <w:rFonts w:ascii="Cambria Math" w:hAnsi="Cambria Math"/>
+                          <w:lang w:val="en-US"/>
+                        </w:rPr>
+                        <m:t>e</m:t>
+                      </m:r>
+                    </m:e>
+                    <m:sup>
+                      <m:r>
+                        <w:rPr>
+                          <w:rFonts w:ascii="Cambria Math" w:hAnsi="Cambria Math"/>
+                          <w:lang w:val="en-US"/>
+                        </w:rPr>
+                        <m:t>-</m:t>
+                      </m:r>
+                      <m:r>
+                        <w:rPr>
+                          <w:rFonts w:ascii="Cambria Math" w:hAnsi="Cambria Math"/>
+                          <w:lang w:val="en-US"/>
+                        </w:rPr>
+                        <m:t>x</m:t>
+                      </m:r>
+                    </m:sup>
+                  </m:sSup>
+                </m:e>
+              </m:func>
+            </m:den>
+          </m:f>
+        </m:oMath>
+      </m:oMathPara>
+    </w:p>
+    <w:p>
+      <w:pPr>
+        <w:jc w:val="both"/>
+        <w:rPr>
+          <w:lang w:val="en-US"/>
+        </w:rPr>
+      </w:pPr>
+      <w:r>
+        <w:rPr>
+          <w:lang w:val="en-US"/>
+        </w:rPr>
+        <w:t>and fall out of favor</w:t>
+      </w:r>
+      <w:r>
+        <w:rPr>
+          <w:lang w:val="en-US"/>
+        </w:rPr>
+        <w:t xml:space="preserve"> because of different reasons</w:t>
+      </w:r>
+      <w:r>
+        <w:rPr>
+          <w:lang w:val="en-US"/>
+        </w:rPr>
+        <w:t xml:space="preserve">. </w:t>
+      </w:r>
+      <w:r>
+        <w:rPr>
+          <w:lang w:val="en-US"/>
+        </w:rPr>
+        <w:t>I</w:t>
+      </w:r>
+      <w:r>
+        <w:rPr>
+          <w:lang w:val="en-US"/>
+        </w:rPr>
+        <w:t xml:space="preserve">n case of an output close to 0 or 1 the gradient will become very small. This means only a small update of the parameters during backpropagation. </w:t>
+      </w:r>
+      <w:r>
+        <w:rPr>
+          <w:lang w:val="en-US"/>
+        </w:rPr>
+        <w:t>Another activation func</w:t>
+      </w:r>
+      <w:r>
+        <w:rPr>
+          <w:lang w:val="en-US"/>
+        </w:rPr>
+        <w:t>tion is the ReLU function. Its formula has the following form:</w:t>
+      </w:r>
+    </w:p>
+    <w:p>
+      <w:pPr>
+        <w:jc w:val="both"/>
+        <w:rPr>
+          <w:lang w:val="en-US"/>
+        </w:rPr>
+      </w:pPr>
+      <m:oMathPara>
+        <m:oMath>
+          <m:r>
+            <w:rPr>
+              <w:rFonts w:ascii="Cambria Math" w:hAnsi="Cambria Math"/>
+              <w:lang w:val="en-US"/>
+            </w:rPr>
+            <m:t>f</m:t>
+          </m:r>
+          <m:d>
+            <m:dPr>
+              <m:ctrlPr>
+                <w:rPr>
+                  <w:rFonts w:ascii="Cambria Math" w:hAnsi="Cambria Math"/>
+                  <w:i/>
+                  <w:lang w:val="en-US"/>
+                </w:rPr>
+              </m:ctrlPr>
+            </m:dPr>
+            <m:e>
+              <m:r>
+                <w:rPr>
+                  <w:rFonts w:ascii="Cambria Math" w:hAnsi="Cambria Math"/>
+                  <w:lang w:val="en-US"/>
+                </w:rPr>
+                <m:t>x</m:t>
+              </m:r>
+            </m:e>
+          </m:d>
+          <m:r>
+            <w:rPr>
+              <w:rFonts w:ascii="Cambria Math" w:hAnsi="Cambria Math"/>
+              <w:lang w:val="en-US"/>
+            </w:rPr>
+            <m:t>=</m:t>
+          </m:r>
+          <m:r>
+            <m:rPr>
+              <m:sty m:val="p"/>
+            </m:rPr>
+            <w:rPr>
+              <w:rFonts w:ascii="Cambria Math" w:hAnsi="Cambria Math"/>
+              <w:lang w:val="en-US"/>
+            </w:rPr>
+            <m:t>max⁡</m:t>
+          </m:r>
+          <m:r>
+            <w:rPr>
+              <w:rFonts w:ascii="Cambria Math" w:hAnsi="Cambria Math"/>
+              <w:lang w:val="en-US"/>
+            </w:rPr>
+            <m:t>(0,x)</m:t>
+          </m:r>
+        </m:oMath>
+      </m:oMathPara>
+    </w:p>
+    <w:p>
+      <w:pPr>
+        <w:jc w:val="both"/>
+        <w:rPr>
+          <w:lang w:val="en-US"/>
+        </w:rPr>
+      </w:pPr>
+      <w:r>
+        <w:rPr>
+          <w:lang w:val="en-US"/>
+        </w:rPr>
+        <w:t xml:space="preserve">This means that all outgoing values are at minimum 0. The function is continuous but not differentiable everywhere. In comparison to the sigmoid function it speeds up the gradient descent and is faster to compute due to its simple form. </w:t>
+      </w:r>
+    </w:p>
+    <w:p>
+      <w:pPr>
+        <w:jc w:val="both"/>
+        <w:rPr>
+          <w:lang w:val="en-US"/>
+        </w:rPr>
+      </w:pPr>
+      <w:r>
+        <w:rPr>
+          <w:b/>
+          <w:lang w:val="en-US"/>
+        </w:rPr>
+        <w:t>Backpropagation</w:t>
+      </w:r>
+      <w:r>
+        <w:rPr>
+          <w:lang w:val="en-US"/>
+        </w:rPr>
+        <w:t xml:space="preserve"> is used to update the weights within the network. Based on the loss between prediction and actual value which the training data has, the local gradients are calculated. With an application of the chain rule by going recursively through the network all weights can be updated. </w:t>
+      </w:r>
+    </w:p>
+    <w:p>
+      <w:pPr>
+        <w:pStyle w:val="Listenabsatz"/>
+        <w:numPr>
+          <w:ilvl w:val="0"/>
+          <w:numId w:val="30"/>
+        </w:numPr>
+        <w:jc w:val="both"/>
+        <w:rPr>
+          <w:b/>
+          <w:lang w:val="en-US"/>
+        </w:rPr>
+      </w:pPr>
+      <w:r>
+        <w:rPr>
+          <w:b/>
+          <w:lang w:val="en-US"/>
+        </w:rPr>
+        <w:t>Loss-function</w:t>
+      </w:r>
+      <w:bookmarkStart w:id="7" w:name="_GoBack"/>
+      <w:bookmarkEnd w:id="7"/>
+    </w:p>
+    <w:p>
+      <w:pPr>
+        <w:jc w:val="both"/>
+        <w:rPr>
+          <w:lang w:val="en-US"/>
+        </w:rPr>
+      </w:pPr>
+      <w:r>
+        <w:rPr>
           <w:lang w:val="en-US"/>
         </w:rPr>
         <w:t xml:space="preserve">The </w:t>
@@ -2599,7 +2994,6 @@
         <w:rPr>
           <w:lang w:val="en-US"/>
         </w:rPr>
-        <w:lastRenderedPageBreak/>
         <w:t>In traditional NN fully-connected layers are used over the whole range of the network. Within CNN t</w:t>
       </w:r>
       <w:r>
@@ -2653,6 +3047,7 @@
           <w:id w:val="2096276591"/>
           <w:citation/>
         </w:sdtPr>
+        <w:sdtEndPr/>
         <w:sdtContent>
           <w:r>
             <w:rPr>
@@ -2931,69 +3326,39 @@
         <w:rPr>
           <w:lang w:val="en-US"/>
         </w:rPr>
-        <w:t>Overall layers the input data is reduced through several computations until only the prediction is left. In the example of cat and dog classification for each image a possibility for both classes are the output.</w:t>
-      </w:r>
-    </w:p>
-    <w:p>
-      <w:pPr>
-        <w:jc w:val="both"/>
-        <w:rPr>
-          <w:lang w:val="en-US"/>
-        </w:rPr>
-      </w:pPr>
-    </w:p>
-    <w:p>
-      <w:pPr>
-        <w:pStyle w:val="Listenabsatz"/>
-        <w:numPr>
-          <w:ilvl w:val="0"/>
-          <w:numId w:val="25"/>
-        </w:numPr>
-        <w:jc w:val="both"/>
-        <w:rPr>
-          <w:lang w:val="en-US"/>
-        </w:rPr>
-      </w:pPr>
-      <w:r>
-        <w:rPr>
-          <w:lang w:val="en-US"/>
-        </w:rPr>
-        <w:t xml:space="preserve">Describe the concept of backpropagation. </w:t>
-      </w:r>
-    </w:p>
-    <w:p>
-      <w:pPr>
-        <w:pStyle w:val="Listenabsatz"/>
-        <w:numPr>
-          <w:ilvl w:val="0"/>
-          <w:numId w:val="25"/>
-        </w:numPr>
-        <w:jc w:val="both"/>
-        <w:rPr>
-          <w:lang w:val="en-US"/>
-        </w:rPr>
-      </w:pPr>
-      <w:r>
-        <w:rPr>
-          <w:lang w:val="en-US"/>
-        </w:rPr>
-        <w:t>Describe an activation function and within which layers it is used.</w:t>
-      </w:r>
-    </w:p>
-    <w:p>
-      <w:pPr>
-        <w:jc w:val="both"/>
-        <w:rPr>
-          <w:rFonts w:asciiTheme="majorHAnsi" w:eastAsiaTheme="majorEastAsia" w:hAnsiTheme="majorHAnsi" w:cstheme="majorBidi"/>
-          <w:b/>
-          <w:bCs/>
-          <w:smallCaps/>
-          <w:color w:val="000000" w:themeColor="text1"/>
-          <w:sz w:val="36"/>
-          <w:szCs w:val="36"/>
-          <w:lang w:val="en-US"/>
-        </w:rPr>
-      </w:pPr>
+        <w:t xml:space="preserve">With the described layers a CNN can be constructed. Passing through </w:t>
+      </w:r>
+      <w:r>
+        <w:rPr>
+          <w:lang w:val="en-US"/>
+        </w:rPr>
+        <w:t>all layers the input data is reduced through several computations until only the prediction is left. In the example of cat and dog classification for each image a possibility for both classes are the output.</w:t>
+      </w:r>
+      <w:r>
+        <w:rPr>
+          <w:lang w:val="en-US"/>
+        </w:rPr>
+        <w:t xml:space="preserve"> The initially random weights are updated during the training process.</w:t>
+      </w:r>
+      <w:r>
+        <w:rPr>
+          <w:lang w:val="en-US"/>
+        </w:rPr>
+        <w:t xml:space="preserve"> Within each training step calculations on the current input </w:t>
+      </w:r>
+      <w:r>
+        <w:rPr>
+          <w:lang w:val="en-US"/>
+        </w:rPr>
+        <w:lastRenderedPageBreak/>
+        <w:t>are performed including dot products, activation functions and for instance max-pooling. After the loss is computed the weights are updated through backpropagation or the learned concepts are applied to the network.</w:t>
+      </w:r>
+      <w:r>
+        <w:rPr>
+          <w:lang w:val="en-US"/>
+        </w:rPr>
+        <w:t xml:space="preserve"> The trained model can afterwards be applied to new and never seen data to predict.  </w:t>
+      </w:r>
       <w:r>
         <w:rPr>
           <w:lang w:val="en-US"/>
@@ -3009,7 +3374,7 @@
           <w:lang w:val="en-US"/>
         </w:rPr>
       </w:pPr>
-      <w:bookmarkStart w:id="6" w:name="_Toc476958022"/>
+      <w:bookmarkStart w:id="8" w:name="_Toc476989143"/>
       <w:r>
         <w:rPr>
           <w:lang w:val="en-US"/>
@@ -3017,7 +3382,7 @@
         <w:lastRenderedPageBreak/>
         <w:t>TensorFlow</w:t>
       </w:r>
-      <w:bookmarkEnd w:id="6"/>
+      <w:bookmarkEnd w:id="8"/>
     </w:p>
     <w:p>
       <w:pPr>
@@ -3044,20 +3409,20 @@
         </w:rPr>
         <w:t xml:space="preserve">chosen to use the programming language </w:t>
       </w:r>
-      <w:commentRangeStart w:id="7"/>
+      <w:commentRangeStart w:id="9"/>
       <w:r>
         <w:rPr>
           <w:lang w:val="en-US"/>
         </w:rPr>
         <w:t>Python</w:t>
       </w:r>
-      <w:commentRangeEnd w:id="7"/>
+      <w:commentRangeEnd w:id="9"/>
       <w:r>
         <w:rPr>
           <w:rStyle w:val="Kommentarzeichen"/>
           <w:lang w:val="en-US"/>
         </w:rPr>
-        <w:commentReference w:id="7"/>
+        <w:commentReference w:id="9"/>
       </w:r>
       <w:r>
         <w:rPr>
@@ -3072,20 +3437,20 @@
         </w:rPr>
         <w:t xml:space="preserve"> v</w:t>
       </w:r>
-      <w:commentRangeStart w:id="8"/>
+      <w:commentRangeStart w:id="10"/>
       <w:r>
         <w:rPr>
           <w:lang w:val="en-US"/>
         </w:rPr>
         <w:t>ersion 3</w:t>
       </w:r>
-      <w:commentRangeEnd w:id="8"/>
+      <w:commentRangeEnd w:id="10"/>
       <w:r>
         <w:rPr>
           <w:rStyle w:val="Kommentarzeichen"/>
           <w:lang w:val="en-US"/>
         </w:rPr>
-        <w:commentReference w:id="8"/>
+        <w:commentReference w:id="10"/>
       </w:r>
       <w:r>
         <w:rPr>
@@ -3093,20 +3458,20 @@
         </w:rPr>
         <w:t xml:space="preserve"> and </w:t>
       </w:r>
-      <w:commentRangeStart w:id="9"/>
+      <w:commentRangeStart w:id="11"/>
       <w:r>
         <w:rPr>
           <w:lang w:val="en-US"/>
         </w:rPr>
         <w:t>TensorFlow</w:t>
       </w:r>
-      <w:commentRangeEnd w:id="9"/>
+      <w:commentRangeEnd w:id="11"/>
       <w:r>
         <w:rPr>
           <w:rStyle w:val="Kommentarzeichen"/>
           <w:lang w:val="en-US"/>
         </w:rPr>
-        <w:commentReference w:id="9"/>
+        <w:commentReference w:id="11"/>
       </w:r>
       <w:r>
         <w:rPr>
@@ -3133,7 +3498,7 @@
         </w:rPr>
         <w:t>W</w:t>
       </w:r>
-      <w:commentRangeStart w:id="10"/>
+      <w:commentRangeStart w:id="12"/>
       <w:r>
         <w:rPr>
           <w:lang w:val="en-US"/>
@@ -3152,13 +3517,13 @@
         </w:rPr>
         <w:t xml:space="preserve"> are already accessible through the package and this library provides documented tutorials.</w:t>
       </w:r>
-      <w:commentRangeEnd w:id="10"/>
+      <w:commentRangeEnd w:id="12"/>
       <w:r>
         <w:rPr>
           <w:rStyle w:val="Kommentarzeichen"/>
           <w:lang w:val="en-US"/>
         </w:rPr>
-        <w:commentReference w:id="10"/>
+        <w:commentReference w:id="12"/>
       </w:r>
       <w:r>
         <w:rPr>
@@ -3186,7 +3551,7 @@
           <w:lang w:val="en-US"/>
         </w:rPr>
       </w:pPr>
-      <w:commentRangeStart w:id="11"/>
+      <w:commentRangeStart w:id="13"/>
       <w:r>
         <w:rPr>
           <w:lang w:val="en-US"/>
@@ -3309,6 +3674,7 @@
           <w:id w:val="732204449"/>
           <w:citation/>
         </w:sdtPr>
+        <w:sdtEndPr/>
         <w:sdtContent>
           <w:r>
             <w:rPr>
@@ -3401,6 +3767,7 @@
           <w:id w:val="863637451"/>
           <w:citation/>
         </w:sdtPr>
+        <w:sdtEndPr/>
         <w:sdtContent>
           <w:r>
             <w:rPr>
@@ -3521,7 +3888,7 @@
         </w:rPr>
         <w:t>N</w:t>
       </w:r>
-      <w:commentRangeStart w:id="12"/>
+      <w:commentRangeStart w:id="14"/>
       <w:r>
         <w:rPr>
           <w:lang w:val="en-US"/>
@@ -3540,13 +3907,13 @@
         </w:rPr>
         <w:t>y</w:t>
       </w:r>
-      <w:commentRangeEnd w:id="12"/>
+      <w:commentRangeEnd w:id="14"/>
       <w:r>
         <w:rPr>
           <w:rStyle w:val="Kommentarzeichen"/>
           <w:lang w:val="en-US"/>
         </w:rPr>
-        <w:commentReference w:id="12"/>
+        <w:commentReference w:id="14"/>
       </w:r>
       <w:r>
         <w:rPr>
@@ -3569,6 +3936,7 @@
           <w:id w:val="-1460797679"/>
           <w:citation/>
         </w:sdtPr>
+        <w:sdtEndPr/>
         <w:sdtContent>
           <w:r>
             <w:rPr>
@@ -3655,6 +4023,7 @@
           <w:id w:val="-356968404"/>
           <w:citation/>
         </w:sdtPr>
+        <w:sdtEndPr/>
         <w:sdtContent>
           <w:r>
             <w:rPr>
@@ -3735,6 +4104,7 @@
           <w:id w:val="80422734"/>
           <w:citation/>
         </w:sdtPr>
+        <w:sdtEndPr/>
         <w:sdtContent>
           <w:r>
             <w:rPr>
@@ -3775,13 +4145,13 @@
         </w:rPr>
         <w:t xml:space="preserve">. </w:t>
       </w:r>
-      <w:commentRangeEnd w:id="11"/>
+      <w:commentRangeEnd w:id="13"/>
       <w:r>
         <w:rPr>
           <w:rStyle w:val="Kommentarzeichen"/>
           <w:lang w:val="en-US"/>
         </w:rPr>
-        <w:commentReference w:id="11"/>
+        <w:commentReference w:id="13"/>
       </w:r>
     </w:p>
     <w:p>
@@ -3812,7 +4182,7 @@
           <w:lang w:val="en-US"/>
         </w:rPr>
       </w:pPr>
-      <w:bookmarkStart w:id="13" w:name="_Toc476958023"/>
+      <w:bookmarkStart w:id="15" w:name="_Toc476989144"/>
       <w:r>
         <w:rPr>
           <w:lang w:val="en-US"/>
@@ -3820,7 +4190,7 @@
         <w:lastRenderedPageBreak/>
         <w:t>Description of programming code</w:t>
       </w:r>
-      <w:bookmarkEnd w:id="13"/>
+      <w:bookmarkEnd w:id="15"/>
     </w:p>
     <w:p>
       <w:pPr>
@@ -3843,14 +4213,14 @@
           <w:lang w:val="en-US"/>
         </w:rPr>
       </w:pPr>
-      <w:bookmarkStart w:id="14" w:name="_Toc476958024"/>
+      <w:bookmarkStart w:id="16" w:name="_Toc476989145"/>
       <w:r>
         <w:rPr>
           <w:lang w:val="en-US"/>
         </w:rPr>
         <w:t>System</w:t>
       </w:r>
-      <w:bookmarkEnd w:id="14"/>
+      <w:bookmarkEnd w:id="16"/>
       <w:r>
         <w:rPr>
           <w:lang w:val="en-US"/>
@@ -3922,14 +4292,14 @@
           <w:lang w:val="en-US"/>
         </w:rPr>
       </w:pPr>
-      <w:bookmarkStart w:id="15" w:name="_Toc476958025"/>
+      <w:bookmarkStart w:id="17" w:name="_Toc476989146"/>
       <w:r>
         <w:rPr>
           <w:lang w:val="en-US"/>
         </w:rPr>
         <w:t>Graph</w:t>
       </w:r>
-      <w:bookmarkEnd w:id="15"/>
+      <w:bookmarkEnd w:id="17"/>
     </w:p>
     <w:p>
       <w:pPr>
@@ -4191,14 +4561,14 @@
           <w:lang w:val="en-US"/>
         </w:rPr>
       </w:pPr>
-      <w:bookmarkStart w:id="16" w:name="_Toc476958026"/>
+      <w:bookmarkStart w:id="18" w:name="_Toc476989147"/>
       <w:r>
         <w:rPr>
           <w:lang w:val="en-US"/>
         </w:rPr>
         <w:t>UML-Diagram</w:t>
       </w:r>
-      <w:bookmarkEnd w:id="16"/>
+      <w:bookmarkEnd w:id="18"/>
     </w:p>
     <w:p>
       <w:pPr>
@@ -4207,14 +4577,14 @@
           <w:lang w:val="en-US"/>
         </w:rPr>
       </w:pPr>
-      <w:bookmarkStart w:id="17" w:name="_Toc476958027"/>
+      <w:bookmarkStart w:id="19" w:name="_Toc476989148"/>
       <w:r>
         <w:rPr>
           <w:lang w:val="en-US"/>
         </w:rPr>
         <w:t>Description of modules</w:t>
       </w:r>
-      <w:bookmarkEnd w:id="17"/>
+      <w:bookmarkEnd w:id="19"/>
     </w:p>
     <w:p>
       <w:pPr>
@@ -4558,7 +4928,7 @@
           <w:lang w:val="en-US"/>
         </w:rPr>
       </w:pPr>
-      <w:bookmarkStart w:id="18" w:name="_Toc476958028"/>
+      <w:bookmarkStart w:id="20" w:name="_Toc476989149"/>
       <w:r>
         <w:rPr>
           <w:lang w:val="en-US"/>
@@ -4566,7 +4936,7 @@
         <w:lastRenderedPageBreak/>
         <w:t>Evaluation</w:t>
       </w:r>
-      <w:bookmarkEnd w:id="18"/>
+      <w:bookmarkEnd w:id="20"/>
     </w:p>
     <w:p>
       <w:pPr>
@@ -4576,34 +4946,84 @@
           <w:lang w:val="en-US"/>
         </w:rPr>
       </w:pPr>
-      <w:bookmarkStart w:id="19" w:name="_Toc476958029"/>
+      <w:bookmarkStart w:id="21" w:name="_Toc476989150"/>
       <w:r>
         <w:rPr>
           <w:lang w:val="en-US"/>
         </w:rPr>
         <w:t>Environment</w:t>
       </w:r>
-      <w:bookmarkEnd w:id="19"/>
-    </w:p>
-    <w:p>
-      <w:pPr>
-        <w:rPr>
-          <w:lang w:val="en-US"/>
-        </w:rPr>
-      </w:pPr>
-      <w:r>
-        <w:rPr>
-          <w:lang w:val="en-US"/>
-        </w:rPr>
-        <w:t xml:space="preserve">The machine used to train the network is 64-bit Linux </w:t>
-      </w:r>
+      <w:bookmarkEnd w:id="21"/>
+    </w:p>
+    <w:p>
+      <w:pPr>
+        <w:jc w:val="both"/>
+        <w:rPr>
+          <w:lang w:val="en-US"/>
+        </w:rPr>
+      </w:pPr>
+      <w:r>
+        <w:rPr>
+          <w:lang w:val="en-US"/>
+        </w:rPr>
+        <w:t xml:space="preserve">The machine used to train </w:t>
+      </w:r>
+      <w:r>
+        <w:rPr>
+          <w:lang w:val="en-US"/>
+        </w:rPr>
+        <w:t xml:space="preserve">and evaluate </w:t>
+      </w:r>
+      <w:r>
+        <w:rPr>
+          <w:lang w:val="en-US"/>
+        </w:rPr>
+        <w:t xml:space="preserve">the network is 64-bit Linux </w:t>
+      </w:r>
+      <w:r>
+        <w:rPr>
+          <w:lang w:val="en-US"/>
+        </w:rPr>
+        <w:t xml:space="preserve">system with 7.7 Gigabyte of memory. The computations are performed on one core of an Intel </w:t>
+      </w:r>
+      <w:r>
+        <w:rPr>
+          <w:lang w:val="en-US"/>
+        </w:rPr>
+        <w:t>Core i7-4510U CPU with 2.00 GHz x 4</w:t>
+      </w:r>
+      <w:r>
+        <w:rPr>
+          <w:lang w:val="en-US"/>
+        </w:rPr>
+        <w:t xml:space="preserve">. Due to the high time used to train the network the test run through the night without performing other heavy computations on the machine. </w:t>
+      </w:r>
+    </w:p>
+    <w:p>
+      <w:pPr>
+        <w:pStyle w:val="berschrift2"/>
+        <w:jc w:val="both"/>
+        <w:rPr>
+          <w:sz w:val="36"/>
+          <w:szCs w:val="36"/>
+          <w:lang w:val="en-US"/>
+        </w:rPr>
+      </w:pPr>
+      <w:bookmarkStart w:id="22" w:name="_Toc476989151"/>
+      <w:r>
+        <w:rPr>
+          <w:lang w:val="en-US"/>
+        </w:rPr>
+        <w:t>Accuracy</w:t>
+      </w:r>
+      <w:bookmarkEnd w:id="22"/>
     </w:p>
     <w:p>
       <w:pPr>
         <w:pStyle w:val="Listenabsatz"/>
         <w:numPr>
           <w:ilvl w:val="0"/>
-          <w:numId w:val="16"/>
+          <w:numId w:val="29"/>
         </w:numPr>
         <w:rPr>
           <w:lang w:val="en-US"/>
@@ -4613,97 +5033,7 @@
         <w:rPr>
           <w:lang w:val="en-US"/>
         </w:rPr>
-        <w:t xml:space="preserve">Describe the computer used </w:t>
-      </w:r>
-    </w:p>
-    <w:p>
-      <w:pPr>
-        <w:pStyle w:val="Listenabsatz"/>
-        <w:numPr>
-          <w:ilvl w:val="1"/>
-          <w:numId w:val="16"/>
-        </w:numPr>
-        <w:rPr>
-          <w:lang w:val="en-US"/>
-        </w:rPr>
-      </w:pPr>
-      <w:r>
-        <w:rPr>
-          <w:lang w:val="en-US"/>
-        </w:rPr>
-        <w:t>Sören</w:t>
-      </w:r>
-    </w:p>
-    <w:p>
-      <w:pPr>
-        <w:pStyle w:val="Listenabsatz"/>
-        <w:numPr>
-          <w:ilvl w:val="1"/>
-          <w:numId w:val="16"/>
-        </w:numPr>
-        <w:rPr>
-          <w:lang w:val="en-US"/>
-        </w:rPr>
-      </w:pPr>
-      <w:r>
-        <w:rPr>
-          <w:lang w:val="en-US"/>
-        </w:rPr>
-        <w:t>Linux 16.04 Machine</w:t>
-      </w:r>
-    </w:p>
-    <w:p>
-      <w:pPr>
-        <w:pStyle w:val="Listenabsatz"/>
-        <w:numPr>
-          <w:ilvl w:val="1"/>
-          <w:numId w:val="16"/>
-        </w:numPr>
-        <w:rPr>
-          <w:lang w:val="en-US"/>
-        </w:rPr>
-      </w:pPr>
-      <w:r>
-        <w:rPr>
-          <w:lang w:val="en-US"/>
-        </w:rPr>
-        <w:t>Intel Core i7-4510U CPU with 2.00 GHz x 4</w:t>
-      </w:r>
-    </w:p>
-    <w:p>
-      <w:pPr>
-        <w:pStyle w:val="Listenabsatz"/>
-        <w:numPr>
-          <w:ilvl w:val="1"/>
-          <w:numId w:val="16"/>
-        </w:numPr>
-        <w:rPr>
-          <w:lang w:val="en-US"/>
-        </w:rPr>
-      </w:pPr>
-      <w:r>
-        <w:rPr>
-          <w:lang w:val="en-US"/>
-        </w:rPr>
-        <w:t>Memory 7.7 GB</w:t>
-      </w:r>
-    </w:p>
-    <w:p>
-      <w:pPr>
-        <w:pStyle w:val="Listenabsatz"/>
-        <w:numPr>
-          <w:ilvl w:val="1"/>
-          <w:numId w:val="16"/>
-        </w:numPr>
-        <w:rPr>
-          <w:lang w:val="en-US"/>
-        </w:rPr>
-      </w:pPr>
-      <w:r>
-        <w:rPr>
-          <w:lang w:val="en-US"/>
-        </w:rPr>
-        <w:t>64-bit</w:t>
+        <w:t>If the learning rate is too high due to the ReLU activation function parts of the used network can be dead (never activated during training)</w:t>
       </w:r>
     </w:p>
     <w:p>
@@ -4711,7 +5041,7 @@
         <w:pStyle w:val="Listenabsatz"/>
         <w:numPr>
           <w:ilvl w:val="0"/>
-          <w:numId w:val="16"/>
+          <w:numId w:val="29"/>
         </w:numPr>
         <w:rPr>
           <w:lang w:val="en-US"/>
@@ -4721,71 +5051,17 @@
         <w:rPr>
           <w:lang w:val="en-US"/>
         </w:rPr>
-        <w:t>The dataset is not perfect</w:t>
-      </w:r>
-    </w:p>
-    <w:p>
-      <w:pPr>
-        <w:pStyle w:val="Listenabsatz"/>
-        <w:numPr>
-          <w:ilvl w:val="1"/>
-          <w:numId w:val="16"/>
-        </w:numPr>
-        <w:rPr>
-          <w:lang w:val="en-US"/>
-        </w:rPr>
-      </w:pPr>
-      <w:r>
-        <w:rPr>
-          <w:lang w:val="en-US"/>
-        </w:rPr>
-        <w:t xml:space="preserve">Some black images </w:t>
-      </w:r>
-    </w:p>
-    <w:p>
-      <w:pPr>
-        <w:pStyle w:val="berschrift2"/>
-        <w:jc w:val="both"/>
+        <w:t>The training data is not perfect</w:t>
+      </w:r>
+    </w:p>
+    <w:p>
+      <w:pPr>
         <w:rPr>
           <w:sz w:val="36"/>
           <w:szCs w:val="36"/>
           <w:lang w:val="en-US"/>
         </w:rPr>
       </w:pPr>
-      <w:bookmarkStart w:id="20" w:name="_Toc476958030"/>
-      <w:r>
-        <w:rPr>
-          <w:lang w:val="en-US"/>
-        </w:rPr>
-        <w:t>Accuracy</w:t>
-      </w:r>
-      <w:bookmarkStart w:id="21" w:name="_GoBack"/>
-      <w:bookmarkEnd w:id="20"/>
-      <w:bookmarkEnd w:id="21"/>
-    </w:p>
-    <w:p>
-      <w:pPr>
-        <w:pStyle w:val="berschrift2"/>
-        <w:rPr>
-          <w:sz w:val="36"/>
-          <w:szCs w:val="36"/>
-          <w:lang w:val="en-US"/>
-        </w:rPr>
-      </w:pPr>
-      <w:r>
-        <w:rPr>
-          <w:lang w:val="en-US"/>
-        </w:rPr>
-        <w:t xml:space="preserve"> </w:t>
-      </w:r>
-      <w:bookmarkStart w:id="22" w:name="_Toc476958031"/>
-      <w:r>
-        <w:rPr>
-          <w:lang w:val="en-US"/>
-        </w:rPr>
-        <w:t>Relevance</w:t>
-      </w:r>
-      <w:bookmarkEnd w:id="22"/>
       <w:r>
         <w:rPr>
           <w:lang w:val="en-US"/>
@@ -4801,7 +5077,7 @@
           <w:lang w:val="en-US"/>
         </w:rPr>
       </w:pPr>
-      <w:bookmarkStart w:id="23" w:name="_Toc476958032"/>
+      <w:bookmarkStart w:id="23" w:name="_Toc476989152"/>
       <w:r>
         <w:rPr>
           <w:lang w:val="en-US"/>
@@ -4840,19 +5116,9 @@
         <w:br w:type="page"/>
       </w:r>
     </w:p>
-    <w:bookmarkStart w:id="24" w:name="_Toc476958033" w:displacedByCustomXml="next"/>
+    <w:bookmarkStart w:id="24" w:name="_Toc476989153" w:displacedByCustomXml="next"/>
     <w:sdt>
       <w:sdtPr>
-        <w:rPr>
-          <w:lang w:val="en-US"/>
-        </w:rPr>
-        <w:id w:val="1715238372"/>
-        <w:docPartObj>
-          <w:docPartGallery w:val="Bibliographies"/>
-          <w:docPartUnique/>
-        </w:docPartObj>
-      </w:sdtPr>
-      <w:sdtEndPr>
         <w:rPr>
           <w:rFonts w:asciiTheme="minorHAnsi" w:eastAsiaTheme="minorEastAsia" w:hAnsiTheme="minorHAnsi" w:cstheme="minorBidi"/>
           <w:b w:val="0"/>
@@ -4861,8 +5127,15 @@
           <w:color w:val="auto"/>
           <w:sz w:val="22"/>
           <w:szCs w:val="22"/>
-        </w:rPr>
-      </w:sdtEndPr>
+          <w:lang w:val="en-US"/>
+        </w:rPr>
+        <w:id w:val="1715238372"/>
+        <w:docPartObj>
+          <w:docPartGallery w:val="Bibliographies"/>
+          <w:docPartUnique/>
+        </w:docPartObj>
+      </w:sdtPr>
+      <w:sdtEndPr/>
       <w:sdtContent>
         <w:p>
           <w:pPr>
@@ -4887,6 +5160,7 @@
             <w:id w:val="111145805"/>
             <w:bibliography/>
           </w:sdtPr>
+          <w:sdtEndPr/>
           <w:sdtContent>
             <w:p>
               <w:pPr>
@@ -5039,14 +5313,8 @@
           <w:numId w:val="11"/>
         </w:numPr>
         <w:jc w:val="both"/>
-        <w:rPr>
-          <w:lang w:val="en-US"/>
-        </w:rPr>
-      </w:pPr>
-      <w:r>
-        <w:rPr>
-          <w:lang w:val="en-US"/>
-        </w:rPr>
+      </w:pPr>
+      <w:r>
         <w:t>Quelle: http://cs231n.github.io/convolutional-networks/</w:t>
       </w:r>
     </w:p>
@@ -5102,6 +5370,44 @@
     </w:p>
     <w:p>
       <w:pPr>
+        <w:pStyle w:val="Listenabsatz"/>
+        <w:numPr>
+          <w:ilvl w:val="0"/>
+          <w:numId w:val="11"/>
+        </w:numPr>
+        <w:jc w:val="both"/>
+        <w:rPr>
+          <w:lang w:val="en-US"/>
+        </w:rPr>
+      </w:pPr>
+      <w:r>
+        <w:rPr>
+          <w:lang w:val="en-US"/>
+        </w:rPr>
+        <w:t>ImageNet paper should be used</w:t>
+      </w:r>
+    </w:p>
+    <w:p>
+      <w:pPr>
+        <w:pStyle w:val="Listenabsatz"/>
+        <w:numPr>
+          <w:ilvl w:val="0"/>
+          <w:numId w:val="11"/>
+        </w:numPr>
+        <w:jc w:val="both"/>
+        <w:rPr>
+          <w:lang w:val="en-US"/>
+        </w:rPr>
+      </w:pPr>
+      <w:r>
+        <w:rPr>
+          <w:lang w:val="en-US"/>
+        </w:rPr>
+        <w:t>The literature Feng send us should be used</w:t>
+      </w:r>
+    </w:p>
+    <w:p>
+      <w:pPr>
         <w:jc w:val="both"/>
         <w:rPr>
           <w:lang w:val="en-US"/>
@@ -5122,11 +5428,11 @@
           <w:lang w:val="en-US"/>
         </w:rPr>
       </w:pPr>
-      <w:bookmarkStart w:id="25" w:name="_Toc476958034"/>
+      <w:bookmarkStart w:id="25" w:name="_Toc476989154"/>
       <w:r>
         <w:rPr>
           <w:noProof/>
-          <w:lang w:val="en-US" w:eastAsia="de-DE"/>
+          <w:lang w:eastAsia="de-DE"/>
         </w:rPr>
         <w:lastRenderedPageBreak/>
         <mc:AlternateContent>
@@ -5343,7 +5649,7 @@
       <w:r>
         <w:rPr>
           <w:noProof/>
-          <w:lang w:val="en-US" w:eastAsia="de-DE"/>
+          <w:lang w:eastAsia="de-DE"/>
         </w:rPr>
         <mc:AlternateContent>
           <mc:Choice Requires="wpg">
@@ -5356,7 +5662,7 @@
                 <wp:positionV relativeFrom="paragraph">
                   <wp:posOffset>3357795</wp:posOffset>
                 </wp:positionV>
-                <wp:extent cx="7726264" cy="2838844"/>
+                <wp:extent cx="7726264" cy="2838767"/>
                 <wp:effectExtent l="0" t="0" r="13652" b="13653"/>
                 <wp:wrapNone/>
                 <wp:docPr id="2" name="Gruppieren 1"/>
@@ -5368,9 +5674,9 @@
                       <wpg:grpSpPr>
                         <a:xfrm rot="16200000">
                           <a:off x="0" y="0"/>
-                          <a:ext cx="7726264" cy="2838844"/>
-                          <a:chOff x="0" y="7"/>
-                          <a:chExt cx="7726264" cy="2838844"/>
+                          <a:ext cx="7726264" cy="2838767"/>
+                          <a:chOff x="0" y="84"/>
+                          <a:chExt cx="7726264" cy="2838767"/>
                         </a:xfrm>
                       </wpg:grpSpPr>
                       <wpg:grpSp>
@@ -6289,8 +6595,8 @@
                         <wps:cNvSpPr txBox="1"/>
                         <wps:spPr>
                           <a:xfrm>
-                            <a:off x="63804" y="38171"/>
-                            <a:ext cx="461645" cy="2139315"/>
+                            <a:off x="68389" y="39192"/>
+                            <a:ext cx="461645" cy="2136140"/>
                           </a:xfrm>
                           <a:prstGeom prst="rect">
                             <a:avLst/>
@@ -6326,8 +6632,8 @@
                         <wps:cNvSpPr txBox="1"/>
                         <wps:spPr>
                           <a:xfrm>
-                            <a:off x="855490" y="38806"/>
-                            <a:ext cx="461645" cy="2138045"/>
+                            <a:off x="859152" y="39513"/>
+                            <a:ext cx="461645" cy="2135505"/>
                           </a:xfrm>
                           <a:prstGeom prst="rect">
                             <a:avLst/>
@@ -6363,8 +6669,8 @@
                         <wps:cNvSpPr txBox="1"/>
                         <wps:spPr>
                           <a:xfrm>
-                            <a:off x="1645428" y="37705"/>
-                            <a:ext cx="461645" cy="2167255"/>
+                            <a:off x="1648155" y="38091"/>
+                            <a:ext cx="461645" cy="2165350"/>
                           </a:xfrm>
                           <a:prstGeom prst="rect">
                             <a:avLst/>
@@ -6400,8 +6706,8 @@
                         <wps:cNvSpPr txBox="1"/>
                         <wps:spPr>
                           <a:xfrm>
-                            <a:off x="2436161" y="26391"/>
-                            <a:ext cx="461645" cy="2167890"/>
+                            <a:off x="2437966" y="26463"/>
+                            <a:ext cx="461645" cy="2166620"/>
                           </a:xfrm>
                           <a:prstGeom prst="rect">
                             <a:avLst/>
@@ -6437,8 +6743,8 @@
                         <wps:cNvSpPr txBox="1"/>
                         <wps:spPr>
                           <a:xfrm>
-                            <a:off x="3234655" y="37707"/>
-                            <a:ext cx="461645" cy="2167255"/>
+                            <a:off x="3236484" y="38412"/>
+                            <a:ext cx="461645" cy="2164715"/>
                           </a:xfrm>
                           <a:prstGeom prst="rect">
                             <a:avLst/>
@@ -6474,7 +6780,7 @@
                         <wps:cNvSpPr txBox="1"/>
                         <wps:spPr>
                           <a:xfrm>
-                            <a:off x="4032203" y="23572"/>
+                            <a:off x="4032153" y="23010"/>
                             <a:ext cx="461645" cy="2168525"/>
                           </a:xfrm>
                           <a:prstGeom prst="rect">
@@ -6511,8 +6817,8 @@
                         <wps:cNvSpPr txBox="1"/>
                         <wps:spPr>
                           <a:xfrm>
-                            <a:off x="4831648" y="7661"/>
-                            <a:ext cx="461645" cy="2165985"/>
+                            <a:off x="4831620" y="7734"/>
+                            <a:ext cx="461645" cy="2164715"/>
                           </a:xfrm>
                           <a:prstGeom prst="rect">
                             <a:avLst/>
@@ -6548,8 +6854,8 @@
                         <wps:cNvSpPr txBox="1"/>
                         <wps:spPr>
                           <a:xfrm>
-                            <a:off x="5618818" y="7343"/>
-                            <a:ext cx="461645" cy="2166620"/>
+                            <a:off x="5618187" y="7418"/>
+                            <a:ext cx="461645" cy="2165350"/>
                           </a:xfrm>
                           <a:prstGeom prst="rect">
                             <a:avLst/>
@@ -6585,8 +6891,8 @@
                         <wps:cNvSpPr txBox="1"/>
                         <wps:spPr>
                           <a:xfrm>
-                            <a:off x="6427999" y="3993"/>
-                            <a:ext cx="461645" cy="2165985"/>
+                            <a:off x="6426749" y="4070"/>
+                            <a:ext cx="461645" cy="2164715"/>
                           </a:xfrm>
                           <a:prstGeom prst="rect">
                             <a:avLst/>
@@ -6622,8 +6928,8 @@
                         <wps:cNvSpPr txBox="1"/>
                         <wps:spPr>
                           <a:xfrm>
-                            <a:off x="7203682" y="7"/>
-                            <a:ext cx="461645" cy="2166620"/>
+                            <a:off x="7201842" y="84"/>
+                            <a:ext cx="461645" cy="2165350"/>
                           </a:xfrm>
                           <a:prstGeom prst="rect">
                             <a:avLst/>
@@ -6662,7 +6968,7 @@
           </mc:Choice>
           <mc:Fallback>
             <w:pict>
-              <v:group w14:anchorId="1457D5EF" id="Gruppieren 1" o:spid="_x0000_s1027" style="position:absolute;left:0;text-align:left;margin-left:-83.2pt;margin-top:264.4pt;width:608.35pt;height:223.55pt;rotation:-90;z-index:251658240" coordorigin="" coordsize="77262,28388" o:gfxdata="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">
+              <v:group w14:anchorId="1457D5EF" id="Gruppieren 1" o:spid="_x0000_s1027" style="position:absolute;left:0;text-align:left;margin-left:-83.2pt;margin-top:264.4pt;width:608.35pt;height:223.5pt;rotation:-90;z-index:251658240" coordorigin="" coordsize="77262,28387" o:gfxdata="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">
                 <v:group id="Gruppieren 3" o:spid="_x0000_s1028" style="position:absolute;top:22522;width:77262;height:5866" coordorigin=",22522" coordsize="77262,5865" o:gfxdata="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">
                   <v:rect id="Rechteck 14" o:spid="_x0000_s1029" style="position:absolute;top:22522;width:5760;height:5862;visibility:visible;mso-wrap-style:square;v-text-anchor:middle" o:gfxdata="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" fillcolor="white [3212]" strokecolor="black [3213]" strokeweight="1pt">
                     <v:textbox>
@@ -6926,7 +7232,7 @@
                     <v:stroke endarrow="block" joinstyle="miter"/>
                   </v:shape>
                 </v:group>
-                <v:shape id="Textfeld 23" o:spid="_x0000_s1048" type="#_x0000_t202" style="position:absolute;left:638;top:381;width:4616;height:21393;visibility:visible;mso-wrap-style:square;v-text-anchor:top" o:gfxdata="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" filled="f" stroked="f">
+                <v:shape id="Textfeld 23" o:spid="_x0000_s1048" type="#_x0000_t202" style="position:absolute;left:683;top:391;width:4617;height:21362;visibility:visible;mso-wrap-style:square;v-text-anchor:top" o:gfxdata="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" filled="f" stroked="f">
                   <v:textbox style="layout-flow:vertical;mso-layout-flow-alt:bottom-to-top;mso-fit-shape-to-text:t">
                     <w:txbxContent>
                       <w:p>
@@ -6948,7 +7254,7 @@
                     </w:txbxContent>
                   </v:textbox>
                 </v:shape>
-                <v:shape id="Textfeld 24" o:spid="_x0000_s1049" type="#_x0000_t202" style="position:absolute;left:8554;top:388;width:4617;height:21380;visibility:visible;mso-wrap-style:square;v-text-anchor:top" o:gfxdata="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" filled="f" stroked="f">
+                <v:shape id="Textfeld 24" o:spid="_x0000_s1049" type="#_x0000_t202" style="position:absolute;left:8591;top:395;width:4616;height:21355;visibility:visible;mso-wrap-style:square;v-text-anchor:top" o:gfxdata="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" filled="f" stroked="f">
                   <v:textbox style="layout-flow:vertical;mso-layout-flow-alt:bottom-to-top;mso-fit-shape-to-text:t">
                     <w:txbxContent>
                       <w:p>
@@ -6970,7 +7276,7 @@
                     </w:txbxContent>
                   </v:textbox>
                 </v:shape>
-                <v:shape id="Textfeld 25" o:spid="_x0000_s1050" type="#_x0000_t202" style="position:absolute;left:16454;top:377;width:4616;height:21672;visibility:visible;mso-wrap-style:square;v-text-anchor:top" o:gfxdata="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" filled="f" stroked="f">
+                <v:shape id="Textfeld 25" o:spid="_x0000_s1050" type="#_x0000_t202" style="position:absolute;left:16481;top:380;width:4617;height:21654;visibility:visible;mso-wrap-style:square;v-text-anchor:top" o:gfxdata="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" filled="f" stroked="f">
                   <v:textbox style="layout-flow:vertical;mso-layout-flow-alt:bottom-to-top;mso-fit-shape-to-text:t">
                     <w:txbxContent>
                       <w:p>
@@ -6992,7 +7298,7 @@
                     </w:txbxContent>
                   </v:textbox>
                 </v:shape>
-                <v:shape id="Textfeld 26" o:spid="_x0000_s1051" type="#_x0000_t202" style="position:absolute;left:24361;top:263;width:4617;height:21679;visibility:visible;mso-wrap-style:square;v-text-anchor:top" o:gfxdata="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" filled="f" stroked="f">
+                <v:shape id="Textfeld 26" o:spid="_x0000_s1051" type="#_x0000_t202" style="position:absolute;left:24379;top:264;width:4617;height:21666;visibility:visible;mso-wrap-style:square;v-text-anchor:top" o:gfxdata="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" filled="f" stroked="f">
                   <v:textbox style="layout-flow:vertical;mso-layout-flow-alt:bottom-to-top;mso-fit-shape-to-text:t">
                     <w:txbxContent>
                       <w:p>
@@ -7014,7 +7320,7 @@
                     </w:txbxContent>
                   </v:textbox>
                 </v:shape>
-                <v:shape id="Textfeld 27" o:spid="_x0000_s1052" type="#_x0000_t202" style="position:absolute;left:32346;top:377;width:4617;height:21672;visibility:visible;mso-wrap-style:square;v-text-anchor:top" o:gfxdata="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" filled="f" stroked="f">
+                <v:shape id="Textfeld 27" o:spid="_x0000_s1052" type="#_x0000_t202" style="position:absolute;left:32364;top:384;width:4617;height:21647;visibility:visible;mso-wrap-style:square;v-text-anchor:top" o:gfxdata="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" filled="f" stroked="f">
                   <v:textbox style="layout-flow:vertical;mso-layout-flow-alt:bottom-to-top;mso-fit-shape-to-text:t">
                     <w:txbxContent>
                       <w:p>
@@ -7036,7 +7342,7 @@
                     </w:txbxContent>
                   </v:textbox>
                 </v:shape>
-                <v:shape id="Textfeld 28" o:spid="_x0000_s1053" type="#_x0000_t202" style="position:absolute;left:40322;top:235;width:4616;height:21685;visibility:visible;mso-wrap-style:square;v-text-anchor:top" o:gfxdata="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" filled="f" stroked="f">
+                <v:shape id="Textfeld 28" o:spid="_x0000_s1053" type="#_x0000_t202" style="position:absolute;left:40321;top:230;width:4616;height:21685;visibility:visible;mso-wrap-style:square;v-text-anchor:top" o:gfxdata="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" filled="f" stroked="f">
                   <v:textbox style="layout-flow:vertical;mso-layout-flow-alt:bottom-to-top;mso-fit-shape-to-text:t">
                     <w:txbxContent>
                       <w:p>
@@ -7058,7 +7364,7 @@
                     </w:txbxContent>
                   </v:textbox>
                 </v:shape>
-                <v:shape id="Textfeld 29" o:spid="_x0000_s1054" type="#_x0000_t202" style="position:absolute;left:48316;top:76;width:4616;height:21660;visibility:visible;mso-wrap-style:square;v-text-anchor:top" o:gfxdata="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" filled="f" stroked="f">
+                <v:shape id="Textfeld 29" o:spid="_x0000_s1054" type="#_x0000_t202" style="position:absolute;left:48316;top:77;width:4616;height:21647;visibility:visible;mso-wrap-style:square;v-text-anchor:top" o:gfxdata="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" filled="f" stroked="f">
                   <v:textbox style="layout-flow:vertical;mso-layout-flow-alt:bottom-to-top;mso-fit-shape-to-text:t">
                     <w:txbxContent>
                       <w:p>
@@ -7080,7 +7386,7 @@
                     </w:txbxContent>
                   </v:textbox>
                 </v:shape>
-                <v:shape id="Textfeld 30" o:spid="_x0000_s1055" type="#_x0000_t202" style="position:absolute;left:56188;top:73;width:4616;height:21666;visibility:visible;mso-wrap-style:square;v-text-anchor:top" o:gfxdata="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" filled="f" stroked="f">
+                <v:shape id="Textfeld 30" o:spid="_x0000_s1055" type="#_x0000_t202" style="position:absolute;left:56181;top:74;width:4617;height:21653;visibility:visible;mso-wrap-style:square;v-text-anchor:top" o:gfxdata="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" filled="f" stroked="f">
                   <v:textbox style="layout-flow:vertical;mso-layout-flow-alt:bottom-to-top;mso-fit-shape-to-text:t">
                     <w:txbxContent>
                       <w:p>
@@ -7102,7 +7408,7 @@
                     </w:txbxContent>
                   </v:textbox>
                 </v:shape>
-                <v:shape id="Textfeld 31" o:spid="_x0000_s1056" type="#_x0000_t202" style="position:absolute;left:64279;top:39;width:4617;height:21660;visibility:visible;mso-wrap-style:square;v-text-anchor:top" o:gfxdata="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" filled="f" stroked="f">
+                <v:shape id="Textfeld 31" o:spid="_x0000_s1056" type="#_x0000_t202" style="position:absolute;left:64267;top:40;width:4616;height:21647;visibility:visible;mso-wrap-style:square;v-text-anchor:top" o:gfxdata="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" filled="f" stroked="f">
                   <v:textbox style="layout-flow:vertical;mso-layout-flow-alt:bottom-to-top;mso-fit-shape-to-text:t">
                     <w:txbxContent>
                       <w:p>
@@ -7124,7 +7430,7 @@
                     </w:txbxContent>
                   </v:textbox>
                 </v:shape>
-                <v:shape id="Textfeld 32" o:spid="_x0000_s1057" type="#_x0000_t202" style="position:absolute;left:72036;width:4617;height:21666;visibility:visible;mso-wrap-style:square;v-text-anchor:top" o:gfxdata="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" filled="f" stroked="f">
+                <v:shape id="Textfeld 32" o:spid="_x0000_s1057" type="#_x0000_t202" style="position:absolute;left:72018;width:4616;height:21654;visibility:visible;mso-wrap-style:square;v-text-anchor:top" o:gfxdata="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" filled="f" stroked="f">
                   <v:textbox style="layout-flow:vertical;mso-layout-flow-alt:bottom-to-top;mso-fit-shape-to-text:t">
                     <w:txbxContent>
                       <w:p>
@@ -7193,7 +7499,7 @@
       </w:r>
     </w:p>
   </w:comment>
-  <w:comment w:id="7" w:author="Sören Sch" w:date="2017-03-09T19:45:00Z" w:initials="SS">
+  <w:comment w:id="6" w:author="Sören Sch" w:date="2017-03-11T08:34:00Z" w:initials="SS">
     <w:p>
       <w:pPr>
         <w:pStyle w:val="Kommentartext"/>
@@ -7211,11 +7517,33 @@
         <w:rPr>
           <w:lang w:val="en-US"/>
         </w:rPr>
+        <w:t>Fields should look like this.</w:t>
+      </w:r>
+    </w:p>
+  </w:comment>
+  <w:comment w:id="9" w:author="Sören Sch" w:date="2017-03-09T19:45:00Z" w:initials="SS">
+    <w:p>
+      <w:pPr>
+        <w:pStyle w:val="Kommentartext"/>
+        <w:rPr>
+          <w:lang w:val="en-US"/>
+        </w:rPr>
+      </w:pPr>
+      <w:r>
+        <w:rPr>
+          <w:rStyle w:val="Kommentarzeichen"/>
+        </w:rPr>
+        <w:annotationRef/>
+      </w:r>
+      <w:r>
+        <w:rPr>
+          <w:lang w:val="en-US"/>
+        </w:rPr>
         <w:t>Update link</w:t>
       </w:r>
     </w:p>
   </w:comment>
-  <w:comment w:id="8" w:author="Sören Sch" w:date="2017-03-09T19:41:00Z" w:initials="SS">
+  <w:comment w:id="10" w:author="Sören Sch" w:date="2017-03-09T19:41:00Z" w:initials="SS">
     <w:p>
       <w:pPr>
         <w:pStyle w:val="Kommentartext"/>
@@ -7237,7 +7565,7 @@
       </w:r>
     </w:p>
   </w:comment>
-  <w:comment w:id="9" w:author="Sören Sch" w:date="2017-03-09T19:53:00Z" w:initials="SS">
+  <w:comment w:id="11" w:author="Sören Sch" w:date="2017-03-09T19:53:00Z" w:initials="SS">
     <w:p>
       <w:pPr>
         <w:pStyle w:val="Kommentartext"/>
@@ -7259,7 +7587,7 @@
       </w:r>
     </w:p>
   </w:comment>
-  <w:comment w:id="10" w:author="Sören Sch" w:date="2017-03-09T19:38:00Z" w:initials="SS">
+  <w:comment w:id="12" w:author="Sören Sch" w:date="2017-03-09T19:38:00Z" w:initials="SS">
     <w:p>
       <w:pPr>
         <w:pStyle w:val="Kommentartext"/>
@@ -7281,7 +7609,7 @@
       </w:r>
     </w:p>
   </w:comment>
-  <w:comment w:id="12" w:author="Sören Sch" w:date="2017-03-09T19:16:00Z" w:initials="SS">
+  <w:comment w:id="14" w:author="Sören Sch" w:date="2017-03-09T19:16:00Z" w:initials="SS">
     <w:p>
       <w:pPr>
         <w:pStyle w:val="Kommentartext"/>
@@ -7303,7 +7631,7 @@
       </w:r>
     </w:p>
   </w:comment>
-  <w:comment w:id="11" w:author="Sören Sch" w:date="2017-03-09T19:52:00Z" w:initials="SS">
+  <w:comment w:id="13" w:author="Sören Sch" w:date="2017-03-09T19:52:00Z" w:initials="SS">
     <w:p>
       <w:pPr>
         <w:pStyle w:val="Kommentartext"/>
@@ -7325,6 +7653,7 @@
 <file path=word/commentsExtended.xml><?xml version="1.0" encoding="utf-8"?>
 <w15:commentsEx xmlns:wpc="http://schemas.microsoft.com/office/word/2010/wordprocessingCanvas" xmlns:cx="http://schemas.microsoft.com/office/drawing/2014/chartex" xmlns:cx1="http://schemas.microsoft.com/office/drawing/2015/9/8/chartex" xmlns:cx2="http://schemas.microsoft.com/office/drawing/2015/10/21/chartex" xmlns:cx3="http://schemas.microsoft.com/office/drawing/2016/5/9/chartex" xmlns:cx4="http://schemas.microsoft.com/office/drawing/2016/5/10/chartex" xmlns:cx5="http://schemas.microsoft.com/office/drawing/2016/5/11/chartex" xmlns:mc="http://schemas.openxmlformats.org/markup-compatibility/2006" xmlns:o="urn:schemas-microsoft-com:office:office" xmlns:r="http://schemas.openxmlformats.org/officeDocument/2006/relationships" xmlns:m="http://schemas.openxmlformats.org/officeDocument/2006/math" xmlns:v="urn:schemas-microsoft-com:vml" xmlns:wp14="http://schemas.microsoft.com/office/word/2010/wordprocessingDrawing" xmlns:wp="http://schemas.openxmlformats.org/drawingml/2006/wordprocessingDrawing" xmlns:w10="urn:schemas-microsoft-com:office:word" xmlns:w="http://schemas.openxmlformats.org/wordprocessingml/2006/main" xmlns:w14="http://schemas.microsoft.com/office/word/2010/wordml" xmlns:w15="http://schemas.microsoft.com/office/word/2012/wordml" xmlns:w16se="http://schemas.microsoft.com/office/word/2015/wordml/symex" xmlns:wpg="http://schemas.microsoft.com/office/word/2010/wordprocessingGroup" xmlns:wpi="http://schemas.microsoft.com/office/word/2010/wordprocessingInk" xmlns:wne="http://schemas.microsoft.com/office/word/2006/wordml" xmlns:wps="http://schemas.microsoft.com/office/word/2010/wordprocessingShape" mc:Ignorable="w14 w15 w16se wp14">
   <w15:commentEx w15:paraId="6D6A76EA" w15:done="0"/>
+  <w15:commentEx w15:paraId="6D2F4811" w15:done="0"/>
   <w15:commentEx w15:paraId="7E1B7AC0" w15:done="1"/>
   <w15:commentEx w15:paraId="06379CCF" w15:done="1"/>
   <w15:commentEx w15:paraId="5FC7E448" w15:done="1"/>
@@ -7975,6 +8304,232 @@
     </w:lvl>
   </w:abstractNum>
   <w:abstractNum w:abstractNumId="4" w15:restartNumberingAfterBreak="0">
+    <w:nsid w:val="1CCF5AC6"/>
+    <w:multiLevelType w:val="hybridMultilevel"/>
+    <w:tmpl w:val="2D8CBB94"/>
+    <w:lvl w:ilvl="0" w:tplc="04070005">
+      <w:start w:val="1"/>
+      <w:numFmt w:val="bullet"/>
+      <w:lvlText w:val=""/>
+      <w:lvlJc w:val="left"/>
+      <w:pPr>
+        <w:ind w:left="720" w:hanging="360"/>
+      </w:pPr>
+      <w:rPr>
+        <w:rFonts w:ascii="Wingdings" w:hAnsi="Wingdings" w:hint="default"/>
+      </w:rPr>
+    </w:lvl>
+    <w:lvl w:ilvl="1" w:tplc="04070003" w:tentative="1">
+      <w:start w:val="1"/>
+      <w:numFmt w:val="bullet"/>
+      <w:lvlText w:val="o"/>
+      <w:lvlJc w:val="left"/>
+      <w:pPr>
+        <w:ind w:left="1440" w:hanging="360"/>
+      </w:pPr>
+      <w:rPr>
+        <w:rFonts w:ascii="Courier New" w:hAnsi="Courier New" w:cs="Courier New" w:hint="default"/>
+      </w:rPr>
+    </w:lvl>
+    <w:lvl w:ilvl="2" w:tplc="04070005" w:tentative="1">
+      <w:start w:val="1"/>
+      <w:numFmt w:val="bullet"/>
+      <w:lvlText w:val=""/>
+      <w:lvlJc w:val="left"/>
+      <w:pPr>
+        <w:ind w:left="2160" w:hanging="360"/>
+      </w:pPr>
+      <w:rPr>
+        <w:rFonts w:ascii="Wingdings" w:hAnsi="Wingdings" w:hint="default"/>
+      </w:rPr>
+    </w:lvl>
+    <w:lvl w:ilvl="3" w:tplc="04070001" w:tentative="1">
+      <w:start w:val="1"/>
+      <w:numFmt w:val="bullet"/>
+      <w:lvlText w:val=""/>
+      <w:lvlJc w:val="left"/>
+      <w:pPr>
+        <w:ind w:left="2880" w:hanging="360"/>
+      </w:pPr>
+      <w:rPr>
+        <w:rFonts w:ascii="Symbol" w:hAnsi="Symbol" w:hint="default"/>
+      </w:rPr>
+    </w:lvl>
+    <w:lvl w:ilvl="4" w:tplc="04070003" w:tentative="1">
+      <w:start w:val="1"/>
+      <w:numFmt w:val="bullet"/>
+      <w:lvlText w:val="o"/>
+      <w:lvlJc w:val="left"/>
+      <w:pPr>
+        <w:ind w:left="3600" w:hanging="360"/>
+      </w:pPr>
+      <w:rPr>
+        <w:rFonts w:ascii="Courier New" w:hAnsi="Courier New" w:cs="Courier New" w:hint="default"/>
+      </w:rPr>
+    </w:lvl>
+    <w:lvl w:ilvl="5" w:tplc="04070005" w:tentative="1">
+      <w:start w:val="1"/>
+      <w:numFmt w:val="bullet"/>
+      <w:lvlText w:val=""/>
+      <w:lvlJc w:val="left"/>
+      <w:pPr>
+        <w:ind w:left="4320" w:hanging="360"/>
+      </w:pPr>
+      <w:rPr>
+        <w:rFonts w:ascii="Wingdings" w:hAnsi="Wingdings" w:hint="default"/>
+      </w:rPr>
+    </w:lvl>
+    <w:lvl w:ilvl="6" w:tplc="04070001" w:tentative="1">
+      <w:start w:val="1"/>
+      <w:numFmt w:val="bullet"/>
+      <w:lvlText w:val=""/>
+      <w:lvlJc w:val="left"/>
+      <w:pPr>
+        <w:ind w:left="5040" w:hanging="360"/>
+      </w:pPr>
+      <w:rPr>
+        <w:rFonts w:ascii="Symbol" w:hAnsi="Symbol" w:hint="default"/>
+      </w:rPr>
+    </w:lvl>
+    <w:lvl w:ilvl="7" w:tplc="04070003" w:tentative="1">
+      <w:start w:val="1"/>
+      <w:numFmt w:val="bullet"/>
+      <w:lvlText w:val="o"/>
+      <w:lvlJc w:val="left"/>
+      <w:pPr>
+        <w:ind w:left="5760" w:hanging="360"/>
+      </w:pPr>
+      <w:rPr>
+        <w:rFonts w:ascii="Courier New" w:hAnsi="Courier New" w:cs="Courier New" w:hint="default"/>
+      </w:rPr>
+    </w:lvl>
+    <w:lvl w:ilvl="8" w:tplc="04070005" w:tentative="1">
+      <w:start w:val="1"/>
+      <w:numFmt w:val="bullet"/>
+      <w:lvlText w:val=""/>
+      <w:lvlJc w:val="left"/>
+      <w:pPr>
+        <w:ind w:left="6480" w:hanging="360"/>
+      </w:pPr>
+      <w:rPr>
+        <w:rFonts w:ascii="Wingdings" w:hAnsi="Wingdings" w:hint="default"/>
+      </w:rPr>
+    </w:lvl>
+  </w:abstractNum>
+  <w:abstractNum w:abstractNumId="5" w15:restartNumberingAfterBreak="0">
+    <w:nsid w:val="2254267A"/>
+    <w:multiLevelType w:val="hybridMultilevel"/>
+    <w:tmpl w:val="AA421F00"/>
+    <w:lvl w:ilvl="0" w:tplc="04070005">
+      <w:start w:val="1"/>
+      <w:numFmt w:val="bullet"/>
+      <w:lvlText w:val=""/>
+      <w:lvlJc w:val="left"/>
+      <w:pPr>
+        <w:ind w:left="720" w:hanging="360"/>
+      </w:pPr>
+      <w:rPr>
+        <w:rFonts w:ascii="Wingdings" w:hAnsi="Wingdings" w:hint="default"/>
+      </w:rPr>
+    </w:lvl>
+    <w:lvl w:ilvl="1" w:tplc="04070003" w:tentative="1">
+      <w:start w:val="1"/>
+      <w:numFmt w:val="bullet"/>
+      <w:lvlText w:val="o"/>
+      <w:lvlJc w:val="left"/>
+      <w:pPr>
+        <w:ind w:left="1440" w:hanging="360"/>
+      </w:pPr>
+      <w:rPr>
+        <w:rFonts w:ascii="Courier New" w:hAnsi="Courier New" w:cs="Courier New" w:hint="default"/>
+      </w:rPr>
+    </w:lvl>
+    <w:lvl w:ilvl="2" w:tplc="04070005" w:tentative="1">
+      <w:start w:val="1"/>
+      <w:numFmt w:val="bullet"/>
+      <w:lvlText w:val=""/>
+      <w:lvlJc w:val="left"/>
+      <w:pPr>
+        <w:ind w:left="2160" w:hanging="360"/>
+      </w:pPr>
+      <w:rPr>
+        <w:rFonts w:ascii="Wingdings" w:hAnsi="Wingdings" w:hint="default"/>
+      </w:rPr>
+    </w:lvl>
+    <w:lvl w:ilvl="3" w:tplc="04070001" w:tentative="1">
+      <w:start w:val="1"/>
+      <w:numFmt w:val="bullet"/>
+      <w:lvlText w:val=""/>
+      <w:lvlJc w:val="left"/>
+      <w:pPr>
+        <w:ind w:left="2880" w:hanging="360"/>
+      </w:pPr>
+      <w:rPr>
+        <w:rFonts w:ascii="Symbol" w:hAnsi="Symbol" w:hint="default"/>
+      </w:rPr>
+    </w:lvl>
+    <w:lvl w:ilvl="4" w:tplc="04070003" w:tentative="1">
+      <w:start w:val="1"/>
+      <w:numFmt w:val="bullet"/>
+      <w:lvlText w:val="o"/>
+      <w:lvlJc w:val="left"/>
+      <w:pPr>
+        <w:ind w:left="3600" w:hanging="360"/>
+      </w:pPr>
+      <w:rPr>
+        <w:rFonts w:ascii="Courier New" w:hAnsi="Courier New" w:cs="Courier New" w:hint="default"/>
+      </w:rPr>
+    </w:lvl>
+    <w:lvl w:ilvl="5" w:tplc="04070005" w:tentative="1">
+      <w:start w:val="1"/>
+      <w:numFmt w:val="bullet"/>
+      <w:lvlText w:val=""/>
+      <w:lvlJc w:val="left"/>
+      <w:pPr>
+        <w:ind w:left="4320" w:hanging="360"/>
+      </w:pPr>
+      <w:rPr>
+        <w:rFonts w:ascii="Wingdings" w:hAnsi="Wingdings" w:hint="default"/>
+      </w:rPr>
+    </w:lvl>
+    <w:lvl w:ilvl="6" w:tplc="04070001" w:tentative="1">
+      <w:start w:val="1"/>
+      <w:numFmt w:val="bullet"/>
+      <w:lvlText w:val=""/>
+      <w:lvlJc w:val="left"/>
+      <w:pPr>
+        <w:ind w:left="5040" w:hanging="360"/>
+      </w:pPr>
+      <w:rPr>
+        <w:rFonts w:ascii="Symbol" w:hAnsi="Symbol" w:hint="default"/>
+      </w:rPr>
+    </w:lvl>
+    <w:lvl w:ilvl="7" w:tplc="04070003" w:tentative="1">
+      <w:start w:val="1"/>
+      <w:numFmt w:val="bullet"/>
+      <w:lvlText w:val="o"/>
+      <w:lvlJc w:val="left"/>
+      <w:pPr>
+        <w:ind w:left="5760" w:hanging="360"/>
+      </w:pPr>
+      <w:rPr>
+        <w:rFonts w:ascii="Courier New" w:hAnsi="Courier New" w:cs="Courier New" w:hint="default"/>
+      </w:rPr>
+    </w:lvl>
+    <w:lvl w:ilvl="8" w:tplc="04070005" w:tentative="1">
+      <w:start w:val="1"/>
+      <w:numFmt w:val="bullet"/>
+      <w:lvlText w:val=""/>
+      <w:lvlJc w:val="left"/>
+      <w:pPr>
+        <w:ind w:left="6480" w:hanging="360"/>
+      </w:pPr>
+      <w:rPr>
+        <w:rFonts w:ascii="Wingdings" w:hAnsi="Wingdings" w:hint="default"/>
+      </w:rPr>
+    </w:lvl>
+  </w:abstractNum>
+  <w:abstractNum w:abstractNumId="6" w15:restartNumberingAfterBreak="0">
     <w:nsid w:val="28627E1F"/>
     <w:multiLevelType w:val="hybridMultilevel"/>
     <w:tmpl w:val="8E386CC8"/>
@@ -8087,7 +8642,7 @@
       </w:rPr>
     </w:lvl>
   </w:abstractNum>
-  <w:abstractNum w:abstractNumId="5" w15:restartNumberingAfterBreak="0">
+  <w:abstractNum w:abstractNumId="7" w15:restartNumberingAfterBreak="0">
     <w:nsid w:val="29FC6B9E"/>
     <w:multiLevelType w:val="hybridMultilevel"/>
     <w:tmpl w:val="AA4A80E6"/>
@@ -8200,7 +8755,7 @@
       </w:rPr>
     </w:lvl>
   </w:abstractNum>
-  <w:abstractNum w:abstractNumId="6" w15:restartNumberingAfterBreak="0">
+  <w:abstractNum w:abstractNumId="8" w15:restartNumberingAfterBreak="0">
     <w:nsid w:val="334C36E7"/>
     <w:multiLevelType w:val="hybridMultilevel"/>
     <w:tmpl w:val="DA2C4A14"/>
@@ -8312,7 +8867,120 @@
       </w:rPr>
     </w:lvl>
   </w:abstractNum>
-  <w:abstractNum w:abstractNumId="7" w15:restartNumberingAfterBreak="0">
+  <w:abstractNum w:abstractNumId="9" w15:restartNumberingAfterBreak="0">
+    <w:nsid w:val="33CB3224"/>
+    <w:multiLevelType w:val="hybridMultilevel"/>
+    <w:tmpl w:val="A7ECADB6"/>
+    <w:lvl w:ilvl="0" w:tplc="04070005">
+      <w:start w:val="1"/>
+      <w:numFmt w:val="bullet"/>
+      <w:lvlText w:val=""/>
+      <w:lvlJc w:val="left"/>
+      <w:pPr>
+        <w:ind w:left="720" w:hanging="360"/>
+      </w:pPr>
+      <w:rPr>
+        <w:rFonts w:ascii="Wingdings" w:hAnsi="Wingdings" w:hint="default"/>
+      </w:rPr>
+    </w:lvl>
+    <w:lvl w:ilvl="1" w:tplc="04070003" w:tentative="1">
+      <w:start w:val="1"/>
+      <w:numFmt w:val="bullet"/>
+      <w:lvlText w:val="o"/>
+      <w:lvlJc w:val="left"/>
+      <w:pPr>
+        <w:ind w:left="1440" w:hanging="360"/>
+      </w:pPr>
+      <w:rPr>
+        <w:rFonts w:ascii="Courier New" w:hAnsi="Courier New" w:cs="Courier New" w:hint="default"/>
+      </w:rPr>
+    </w:lvl>
+    <w:lvl w:ilvl="2" w:tplc="04070005" w:tentative="1">
+      <w:start w:val="1"/>
+      <w:numFmt w:val="bullet"/>
+      <w:lvlText w:val=""/>
+      <w:lvlJc w:val="left"/>
+      <w:pPr>
+        <w:ind w:left="2160" w:hanging="360"/>
+      </w:pPr>
+      <w:rPr>
+        <w:rFonts w:ascii="Wingdings" w:hAnsi="Wingdings" w:hint="default"/>
+      </w:rPr>
+    </w:lvl>
+    <w:lvl w:ilvl="3" w:tplc="04070001" w:tentative="1">
+      <w:start w:val="1"/>
+      <w:numFmt w:val="bullet"/>
+      <w:lvlText w:val=""/>
+      <w:lvlJc w:val="left"/>
+      <w:pPr>
+        <w:ind w:left="2880" w:hanging="360"/>
+      </w:pPr>
+      <w:rPr>
+        <w:rFonts w:ascii="Symbol" w:hAnsi="Symbol" w:hint="default"/>
+      </w:rPr>
+    </w:lvl>
+    <w:lvl w:ilvl="4" w:tplc="04070003" w:tentative="1">
+      <w:start w:val="1"/>
+      <w:numFmt w:val="bullet"/>
+      <w:lvlText w:val="o"/>
+      <w:lvlJc w:val="left"/>
+      <w:pPr>
+        <w:ind w:left="3600" w:hanging="360"/>
+      </w:pPr>
+      <w:rPr>
+        <w:rFonts w:ascii="Courier New" w:hAnsi="Courier New" w:cs="Courier New" w:hint="default"/>
+      </w:rPr>
+    </w:lvl>
+    <w:lvl w:ilvl="5" w:tplc="04070005" w:tentative="1">
+      <w:start w:val="1"/>
+      <w:numFmt w:val="bullet"/>
+      <w:lvlText w:val=""/>
+      <w:lvlJc w:val="left"/>
+      <w:pPr>
+        <w:ind w:left="4320" w:hanging="360"/>
+      </w:pPr>
+      <w:rPr>
+        <w:rFonts w:ascii="Wingdings" w:hAnsi="Wingdings" w:hint="default"/>
+      </w:rPr>
+    </w:lvl>
+    <w:lvl w:ilvl="6" w:tplc="04070001" w:tentative="1">
+      <w:start w:val="1"/>
+      <w:numFmt w:val="bullet"/>
+      <w:lvlText w:val=""/>
+      <w:lvlJc w:val="left"/>
+      <w:pPr>
+        <w:ind w:left="5040" w:hanging="360"/>
+      </w:pPr>
+      <w:rPr>
+        <w:rFonts w:ascii="Symbol" w:hAnsi="Symbol" w:hint="default"/>
+      </w:rPr>
+    </w:lvl>
+    <w:lvl w:ilvl="7" w:tplc="04070003" w:tentative="1">
+      <w:start w:val="1"/>
+      <w:numFmt w:val="bullet"/>
+      <w:lvlText w:val="o"/>
+      <w:lvlJc w:val="left"/>
+      <w:pPr>
+        <w:ind w:left="5760" w:hanging="360"/>
+      </w:pPr>
+      <w:rPr>
+        <w:rFonts w:ascii="Courier New" w:hAnsi="Courier New" w:cs="Courier New" w:hint="default"/>
+      </w:rPr>
+    </w:lvl>
+    <w:lvl w:ilvl="8" w:tplc="04070005" w:tentative="1">
+      <w:start w:val="1"/>
+      <w:numFmt w:val="bullet"/>
+      <w:lvlText w:val=""/>
+      <w:lvlJc w:val="left"/>
+      <w:pPr>
+        <w:ind w:left="6480" w:hanging="360"/>
+      </w:pPr>
+      <w:rPr>
+        <w:rFonts w:ascii="Wingdings" w:hAnsi="Wingdings" w:hint="default"/>
+      </w:rPr>
+    </w:lvl>
+  </w:abstractNum>
+  <w:abstractNum w:abstractNumId="10" w15:restartNumberingAfterBreak="0">
     <w:nsid w:val="39564FB9"/>
     <w:multiLevelType w:val="hybridMultilevel"/>
     <w:tmpl w:val="7CCE4E0A"/>
@@ -8425,7 +9093,7 @@
       </w:rPr>
     </w:lvl>
   </w:abstractNum>
-  <w:abstractNum w:abstractNumId="8" w15:restartNumberingAfterBreak="0">
+  <w:abstractNum w:abstractNumId="11" w15:restartNumberingAfterBreak="0">
     <w:nsid w:val="3FB0027B"/>
     <w:multiLevelType w:val="hybridMultilevel"/>
     <w:tmpl w:val="D8C455FE"/>
@@ -8538,7 +9206,7 @@
       </w:rPr>
     </w:lvl>
   </w:abstractNum>
-  <w:abstractNum w:abstractNumId="9" w15:restartNumberingAfterBreak="0">
+  <w:abstractNum w:abstractNumId="12" w15:restartNumberingAfterBreak="0">
     <w:nsid w:val="414D5C29"/>
     <w:multiLevelType w:val="hybridMultilevel"/>
     <w:tmpl w:val="C08C557A"/>
@@ -8651,7 +9319,7 @@
       </w:rPr>
     </w:lvl>
   </w:abstractNum>
-  <w:abstractNum w:abstractNumId="10" w15:restartNumberingAfterBreak="0">
+  <w:abstractNum w:abstractNumId="13" w15:restartNumberingAfterBreak="0">
     <w:nsid w:val="4AE27F0B"/>
     <w:multiLevelType w:val="hybridMultilevel"/>
     <w:tmpl w:val="199A8248"/>
@@ -8764,7 +9432,7 @@
       </w:rPr>
     </w:lvl>
   </w:abstractNum>
-  <w:abstractNum w:abstractNumId="11" w15:restartNumberingAfterBreak="0">
+  <w:abstractNum w:abstractNumId="14" w15:restartNumberingAfterBreak="0">
     <w:nsid w:val="500773A0"/>
     <w:multiLevelType w:val="hybridMultilevel"/>
     <w:tmpl w:val="0B8A14C0"/>
@@ -8877,7 +9545,7 @@
       </w:rPr>
     </w:lvl>
   </w:abstractNum>
-  <w:abstractNum w:abstractNumId="12" w15:restartNumberingAfterBreak="0">
+  <w:abstractNum w:abstractNumId="15" w15:restartNumberingAfterBreak="0">
     <w:nsid w:val="63870A25"/>
     <w:multiLevelType w:val="hybridMultilevel"/>
     <w:tmpl w:val="9CDAE4C0"/>
@@ -8990,7 +9658,7 @@
       </w:rPr>
     </w:lvl>
   </w:abstractNum>
-  <w:abstractNum w:abstractNumId="13" w15:restartNumberingAfterBreak="0">
+  <w:abstractNum w:abstractNumId="16" w15:restartNumberingAfterBreak="0">
     <w:nsid w:val="65A13003"/>
     <w:multiLevelType w:val="hybridMultilevel"/>
     <w:tmpl w:val="2564E266"/>
@@ -9103,7 +9771,7 @@
       </w:rPr>
     </w:lvl>
   </w:abstractNum>
-  <w:abstractNum w:abstractNumId="14" w15:restartNumberingAfterBreak="0">
+  <w:abstractNum w:abstractNumId="17" w15:restartNumberingAfterBreak="0">
     <w:nsid w:val="6A1B5320"/>
     <w:multiLevelType w:val="hybridMultilevel"/>
     <w:tmpl w:val="53AA1FDE"/>
@@ -9216,7 +9884,120 @@
       </w:rPr>
     </w:lvl>
   </w:abstractNum>
-  <w:abstractNum w:abstractNumId="15" w15:restartNumberingAfterBreak="0">
+  <w:abstractNum w:abstractNumId="18" w15:restartNumberingAfterBreak="0">
+    <w:nsid w:val="6F317ABF"/>
+    <w:multiLevelType w:val="hybridMultilevel"/>
+    <w:tmpl w:val="9D149CDA"/>
+    <w:lvl w:ilvl="0" w:tplc="04070005">
+      <w:start w:val="1"/>
+      <w:numFmt w:val="bullet"/>
+      <w:lvlText w:val=""/>
+      <w:lvlJc w:val="left"/>
+      <w:pPr>
+        <w:ind w:left="3600" w:hanging="360"/>
+      </w:pPr>
+      <w:rPr>
+        <w:rFonts w:ascii="Wingdings" w:hAnsi="Wingdings" w:hint="default"/>
+      </w:rPr>
+    </w:lvl>
+    <w:lvl w:ilvl="1" w:tplc="04070003" w:tentative="1">
+      <w:start w:val="1"/>
+      <w:numFmt w:val="bullet"/>
+      <w:lvlText w:val="o"/>
+      <w:lvlJc w:val="left"/>
+      <w:pPr>
+        <w:ind w:left="4320" w:hanging="360"/>
+      </w:pPr>
+      <w:rPr>
+        <w:rFonts w:ascii="Courier New" w:hAnsi="Courier New" w:cs="Courier New" w:hint="default"/>
+      </w:rPr>
+    </w:lvl>
+    <w:lvl w:ilvl="2" w:tplc="04070005" w:tentative="1">
+      <w:start w:val="1"/>
+      <w:numFmt w:val="bullet"/>
+      <w:lvlText w:val=""/>
+      <w:lvlJc w:val="left"/>
+      <w:pPr>
+        <w:ind w:left="5040" w:hanging="360"/>
+      </w:pPr>
+      <w:rPr>
+        <w:rFonts w:ascii="Wingdings" w:hAnsi="Wingdings" w:hint="default"/>
+      </w:rPr>
+    </w:lvl>
+    <w:lvl w:ilvl="3" w:tplc="04070001" w:tentative="1">
+      <w:start w:val="1"/>
+      <w:numFmt w:val="bullet"/>
+      <w:lvlText w:val=""/>
+      <w:lvlJc w:val="left"/>
+      <w:pPr>
+        <w:ind w:left="5760" w:hanging="360"/>
+      </w:pPr>
+      <w:rPr>
+        <w:rFonts w:ascii="Symbol" w:hAnsi="Symbol" w:hint="default"/>
+      </w:rPr>
+    </w:lvl>
+    <w:lvl w:ilvl="4" w:tplc="04070003" w:tentative="1">
+      <w:start w:val="1"/>
+      <w:numFmt w:val="bullet"/>
+      <w:lvlText w:val="o"/>
+      <w:lvlJc w:val="left"/>
+      <w:pPr>
+        <w:ind w:left="6480" w:hanging="360"/>
+      </w:pPr>
+      <w:rPr>
+        <w:rFonts w:ascii="Courier New" w:hAnsi="Courier New" w:cs="Courier New" w:hint="default"/>
+      </w:rPr>
+    </w:lvl>
+    <w:lvl w:ilvl="5" w:tplc="04070005" w:tentative="1">
+      <w:start w:val="1"/>
+      <w:numFmt w:val="bullet"/>
+      <w:lvlText w:val=""/>
+      <w:lvlJc w:val="left"/>
+      <w:pPr>
+        <w:ind w:left="7200" w:hanging="360"/>
+      </w:pPr>
+      <w:rPr>
+        <w:rFonts w:ascii="Wingdings" w:hAnsi="Wingdings" w:hint="default"/>
+      </w:rPr>
+    </w:lvl>
+    <w:lvl w:ilvl="6" w:tplc="04070001" w:tentative="1">
+      <w:start w:val="1"/>
+      <w:numFmt w:val="bullet"/>
+      <w:lvlText w:val=""/>
+      <w:lvlJc w:val="left"/>
+      <w:pPr>
+        <w:ind w:left="7920" w:hanging="360"/>
+      </w:pPr>
+      <w:rPr>
+        <w:rFonts w:ascii="Symbol" w:hAnsi="Symbol" w:hint="default"/>
+      </w:rPr>
+    </w:lvl>
+    <w:lvl w:ilvl="7" w:tplc="04070003" w:tentative="1">
+      <w:start w:val="1"/>
+      <w:numFmt w:val="bullet"/>
+      <w:lvlText w:val="o"/>
+      <w:lvlJc w:val="left"/>
+      <w:pPr>
+        <w:ind w:left="8640" w:hanging="360"/>
+      </w:pPr>
+      <w:rPr>
+        <w:rFonts w:ascii="Courier New" w:hAnsi="Courier New" w:cs="Courier New" w:hint="default"/>
+      </w:rPr>
+    </w:lvl>
+    <w:lvl w:ilvl="8" w:tplc="04070005" w:tentative="1">
+      <w:start w:val="1"/>
+      <w:numFmt w:val="bullet"/>
+      <w:lvlText w:val=""/>
+      <w:lvlJc w:val="left"/>
+      <w:pPr>
+        <w:ind w:left="9360" w:hanging="360"/>
+      </w:pPr>
+      <w:rPr>
+        <w:rFonts w:ascii="Wingdings" w:hAnsi="Wingdings" w:hint="default"/>
+      </w:rPr>
+    </w:lvl>
+  </w:abstractNum>
+  <w:abstractNum w:abstractNumId="19" w15:restartNumberingAfterBreak="0">
     <w:nsid w:val="73B96337"/>
     <w:multiLevelType w:val="hybridMultilevel"/>
     <w:tmpl w:val="24AE9C3A"/>
@@ -9360,16 +10141,16 @@
     <w:abstractNumId w:val="2"/>
   </w:num>
   <w:num w:numId="11">
-    <w:abstractNumId w:val="8"/>
+    <w:abstractNumId w:val="11"/>
   </w:num>
   <w:num w:numId="12">
-    <w:abstractNumId w:val="13"/>
+    <w:abstractNumId w:val="16"/>
   </w:num>
   <w:num w:numId="13">
-    <w:abstractNumId w:val="11"/>
+    <w:abstractNumId w:val="14"/>
   </w:num>
   <w:num w:numId="14">
-    <w:abstractNumId w:val="14"/>
+    <w:abstractNumId w:val="17"/>
   </w:num>
   <w:num w:numId="15">
     <w:abstractNumId w:val="2"/>
@@ -9402,37 +10183,49 @@
     </w:lvlOverride>
   </w:num>
   <w:num w:numId="16">
-    <w:abstractNumId w:val="9"/>
+    <w:abstractNumId w:val="12"/>
   </w:num>
   <w:num w:numId="17">
     <w:abstractNumId w:val="0"/>
   </w:num>
   <w:num w:numId="18">
-    <w:abstractNumId w:val="5"/>
+    <w:abstractNumId w:val="7"/>
   </w:num>
   <w:num w:numId="19">
+    <w:abstractNumId w:val="13"/>
+  </w:num>
+  <w:num w:numId="20">
+    <w:abstractNumId w:val="15"/>
+  </w:num>
+  <w:num w:numId="21">
+    <w:abstractNumId w:val="8"/>
+  </w:num>
+  <w:num w:numId="22">
+    <w:abstractNumId w:val="19"/>
+  </w:num>
+  <w:num w:numId="23">
     <w:abstractNumId w:val="10"/>
   </w:num>
-  <w:num w:numId="20">
-    <w:abstractNumId w:val="12"/>
-  </w:num>
-  <w:num w:numId="21">
+  <w:num w:numId="24">
     <w:abstractNumId w:val="6"/>
-  </w:num>
-  <w:num w:numId="22">
-    <w:abstractNumId w:val="15"/>
-  </w:num>
-  <w:num w:numId="23">
-    <w:abstractNumId w:val="7"/>
-  </w:num>
-  <w:num w:numId="24">
-    <w:abstractNumId w:val="4"/>
   </w:num>
   <w:num w:numId="25">
     <w:abstractNumId w:val="1"/>
   </w:num>
   <w:num w:numId="26">
     <w:abstractNumId w:val="3"/>
+  </w:num>
+  <w:num w:numId="27">
+    <w:abstractNumId w:val="9"/>
+  </w:num>
+  <w:num w:numId="28">
+    <w:abstractNumId w:val="18"/>
+  </w:num>
+  <w:num w:numId="29">
+    <w:abstractNumId w:val="4"/>
+  </w:num>
+  <w:num w:numId="30">
+    <w:abstractNumId w:val="5"/>
   </w:num>
 </w:numbering>
 </file>
@@ -10720,7 +11513,565 @@
       <w:ind w:left="220"/>
     </w:pPr>
   </w:style>
+  <w:style w:type="character" w:styleId="Platzhaltertext">
+    <w:name w:val="Placeholder Text"/>
+    <w:basedOn w:val="Absatz-Standardschriftart"/>
+    <w:uiPriority w:val="99"/>
+    <w:semiHidden/>
+    <w:rsid w:val="00CE716F"/>
+    <w:rPr>
+      <w:color w:val="808080"/>
+    </w:rPr>
+  </w:style>
 </w:styles>
+</file>
+
+<file path=word/glossary/document.xml><?xml version="1.0" encoding="utf-8"?>
+<w:glossaryDocument xmlns:wpc="http://schemas.microsoft.com/office/word/2010/wordprocessingCanvas" xmlns:cx="http://schemas.microsoft.com/office/drawing/2014/chartex" xmlns:cx1="http://schemas.microsoft.com/office/drawing/2015/9/8/chartex" xmlns:cx2="http://schemas.microsoft.com/office/drawing/2015/10/21/chartex" xmlns:cx3="http://schemas.microsoft.com/office/drawing/2016/5/9/chartex" xmlns:cx4="http://schemas.microsoft.com/office/drawing/2016/5/10/chartex" xmlns:cx5="http://schemas.microsoft.com/office/drawing/2016/5/11/chartex" xmlns:mc="http://schemas.openxmlformats.org/markup-compatibility/2006" xmlns:o="urn:schemas-microsoft-com:office:office" xmlns:r="http://schemas.openxmlformats.org/officeDocument/2006/relationships" xmlns:m="http://schemas.openxmlformats.org/officeDocument/2006/math" xmlns:v="urn:schemas-microsoft-com:vml" xmlns:wp14="http://schemas.microsoft.com/office/word/2010/wordprocessingDrawing" xmlns:wp="http://schemas.openxmlformats.org/drawingml/2006/wordprocessingDrawing" xmlns:w10="urn:schemas-microsoft-com:office:word" xmlns:w="http://schemas.openxmlformats.org/wordprocessingml/2006/main" xmlns:w14="http://schemas.microsoft.com/office/word/2010/wordml" xmlns:w15="http://schemas.microsoft.com/office/word/2012/wordml" xmlns:w16se="http://schemas.microsoft.com/office/word/2015/wordml/symex" xmlns:wpg="http://schemas.microsoft.com/office/word/2010/wordprocessingGroup" xmlns:wpi="http://schemas.microsoft.com/office/word/2010/wordprocessingInk" xmlns:wne="http://schemas.microsoft.com/office/word/2006/wordml" xmlns:wps="http://schemas.microsoft.com/office/word/2010/wordprocessingShape" mc:Ignorable="w14 w15 w16se wp14"/>
+</file>
+
+<file path=word/glossary/fontTable.xml><?xml version="1.0" encoding="utf-8"?>
+<w:fonts xmlns:mc="http://schemas.openxmlformats.org/markup-compatibility/2006" xmlns:r="http://schemas.openxmlformats.org/officeDocument/2006/relationships" xmlns:w="http://schemas.openxmlformats.org/wordprocessingml/2006/main" xmlns:w14="http://schemas.microsoft.com/office/word/2010/wordml" xmlns:w15="http://schemas.microsoft.com/office/word/2012/wordml" xmlns:w16se="http://schemas.microsoft.com/office/word/2015/wordml/symex" mc:Ignorable="w14 w15 w16se">
+  <w:font w:name="Wingdings">
+    <w:panose1 w:val="05000000000000000000"/>
+    <w:charset w:val="02"/>
+    <w:family w:val="auto"/>
+    <w:pitch w:val="variable"/>
+    <w:sig w:usb0="00000000" w:usb1="10000000" w:usb2="00000000" w:usb3="00000000" w:csb0="80000000" w:csb1="00000000"/>
+  </w:font>
+  <w:font w:name="Times New Roman">
+    <w:panose1 w:val="02020603050405020304"/>
+    <w:charset w:val="00"/>
+    <w:family w:val="roman"/>
+    <w:pitch w:val="variable"/>
+    <w:sig w:usb0="E0002AFF" w:usb1="C0007841" w:usb2="00000009" w:usb3="00000000" w:csb0="000001FF" w:csb1="00000000"/>
+  </w:font>
+  <w:font w:name="Courier New">
+    <w:panose1 w:val="02070309020205020404"/>
+    <w:charset w:val="00"/>
+    <w:family w:val="modern"/>
+    <w:pitch w:val="fixed"/>
+    <w:sig w:usb0="E0002AFF" w:usb1="C0007843" w:usb2="00000009" w:usb3="00000000" w:csb0="000001FF" w:csb1="00000000"/>
+  </w:font>
+  <w:font w:name="Symbol">
+    <w:panose1 w:val="05050102010706020507"/>
+    <w:charset w:val="02"/>
+    <w:family w:val="roman"/>
+    <w:pitch w:val="variable"/>
+    <w:sig w:usb0="00000000" w:usb1="10000000" w:usb2="00000000" w:usb3="00000000" w:csb0="80000000" w:csb1="00000000"/>
+  </w:font>
+  <w:font w:name="Calibri">
+    <w:panose1 w:val="020F0502020204030204"/>
+    <w:charset w:val="00"/>
+    <w:family w:val="swiss"/>
+    <w:pitch w:val="variable"/>
+    <w:sig w:usb0="E00002FF" w:usb1="4000ACFF" w:usb2="00000001" w:usb3="00000000" w:csb0="0000019F" w:csb1="00000000"/>
+  </w:font>
+  <w:font w:name="Calibri Light">
+    <w:panose1 w:val="020F0302020204030204"/>
+    <w:charset w:val="00"/>
+    <w:family w:val="swiss"/>
+    <w:pitch w:val="variable"/>
+    <w:sig w:usb0="A00002EF" w:usb1="4000207B" w:usb2="00000000" w:usb3="00000000" w:csb0="0000019F" w:csb1="00000000"/>
+  </w:font>
+  <w:font w:name="Segoe UI">
+    <w:panose1 w:val="020B0502040204020203"/>
+    <w:charset w:val="00"/>
+    <w:family w:val="swiss"/>
+    <w:pitch w:val="variable"/>
+    <w:sig w:usb0="E10022FF" w:usb1="C000E47F" w:usb2="00000029" w:usb3="00000000" w:csb0="000001DF" w:csb1="00000000"/>
+  </w:font>
+  <w:font w:name="Cambria Math">
+    <w:panose1 w:val="00000000000000000000"/>
+    <w:charset w:val="00"/>
+    <w:family w:val="roman"/>
+    <w:pitch w:val="variable"/>
+    <w:sig w:usb0="E00002FF" w:usb1="420024FF" w:usb2="00000000" w:usb3="00000000" w:csb0="0000019F" w:csb1="00000000"/>
+  </w:font>
+</w:fonts>
+</file>
+
+<file path=word/glossary/settings.xml><?xml version="1.0" encoding="utf-8"?>
+<w:settings xmlns:mc="http://schemas.openxmlformats.org/markup-compatibility/2006" xmlns:o="urn:schemas-microsoft-com:office:office" xmlns:r="http://schemas.openxmlformats.org/officeDocument/2006/relationships" xmlns:m="http://schemas.openxmlformats.org/officeDocument/2006/math" xmlns:v="urn:schemas-microsoft-com:vml" xmlns:w10="urn:schemas-microsoft-com:office:word" xmlns:w="http://schemas.openxmlformats.org/wordprocessingml/2006/main" xmlns:w14="http://schemas.microsoft.com/office/word/2010/wordml" xmlns:w15="http://schemas.microsoft.com/office/word/2012/wordml" xmlns:w16se="http://schemas.microsoft.com/office/word/2015/wordml/symex" xmlns:sl="http://schemas.openxmlformats.org/schemaLibrary/2006/main" mc:Ignorable="w14 w15 w16se">
+  <w:view w:val="normal"/>
+  <w:defaultTabStop w:val="708"/>
+  <w:hyphenationZone w:val="425"/>
+  <w:characterSpacingControl w:val="doNotCompress"/>
+  <w:compat>
+    <w:useFELayout/>
+    <w:compatSetting w:name="compatibilityMode" w:uri="http://schemas.microsoft.com/office/word" w:val="15"/>
+    <w:compatSetting w:name="overrideTableStyleFontSizeAndJustification" w:uri="http://schemas.microsoft.com/office/word" w:val="1"/>
+    <w:compatSetting w:name="enableOpenTypeFeatures" w:uri="http://schemas.microsoft.com/office/word" w:val="1"/>
+    <w:compatSetting w:name="doNotFlipMirrorIndents" w:uri="http://schemas.microsoft.com/office/word" w:val="1"/>
+    <w:compatSetting w:name="differentiateMultirowTableHeaders" w:uri="http://schemas.microsoft.com/office/word" w:val="1"/>
+  </w:compat>
+  <w:rsids>
+    <w:rsidRoot w:val="00565B55"/>
+    <w:rsid w:val="00565B55"/>
+  </w:rsids>
+  <m:mathPr>
+    <m:mathFont m:val="Cambria Math"/>
+    <m:brkBin m:val="before"/>
+    <m:brkBinSub m:val="--"/>
+    <m:smallFrac m:val="0"/>
+    <m:dispDef/>
+    <m:lMargin m:val="0"/>
+    <m:rMargin m:val="0"/>
+    <m:defJc m:val="centerGroup"/>
+    <m:wrapIndent m:val="1440"/>
+    <m:intLim m:val="subSup"/>
+    <m:naryLim m:val="undOvr"/>
+  </m:mathPr>
+  <w:themeFontLang w:val="de-DE"/>
+  <w:clrSchemeMapping w:bg1="light1" w:t1="dark1" w:bg2="light2" w:t2="dark2" w:accent1="accent1" w:accent2="accent2" w:accent3="accent3" w:accent4="accent4" w:accent5="accent5" w:accent6="accent6" w:hyperlink="hyperlink" w:followedHyperlink="followedHyperlink"/>
+  <w:decimalSymbol w:val=","/>
+  <w:listSeparator w:val=";"/>
+  <w15:chartTrackingRefBased/>
+</w:settings>
+</file>
+
+<file path=word/glossary/styles.xml><?xml version="1.0" encoding="utf-8"?>
+<w:styles xmlns:mc="http://schemas.openxmlformats.org/markup-compatibility/2006" xmlns:r="http://schemas.openxmlformats.org/officeDocument/2006/relationships" xmlns:w="http://schemas.openxmlformats.org/wordprocessingml/2006/main" xmlns:w14="http://schemas.microsoft.com/office/word/2010/wordml" xmlns:w15="http://schemas.microsoft.com/office/word/2012/wordml" xmlns:w16se="http://schemas.microsoft.com/office/word/2015/wordml/symex" mc:Ignorable="w14 w15 w16se">
+  <w:docDefaults>
+    <w:rPrDefault>
+      <w:rPr>
+        <w:rFonts w:asciiTheme="minorHAnsi" w:eastAsiaTheme="minorEastAsia" w:hAnsiTheme="minorHAnsi" w:cstheme="minorBidi"/>
+        <w:sz w:val="22"/>
+        <w:szCs w:val="22"/>
+        <w:lang w:val="de-DE" w:eastAsia="de-DE" w:bidi="ar-SA"/>
+      </w:rPr>
+    </w:rPrDefault>
+    <w:pPrDefault>
+      <w:pPr>
+        <w:spacing w:after="160" w:line="259" w:lineRule="auto"/>
+      </w:pPr>
+    </w:pPrDefault>
+  </w:docDefaults>
+  <w:latentStyles w:defLockedState="0" w:defUIPriority="99" w:defSemiHidden="0" w:defUnhideWhenUsed="0" w:defQFormat="0" w:count="374">
+    <w:lsdException w:name="Normal" w:uiPriority="0" w:qFormat="1"/>
+    <w:lsdException w:name="heading 1" w:uiPriority="9" w:qFormat="1"/>
+    <w:lsdException w:name="heading 2" w:semiHidden="1" w:uiPriority="9" w:unhideWhenUsed="1" w:qFormat="1"/>
+    <w:lsdException w:name="heading 3" w:semiHidden="1" w:uiPriority="9" w:unhideWhenUsed="1" w:qFormat="1"/>
+    <w:lsdException w:name="heading 4" w:semiHidden="1" w:uiPriority="9" w:unhideWhenUsed="1" w:qFormat="1"/>
+    <w:lsdException w:name="heading 5" w:semiHidden="1" w:uiPriority="9" w:unhideWhenUsed="1" w:qFormat="1"/>
+    <w:lsdException w:name="heading 6" w:semiHidden="1" w:uiPriority="9" w:unhideWhenUsed="1" w:qFormat="1"/>
+    <w:lsdException w:name="heading 7" w:semiHidden="1" w:uiPriority="9" w:unhideWhenUsed="1" w:qFormat="1"/>
+    <w:lsdException w:name="heading 8" w:semiHidden="1" w:uiPriority="9" w:unhideWhenUsed="1" w:qFormat="1"/>
+    <w:lsdException w:name="heading 9" w:semiHidden="1" w:uiPriority="9" w:unhideWhenUsed="1" w:qFormat="1"/>
+    <w:lsdException w:name="index 1" w:semiHidden="1" w:unhideWhenUsed="1"/>
+    <w:lsdException w:name="index 2" w:semiHidden="1" w:unhideWhenUsed="1"/>
+    <w:lsdException w:name="index 3" w:semiHidden="1" w:unhideWhenUsed="1"/>
+    <w:lsdException w:name="index 4" w:semiHidden="1" w:unhideWhenUsed="1"/>
+    <w:lsdException w:name="index 5" w:semiHidden="1" w:unhideWhenUsed="1"/>
+    <w:lsdException w:name="index 6" w:semiHidden="1" w:unhideWhenUsed="1"/>
+    <w:lsdException w:name="index 7" w:semiHidden="1" w:unhideWhenUsed="1"/>
+    <w:lsdException w:name="index 8" w:semiHidden="1" w:unhideWhenUsed="1"/>
+    <w:lsdException w:name="index 9" w:semiHidden="1" w:unhideWhenUsed="1"/>
+    <w:lsdException w:name="toc 1" w:semiHidden="1" w:uiPriority="39" w:unhideWhenUsed="1"/>
+    <w:lsdException w:name="toc 2" w:semiHidden="1" w:uiPriority="39" w:unhideWhenUsed="1"/>
+    <w:lsdException w:name="toc 3" w:semiHidden="1" w:uiPriority="39" w:unhideWhenUsed="1"/>
+    <w:lsdException w:name="toc 4" w:semiHidden="1" w:uiPriority="39" w:unhideWhenUsed="1"/>
+    <w:lsdException w:name="toc 5" w:semiHidden="1" w:uiPriority="39" w:unhideWhenUsed="1"/>
+    <w:lsdException w:name="toc 6" w:semiHidden="1" w:uiPriority="39" w:unhideWhenUsed="1"/>
+    <w:lsdException w:name="toc 7" w:semiHidden="1" w:uiPriority="39" w:unhideWhenUsed="1"/>
+    <w:lsdException w:name="toc 8" w:semiHidden="1" w:uiPriority="39" w:unhideWhenUsed="1"/>
+    <w:lsdException w:name="toc 9" w:semiHidden="1" w:uiPriority="39" w:unhideWhenUsed="1"/>
+    <w:lsdException w:name="Normal Indent" w:semiHidden="1" w:unhideWhenUsed="1"/>
+    <w:lsdException w:name="footnote text" w:semiHidden="1" w:unhideWhenUsed="1"/>
+    <w:lsdException w:name="annotation text" w:semiHidden="1" w:unhideWhenUsed="1"/>
+    <w:lsdException w:name="header" w:semiHidden="1" w:unhideWhenUsed="1"/>
+    <w:lsdException w:name="footer" w:semiHidden="1" w:unhideWhenUsed="1"/>
+    <w:lsdException w:name="index heading" w:semiHidden="1" w:unhideWhenUsed="1"/>
+    <w:lsdException w:name="caption" w:semiHidden="1" w:uiPriority="35" w:unhideWhenUsed="1" w:qFormat="1"/>
+    <w:lsdException w:name="table of figures" w:semiHidden="1" w:unhideWhenUsed="1"/>
+    <w:lsdException w:name="envelope address" w:semiHidden="1" w:unhideWhenUsed="1"/>
+    <w:lsdException w:name="envelope return" w:semiHidden="1" w:unhideWhenUsed="1"/>
+    <w:lsdException w:name="footnote reference" w:semiHidden="1" w:unhideWhenUsed="1"/>
+    <w:lsdException w:name="annotation reference" w:semiHidden="1" w:unhideWhenUsed="1"/>
+    <w:lsdException w:name="line number" w:semiHidden="1" w:unhideWhenUsed="1"/>
+    <w:lsdException w:name="page number" w:semiHidden="1" w:unhideWhenUsed="1"/>
+    <w:lsdException w:name="endnote reference" w:semiHidden="1" w:unhideWhenUsed="1"/>
+    <w:lsdException w:name="endnote text" w:semiHidden="1" w:unhideWhenUsed="1"/>
+    <w:lsdException w:name="table of authorities" w:semiHidden="1" w:unhideWhenUsed="1"/>
+    <w:lsdException w:name="macro" w:semiHidden="1" w:unhideWhenUsed="1"/>
+    <w:lsdException w:name="toa heading" w:semiHidden="1" w:unhideWhenUsed="1"/>
+    <w:lsdException w:name="List" w:semiHidden="1" w:unhideWhenUsed="1"/>
+    <w:lsdException w:name="List Bullet" w:semiHidden="1" w:unhideWhenUsed="1"/>
+    <w:lsdException w:name="List Number" w:semiHidden="1" w:unhideWhenUsed="1"/>
+    <w:lsdException w:name="List 2" w:semiHidden="1" w:unhideWhenUsed="1"/>
+    <w:lsdException w:name="List 3" w:semiHidden="1" w:unhideWhenUsed="1"/>
+    <w:lsdException w:name="List 4" w:semiHidden="1" w:unhideWhenUsed="1"/>
+    <w:lsdException w:name="List 5" w:semiHidden="1" w:unhideWhenUsed="1"/>
+    <w:lsdException w:name="List Bullet 2" w:semiHidden="1" w:unhideWhenUsed="1"/>
+    <w:lsdException w:name="List Bullet 3" w:semiHidden="1" w:unhideWhenUsed="1"/>
+    <w:lsdException w:name="List Bullet 4" w:semiHidden="1" w:unhideWhenUsed="1"/>
+    <w:lsdException w:name="List Bullet 5" w:semiHidden="1" w:unhideWhenUsed="1"/>
+    <w:lsdException w:name="List Number 2" w:semiHidden="1" w:unhideWhenUsed="1"/>
+    <w:lsdException w:name="List Number 3" w:semiHidden="1" w:unhideWhenUsed="1"/>
+    <w:lsdException w:name="List Number 4" w:semiHidden="1" w:unhideWhenUsed="1"/>
+    <w:lsdException w:name="List Number 5" w:semiHidden="1" w:unhideWhenUsed="1"/>
+    <w:lsdException w:name="Title" w:uiPriority="10" w:qFormat="1"/>
+    <w:lsdException w:name="Closing" w:semiHidden="1" w:unhideWhenUsed="1"/>
+    <w:lsdException w:name="Signature" w:semiHidden="1" w:unhideWhenUsed="1"/>
+    <w:lsdException w:name="Default Paragraph Font" w:semiHidden="1" w:uiPriority="1" w:unhideWhenUsed="1"/>
+    <w:lsdException w:name="Body Text" w:semiHidden="1" w:unhideWhenUsed="1"/>
+    <w:lsdException w:name="Body Text Indent" w:semiHidden="1" w:unhideWhenUsed="1"/>
+    <w:lsdException w:name="List Continue" w:semiHidden="1" w:unhideWhenUsed="1"/>
+    <w:lsdException w:name="List Continue 2" w:semiHidden="1" w:unhideWhenUsed="1"/>
+    <w:lsdException w:name="List Continue 3" w:semiHidden="1" w:unhideWhenUsed="1"/>
+    <w:lsdException w:name="List Continue 4" w:semiHidden="1" w:unhideWhenUsed="1"/>
+    <w:lsdException w:name="List Continue 5" w:semiHidden="1" w:unhideWhenUsed="1"/>
+    <w:lsdException w:name="Message Header" w:semiHidden="1" w:unhideWhenUsed="1"/>
+    <w:lsdException w:name="Subtitle" w:uiPriority="11" w:qFormat="1"/>
+    <w:lsdException w:name="Salutation" w:semiHidden="1" w:unhideWhenUsed="1"/>
+    <w:lsdException w:name="Date" w:semiHidden="1" w:unhideWhenUsed="1"/>
+    <w:lsdException w:name="Body Text First Indent" w:semiHidden="1" w:unhideWhenUsed="1"/>
+    <w:lsdException w:name="Body Text First Indent 2" w:semiHidden="1" w:unhideWhenUsed="1"/>
+    <w:lsdException w:name="Note Heading" w:semiHidden="1" w:unhideWhenUsed="1"/>
+    <w:lsdException w:name="Body Text 2" w:semiHidden="1" w:unhideWhenUsed="1"/>
+    <w:lsdException w:name="Body Text 3" w:semiHidden="1" w:unhideWhenUsed="1"/>
+    <w:lsdException w:name="Body Text Indent 2" w:semiHidden="1" w:unhideWhenUsed="1"/>
+    <w:lsdException w:name="Body Text Indent 3" w:semiHidden="1" w:unhideWhenUsed="1"/>
+    <w:lsdException w:name="Block Text" w:semiHidden="1" w:unhideWhenUsed="1"/>
+    <w:lsdException w:name="Hyperlink" w:semiHidden="1" w:unhideWhenUsed="1"/>
+    <w:lsdException w:name="FollowedHyperlink" w:semiHidden="1" w:unhideWhenUsed="1"/>
+    <w:lsdException w:name="Strong" w:uiPriority="22" w:qFormat="1"/>
+    <w:lsdException w:name="Emphasis" w:uiPriority="20" w:qFormat="1"/>
+    <w:lsdException w:name="Document Map" w:semiHidden="1" w:unhideWhenUsed="1"/>
+    <w:lsdException w:name="Plain Text" w:semiHidden="1" w:unhideWhenUsed="1"/>
+    <w:lsdException w:name="E-mail Signature" w:semiHidden="1" w:unhideWhenUsed="1"/>
+    <w:lsdException w:name="HTML Top of Form" w:semiHidden="1" w:unhideWhenUsed="1"/>
+    <w:lsdException w:name="HTML Bottom of Form" w:semiHidden="1" w:unhideWhenUsed="1"/>
+    <w:lsdException w:name="Normal (Web)" w:semiHidden="1" w:unhideWhenUsed="1"/>
+    <w:lsdException w:name="HTML Acronym" w:semiHidden="1" w:unhideWhenUsed="1"/>
+    <w:lsdException w:name="HTML Address" w:semiHidden="1" w:unhideWhenUsed="1"/>
+    <w:lsdException w:name="HTML Cite" w:semiHidden="1" w:unhideWhenUsed="1"/>
+    <w:lsdException w:name="HTML Code" w:semiHidden="1" w:unhideWhenUsed="1"/>
+    <w:lsdException w:name="HTML Definition" w:semiHidden="1" w:unhideWhenUsed="1"/>
+    <w:lsdException w:name="HTML Keyboard" w:semiHidden="1" w:unhideWhenUsed="1"/>
+    <w:lsdException w:name="HTML Preformatted" w:semiHidden="1" w:unhideWhenUsed="1"/>
+    <w:lsdException w:name="HTML Sample" w:semiHidden="1" w:unhideWhenUsed="1"/>
+    <w:lsdException w:name="HTML Typewriter" w:semiHidden="1" w:unhideWhenUsed="1"/>
+    <w:lsdException w:name="HTML Variable" w:semiHidden="1" w:unhideWhenUsed="1"/>
+    <w:lsdException w:name="Normal Table" w:semiHidden="1" w:unhideWhenUsed="1"/>
+    <w:lsdException w:name="annotation subject" w:semiHidden="1" w:unhideWhenUsed="1"/>
+    <w:lsdException w:name="No List" w:semiHidden="1" w:unhideWhenUsed="1"/>
+    <w:lsdException w:name="Outline List 1" w:semiHidden="1" w:unhideWhenUsed="1"/>
+    <w:lsdException w:name="Outline List 2" w:semiHidden="1" w:unhideWhenUsed="1"/>
+    <w:lsdException w:name="Outline List 3" w:semiHidden="1" w:unhideWhenUsed="1"/>
+    <w:lsdException w:name="Table Simple 1" w:semiHidden="1" w:unhideWhenUsed="1"/>
+    <w:lsdException w:name="Table Simple 2" w:semiHidden="1" w:unhideWhenUsed="1"/>
+    <w:lsdException w:name="Table Simple 3" w:semiHidden="1" w:unhideWhenUsed="1"/>
+    <w:lsdException w:name="Table Classic 1" w:semiHidden="1" w:unhideWhenUsed="1"/>
+    <w:lsdException w:name="Table Classic 2" w:semiHidden="1" w:unhideWhenUsed="1"/>
+    <w:lsdException w:name="Table Classic 3" w:semiHidden="1" w:unhideWhenUsed="1"/>
+    <w:lsdException w:name="Table Classic 4" w:semiHidden="1" w:unhideWhenUsed="1"/>
+    <w:lsdException w:name="Table Colorful 1" w:semiHidden="1" w:unhideWhenUsed="1"/>
+    <w:lsdException w:name="Table Colorful 2" w:semiHidden="1" w:unhideWhenUsed="1"/>
+    <w:lsdException w:name="Table Colorful 3" w:semiHidden="1" w:unhideWhenUsed="1"/>
+    <w:lsdException w:name="Table Columns 1" w:semiHidden="1" w:unhideWhenUsed="1"/>
+    <w:lsdException w:name="Table Columns 2" w:semiHidden="1" w:unhideWhenUsed="1"/>
+    <w:lsdException w:name="Table Columns 3" w:semiHidden="1" w:unhideWhenUsed="1"/>
+    <w:lsdException w:name="Table Columns 4" w:semiHidden="1" w:unhideWhenUsed="1"/>
+    <w:lsdException w:name="Table Columns 5" w:semiHidden="1" w:unhideWhenUsed="1"/>
+    <w:lsdException w:name="Table Grid 1" w:semiHidden="1" w:unhideWhenUsed="1"/>
+    <w:lsdException w:name="Table Grid 2" w:semiHidden="1" w:unhideWhenUsed="1"/>
+    <w:lsdException w:name="Table Grid 3" w:semiHidden="1" w:unhideWhenUsed="1"/>
+    <w:lsdException w:name="Table Grid 4" w:semiHidden="1" w:unhideWhenUsed="1"/>
+    <w:lsdException w:name="Table Grid 5" w:semiHidden="1" w:unhideWhenUsed="1"/>
+    <w:lsdException w:name="Table Grid 6" w:semiHidden="1" w:unhideWhenUsed="1"/>
+    <w:lsdException w:name="Table Grid 7" w:semiHidden="1" w:unhideWhenUsed="1"/>
+    <w:lsdException w:name="Table Grid 8" w:semiHidden="1" w:unhideWhenUsed="1"/>
+    <w:lsdException w:name="Table List 1" w:semiHidden="1" w:unhideWhenUsed="1"/>
+    <w:lsdException w:name="Table List 2" w:semiHidden="1" w:unhideWhenUsed="1"/>
+    <w:lsdException w:name="Table List 3" w:semiHidden="1" w:unhideWhenUsed="1"/>
+    <w:lsdException w:name="Table List 4" w:semiHidden="1" w:unhideWhenUsed="1"/>
+    <w:lsdException w:name="Table List 5" w:semiHidden="1" w:unhideWhenUsed="1"/>
+    <w:lsdException w:name="Table List 6" w:semiHidden="1" w:unhideWhenUsed="1"/>
+    <w:lsdException w:name="Table List 7" w:semiHidden="1" w:unhideWhenUsed="1"/>
+    <w:lsdException w:name="Table List 8" w:semiHidden="1" w:unhideWhenUsed="1"/>
+    <w:lsdException w:name="Table 3D effects 1" w:semiHidden="1" w:unhideWhenUsed="1"/>
+    <w:lsdException w:name="Table 3D effects 2" w:semiHidden="1" w:unhideWhenUsed="1"/>
+    <w:lsdException w:name="Table 3D effects 3" w:semiHidden="1" w:unhideWhenUsed="1"/>
+    <w:lsdException w:name="Table Contemporary" w:semiHidden="1" w:unhideWhenUsed="1"/>
+    <w:lsdException w:name="Table Elegant" w:semiHidden="1" w:unhideWhenUsed="1"/>
+    <w:lsdException w:name="Table Professional" w:semiHidden="1" w:unhideWhenUsed="1"/>
+    <w:lsdException w:name="Table Subtle 1" w:semiHidden="1" w:unhideWhenUsed="1"/>
+    <w:lsdException w:name="Table Subtle 2" w:semiHidden="1" w:unhideWhenUsed="1"/>
+    <w:lsdException w:name="Table Web 1" w:semiHidden="1" w:unhideWhenUsed="1"/>
+    <w:lsdException w:name="Table Web 2" w:semiHidden="1" w:unhideWhenUsed="1"/>
+    <w:lsdException w:name="Table Web 3" w:semiHidden="1" w:unhideWhenUsed="1"/>
+    <w:lsdException w:name="Balloon Text" w:semiHidden="1" w:unhideWhenUsed="1"/>
+    <w:lsdException w:name="Table Grid" w:uiPriority="39"/>
+    <w:lsdException w:name="Table Theme" w:semiHidden="1" w:unhideWhenUsed="1"/>
+    <w:lsdException w:name="Placeholder Text" w:semiHidden="1"/>
+    <w:lsdException w:name="No Spacing" w:uiPriority="1" w:qFormat="1"/>
+    <w:lsdException w:name="Light Shading" w:uiPriority="60"/>
+    <w:lsdException w:name="Light List" w:uiPriority="61"/>
+    <w:lsdException w:name="Light Grid" w:uiPriority="62"/>
+    <w:lsdException w:name="Medium Shading 1" w:uiPriority="63"/>
+    <w:lsdException w:name="Medium Shading 2" w:uiPriority="64"/>
+    <w:lsdException w:name="Medium List 1" w:uiPriority="65"/>
+    <w:lsdException w:name="Medium List 2" w:uiPriority="66"/>
+    <w:lsdException w:name="Medium Grid 1" w:uiPriority="67"/>
+    <w:lsdException w:name="Medium Grid 2" w:uiPriority="68"/>
+    <w:lsdException w:name="Medium Grid 3" w:uiPriority="69"/>
+    <w:lsdException w:name="Dark List" w:uiPriority="70"/>
+    <w:lsdException w:name="Colorful Shading" w:uiPriority="71"/>
+    <w:lsdException w:name="Colorful List" w:uiPriority="72"/>
+    <w:lsdException w:name="Colorful Grid" w:uiPriority="73"/>
+    <w:lsdException w:name="Light Shading Accent 1" w:uiPriority="60"/>
+    <w:lsdException w:name="Light List Accent 1" w:uiPriority="61"/>
+    <w:lsdException w:name="Light Grid Accent 1" w:uiPriority="62"/>
+    <w:lsdException w:name="Medium Shading 1 Accent 1" w:uiPriority="63"/>
+    <w:lsdException w:name="Medium Shading 2 Accent 1" w:uiPriority="64"/>
+    <w:lsdException w:name="Medium List 1 Accent 1" w:uiPriority="65"/>
+    <w:lsdException w:name="Revision" w:semiHidden="1"/>
+    <w:lsdException w:name="List Paragraph" w:uiPriority="34" w:qFormat="1"/>
+    <w:lsdException w:name="Quote" w:uiPriority="29" w:qFormat="1"/>
+    <w:lsdException w:name="Intense Quote" w:uiPriority="30" w:qFormat="1"/>
+    <w:lsdException w:name="Medium List 2 Accent 1" w:uiPriority="66"/>
+    <w:lsdException w:name="Medium Grid 1 Accent 1" w:uiPriority="67"/>
+    <w:lsdException w:name="Medium Grid 2 Accent 1" w:uiPriority="68"/>
+    <w:lsdException w:name="Medium Grid 3 Accent 1" w:uiPriority="69"/>
+    <w:lsdException w:name="Dark List Accent 1" w:uiPriority="70"/>
+    <w:lsdException w:name="Colorful Shading Accent 1" w:uiPriority="71"/>
+    <w:lsdException w:name="Colorful List Accent 1" w:uiPriority="72"/>
+    <w:lsdException w:name="Colorful Grid Accent 1" w:uiPriority="73"/>
+    <w:lsdException w:name="Light Shading Accent 2" w:uiPriority="60"/>
+    <w:lsdException w:name="Light List Accent 2" w:uiPriority="61"/>
+    <w:lsdException w:name="Light Grid Accent 2" w:uiPriority="62"/>
+    <w:lsdException w:name="Medium Shading 1 Accent 2" w:uiPriority="63"/>
+    <w:lsdException w:name="Medium Shading 2 Accent 2" w:uiPriority="64"/>
+    <w:lsdException w:name="Medium List 1 Accent 2" w:uiPriority="65"/>
+    <w:lsdException w:name="Medium List 2 Accent 2" w:uiPriority="66"/>
+    <w:lsdException w:name="Medium Grid 1 Accent 2" w:uiPriority="67"/>
+    <w:lsdException w:name="Medium Grid 2 Accent 2" w:uiPriority="68"/>
+    <w:lsdException w:name="Medium Grid 3 Accent 2" w:uiPriority="69"/>
+    <w:lsdException w:name="Dark List Accent 2" w:uiPriority="70"/>
+    <w:lsdException w:name="Colorful Shading Accent 2" w:uiPriority="71"/>
+    <w:lsdException w:name="Colorful List Accent 2" w:uiPriority="72"/>
+    <w:lsdException w:name="Colorful Grid Accent 2" w:uiPriority="73"/>
+    <w:lsdException w:name="Light Shading Accent 3" w:uiPriority="60"/>
+    <w:lsdException w:name="Light List Accent 3" w:uiPriority="61"/>
+    <w:lsdException w:name="Light Grid Accent 3" w:uiPriority="62"/>
+    <w:lsdException w:name="Medium Shading 1 Accent 3" w:uiPriority="63"/>
+    <w:lsdException w:name="Medium Shading 2 Accent 3" w:uiPriority="64"/>
+    <w:lsdException w:name="Medium List 1 Accent 3" w:uiPriority="65"/>
+    <w:lsdException w:name="Medium List 2 Accent 3" w:uiPriority="66"/>
+    <w:lsdException w:name="Medium Grid 1 Accent 3" w:uiPriority="67"/>
+    <w:lsdException w:name="Medium Grid 2 Accent 3" w:uiPriority="68"/>
+    <w:lsdException w:name="Medium Grid 3 Accent 3" w:uiPriority="69"/>
+    <w:lsdException w:name="Dark List Accent 3" w:uiPriority="70"/>
+    <w:lsdException w:name="Colorful Shading Accent 3" w:uiPriority="71"/>
+    <w:lsdException w:name="Colorful List Accent 3" w:uiPriority="72"/>
+    <w:lsdException w:name="Colorful Grid Accent 3" w:uiPriority="73"/>
+    <w:lsdException w:name="Light Shading Accent 4" w:uiPriority="60"/>
+    <w:lsdException w:name="Light List Accent 4" w:uiPriority="61"/>
+    <w:lsdException w:name="Light Grid Accent 4" w:uiPriority="62"/>
+    <w:lsdException w:name="Medium Shading 1 Accent 4" w:uiPriority="63"/>
+    <w:lsdException w:name="Medium Shading 2 Accent 4" w:uiPriority="64"/>
+    <w:lsdException w:name="Medium List 1 Accent 4" w:uiPriority="65"/>
+    <w:lsdException w:name="Medium List 2 Accent 4" w:uiPriority="66"/>
+    <w:lsdException w:name="Medium Grid 1 Accent 4" w:uiPriority="67"/>
+    <w:lsdException w:name="Medium Grid 2 Accent 4" w:uiPriority="68"/>
+    <w:lsdException w:name="Medium Grid 3 Accent 4" w:uiPriority="69"/>
+    <w:lsdException w:name="Dark List Accent 4" w:uiPriority="70"/>
+    <w:lsdException w:name="Colorful Shading Accent 4" w:uiPriority="71"/>
+    <w:lsdException w:name="Colorful List Accent 4" w:uiPriority="72"/>
+    <w:lsdException w:name="Colorful Grid Accent 4" w:uiPriority="73"/>
+    <w:lsdException w:name="Light Shading Accent 5" w:uiPriority="60"/>
+    <w:lsdException w:name="Light List Accent 5" w:uiPriority="61"/>
+    <w:lsdException w:name="Light Grid Accent 5" w:uiPriority="62"/>
+    <w:lsdException w:name="Medium Shading 1 Accent 5" w:uiPriority="63"/>
+    <w:lsdException w:name="Medium Shading 2 Accent 5" w:uiPriority="64"/>
+    <w:lsdException w:name="Medium List 1 Accent 5" w:uiPriority="65"/>
+    <w:lsdException w:name="Medium List 2 Accent 5" w:uiPriority="66"/>
+    <w:lsdException w:name="Medium Grid 1 Accent 5" w:uiPriority="67"/>
+    <w:lsdException w:name="Medium Grid 2 Accent 5" w:uiPriority="68"/>
+    <w:lsdException w:name="Medium Grid 3 Accent 5" w:uiPriority="69"/>
+    <w:lsdException w:name="Dark List Accent 5" w:uiPriority="70"/>
+    <w:lsdException w:name="Colorful Shading Accent 5" w:uiPriority="71"/>
+    <w:lsdException w:name="Colorful List Accent 5" w:uiPriority="72"/>
+    <w:lsdException w:name="Colorful Grid Accent 5" w:uiPriority="73"/>
+    <w:lsdException w:name="Light Shading Accent 6" w:uiPriority="60"/>
+    <w:lsdException w:name="Light List Accent 6" w:uiPriority="61"/>
+    <w:lsdException w:name="Light Grid Accent 6" w:uiPriority="62"/>
+    <w:lsdException w:name="Medium Shading 1 Accent 6" w:uiPriority="63"/>
+    <w:lsdException w:name="Medium Shading 2 Accent 6" w:uiPriority="64"/>
+    <w:lsdException w:name="Medium List 1 Accent 6" w:uiPriority="65"/>
+    <w:lsdException w:name="Medium List 2 Accent 6" w:uiPriority="66"/>
+    <w:lsdException w:name="Medium Grid 1 Accent 6" w:uiPriority="67"/>
+    <w:lsdException w:name="Medium Grid 2 Accent 6" w:uiPriority="68"/>
+    <w:lsdException w:name="Medium Grid 3 Accent 6" w:uiPriority="69"/>
+    <w:lsdException w:name="Dark List Accent 6" w:uiPriority="70"/>
+    <w:lsdException w:name="Colorful Shading Accent 6" w:uiPriority="71"/>
+    <w:lsdException w:name="Colorful List Accent 6" w:uiPriority="72"/>
+    <w:lsdException w:name="Colorful Grid Accent 6" w:uiPriority="73"/>
+    <w:lsdException w:name="Subtle Emphasis" w:uiPriority="19" w:qFormat="1"/>
+    <w:lsdException w:name="Intense Emphasis" w:uiPriority="21" w:qFormat="1"/>
+    <w:lsdException w:name="Subtle Reference" w:uiPriority="31" w:qFormat="1"/>
+    <w:lsdException w:name="Intense Reference" w:uiPriority="32" w:qFormat="1"/>
+    <w:lsdException w:name="Book Title" w:uiPriority="33" w:qFormat="1"/>
+    <w:lsdException w:name="Bibliography" w:semiHidden="1" w:uiPriority="37" w:unhideWhenUsed="1"/>
+    <w:lsdException w:name="TOC Heading" w:semiHidden="1" w:uiPriority="39" w:unhideWhenUsed="1" w:qFormat="1"/>
+    <w:lsdException w:name="Plain Table 1" w:uiPriority="41"/>
+    <w:lsdException w:name="Plain Table 2" w:uiPriority="42"/>
+    <w:lsdException w:name="Plain Table 3" w:uiPriority="43"/>
+    <w:lsdException w:name="Plain Table 4" w:uiPriority="44"/>
+    <w:lsdException w:name="Plain Table 5" w:uiPriority="45"/>
+    <w:lsdException w:name="Grid Table Light" w:uiPriority="40"/>
+    <w:lsdException w:name="Grid Table 1 Light" w:uiPriority="46"/>
+    <w:lsdException w:name="Grid Table 2" w:uiPriority="47"/>
+    <w:lsdException w:name="Grid Table 3" w:uiPriority="48"/>
+    <w:lsdException w:name="Grid Table 4" w:uiPriority="49"/>
+    <w:lsdException w:name="Grid Table 5 Dark" w:uiPriority="50"/>
+    <w:lsdException w:name="Grid Table 6 Colorful" w:uiPriority="51"/>
+    <w:lsdException w:name="Grid Table 7 Colorful" w:uiPriority="52"/>
+    <w:lsdException w:name="Grid Table 1 Light Accent 1" w:uiPriority="46"/>
+    <w:lsdException w:name="Grid Table 2 Accent 1" w:uiPriority="47"/>
+    <w:lsdException w:name="Grid Table 3 Accent 1" w:uiPriority="48"/>
+    <w:lsdException w:name="Grid Table 4 Accent 1" w:uiPriority="49"/>
+    <w:lsdException w:name="Grid Table 5 Dark Accent 1" w:uiPriority="50"/>
+    <w:lsdException w:name="Grid Table 6 Colorful Accent 1" w:uiPriority="51"/>
+    <w:lsdException w:name="Grid Table 7 Colorful Accent 1" w:uiPriority="52"/>
+    <w:lsdException w:name="Grid Table 1 Light Accent 2" w:uiPriority="46"/>
+    <w:lsdException w:name="Grid Table 2 Accent 2" w:uiPriority="47"/>
+    <w:lsdException w:name="Grid Table 3 Accent 2" w:uiPriority="48"/>
+    <w:lsdException w:name="Grid Table 4 Accent 2" w:uiPriority="49"/>
+    <w:lsdException w:name="Grid Table 5 Dark Accent 2" w:uiPriority="50"/>
+    <w:lsdException w:name="Grid Table 6 Colorful Accent 2" w:uiPriority="51"/>
+    <w:lsdException w:name="Grid Table 7 Colorful Accent 2" w:uiPriority="52"/>
+    <w:lsdException w:name="Grid Table 1 Light Accent 3" w:uiPriority="46"/>
+    <w:lsdException w:name="Grid Table 2 Accent 3" w:uiPriority="47"/>
+    <w:lsdException w:name="Grid Table 3 Accent 3" w:uiPriority="48"/>
+    <w:lsdException w:name="Grid Table 4 Accent 3" w:uiPriority="49"/>
+    <w:lsdException w:name="Grid Table 5 Dark Accent 3" w:uiPriority="50"/>
+    <w:lsdException w:name="Grid Table 6 Colorful Accent 3" w:uiPriority="51"/>
+    <w:lsdException w:name="Grid Table 7 Colorful Accent 3" w:uiPriority="52"/>
+    <w:lsdException w:name="Grid Table 1 Light Accent 4" w:uiPriority="46"/>
+    <w:lsdException w:name="Grid Table 2 Accent 4" w:uiPriority="47"/>
+    <w:lsdException w:name="Grid Table 3 Accent 4" w:uiPriority="48"/>
+    <w:lsdException w:name="Grid Table 4 Accent 4" w:uiPriority="49"/>
+    <w:lsdException w:name="Grid Table 5 Dark Accent 4" w:uiPriority="50"/>
+    <w:lsdException w:name="Grid Table 6 Colorful Accent 4" w:uiPriority="51"/>
+    <w:lsdException w:name="Grid Table 7 Colorful Accent 4" w:uiPriority="52"/>
+    <w:lsdException w:name="Grid Table 1 Light Accent 5" w:uiPriority="46"/>
+    <w:lsdException w:name="Grid Table 2 Accent 5" w:uiPriority="47"/>
+    <w:lsdException w:name="Grid Table 3 Accent 5" w:uiPriority="48"/>
+    <w:lsdException w:name="Grid Table 4 Accent 5" w:uiPriority="49"/>
+    <w:lsdException w:name="Grid Table 5 Dark Accent 5" w:uiPriority="50"/>
+    <w:lsdException w:name="Grid Table 6 Colorful Accent 5" w:uiPriority="51"/>
+    <w:lsdException w:name="Grid Table 7 Colorful Accent 5" w:uiPriority="52"/>
+    <w:lsdException w:name="Grid Table 1 Light Accent 6" w:uiPriority="46"/>
+    <w:lsdException w:name="Grid Table 2 Accent 6" w:uiPriority="47"/>
+    <w:lsdException w:name="Grid Table 3 Accent 6" w:uiPriority="48"/>
+    <w:lsdException w:name="Grid Table 4 Accent 6" w:uiPriority="49"/>
+    <w:lsdException w:name="Grid Table 5 Dark Accent 6" w:uiPriority="50"/>
+    <w:lsdException w:name="Grid Table 6 Colorful Accent 6" w:uiPriority="51"/>
+    <w:lsdException w:name="Grid Table 7 Colorful Accent 6" w:uiPriority="52"/>
+    <w:lsdException w:name="List Table 1 Light" w:uiPriority="46"/>
+    <w:lsdException w:name="List Table 2" w:uiPriority="47"/>
+    <w:lsdException w:name="List Table 3" w:uiPriority="48"/>
+    <w:lsdException w:name="List Table 4" w:uiPriority="49"/>
+    <w:lsdException w:name="List Table 5 Dark" w:uiPriority="50"/>
+    <w:lsdException w:name="List Table 6 Colorful" w:uiPriority="51"/>
+    <w:lsdException w:name="List Table 7 Colorful" w:uiPriority="52"/>
+    <w:lsdException w:name="List Table 1 Light Accent 1" w:uiPriority="46"/>
+    <w:lsdException w:name="List Table 2 Accent 1" w:uiPriority="47"/>
+    <w:lsdException w:name="List Table 3 Accent 1" w:uiPriority="48"/>
+    <w:lsdException w:name="List Table 4 Accent 1" w:uiPriority="49"/>
+    <w:lsdException w:name="List Table 5 Dark Accent 1" w:uiPriority="50"/>
+    <w:lsdException w:name="List Table 6 Colorful Accent 1" w:uiPriority="51"/>
+    <w:lsdException w:name="List Table 7 Colorful Accent 1" w:uiPriority="52"/>
+    <w:lsdException w:name="List Table 1 Light Accent 2" w:uiPriority="46"/>
+    <w:lsdException w:name="List Table 2 Accent 2" w:uiPriority="47"/>
+    <w:lsdException w:name="List Table 3 Accent 2" w:uiPriority="48"/>
+    <w:lsdException w:name="List Table 4 Accent 2" w:uiPriority="49"/>
+    <w:lsdException w:name="List Table 5 Dark Accent 2" w:uiPriority="50"/>
+    <w:lsdException w:name="List Table 6 Colorful Accent 2" w:uiPriority="51"/>
+    <w:lsdException w:name="List Table 7 Colorful Accent 2" w:uiPriority="52"/>
+    <w:lsdException w:name="List Table 1 Light Accent 3" w:uiPriority="46"/>
+    <w:lsdException w:name="List Table 2 Accent 3" w:uiPriority="47"/>
+    <w:lsdException w:name="List Table 3 Accent 3" w:uiPriority="48"/>
+    <w:lsdException w:name="List Table 4 Accent 3" w:uiPriority="49"/>
+    <w:lsdException w:name="List Table 5 Dark Accent 3" w:uiPriority="50"/>
+    <w:lsdException w:name="List Table 6 Colorful Accent 3" w:uiPriority="51"/>
+    <w:lsdException w:name="List Table 7 Colorful Accent 3" w:uiPriority="52"/>
+    <w:lsdException w:name="List Table 1 Light Accent 4" w:uiPriority="46"/>
+    <w:lsdException w:name="List Table 2 Accent 4" w:uiPriority="47"/>
+    <w:lsdException w:name="List Table 3 Accent 4" w:uiPriority="48"/>
+    <w:lsdException w:name="List Table 4 Accent 4" w:uiPriority="49"/>
+    <w:lsdException w:name="List Table 5 Dark Accent 4" w:uiPriority="50"/>
+    <w:lsdException w:name="List Table 6 Colorful Accent 4" w:uiPriority="51"/>
+    <w:lsdException w:name="List Table 7 Colorful Accent 4" w:uiPriority="52"/>
+    <w:lsdException w:name="List Table 1 Light Accent 5" w:uiPriority="46"/>
+    <w:lsdException w:name="List Table 2 Accent 5" w:uiPriority="47"/>
+    <w:lsdException w:name="List Table 3 Accent 5" w:uiPriority="48"/>
+    <w:lsdException w:name="List Table 4 Accent 5" w:uiPriority="49"/>
+    <w:lsdException w:name="List Table 5 Dark Accent 5" w:uiPriority="50"/>
+    <w:lsdException w:name="List Table 6 Colorful Accent 5" w:uiPriority="51"/>
+    <w:lsdException w:name="List Table 7 Colorful Accent 5" w:uiPriority="52"/>
+    <w:lsdException w:name="List Table 1 Light Accent 6" w:uiPriority="46"/>
+    <w:lsdException w:name="List Table 2 Accent 6" w:uiPriority="47"/>
+    <w:lsdException w:name="List Table 3 Accent 6" w:uiPriority="48"/>
+    <w:lsdException w:name="List Table 4 Accent 6" w:uiPriority="49"/>
+    <w:lsdException w:name="List Table 5 Dark Accent 6" w:uiPriority="50"/>
+    <w:lsdException w:name="List Table 6 Colorful Accent 6" w:uiPriority="51"/>
+    <w:lsdException w:name="List Table 7 Colorful Accent 6" w:uiPriority="52"/>
+    <w:lsdException w:name="Mention" w:semiHidden="1" w:unhideWhenUsed="1"/>
+    <w:lsdException w:name="Smart Hyperlink" w:semiHidden="1" w:unhideWhenUsed="1"/>
+    <w:lsdException w:name="Hashtag" w:semiHidden="1" w:unhideWhenUsed="1"/>
+  </w:latentStyles>
+  <w:style w:type="paragraph" w:default="1" w:styleId="Standard">
+    <w:name w:val="Normal"/>
+    <w:qFormat/>
+  </w:style>
+  <w:style w:type="character" w:default="1" w:styleId="Absatz-Standardschriftart">
+    <w:name w:val="Default Paragraph Font"/>
+    <w:uiPriority w:val="1"/>
+    <w:semiHidden/>
+    <w:unhideWhenUsed/>
+  </w:style>
+  <w:style w:type="table" w:default="1" w:styleId="NormaleTabelle">
+    <w:name w:val="Normal Table"/>
+    <w:uiPriority w:val="99"/>
+    <w:semiHidden/>
+    <w:unhideWhenUsed/>
+    <w:tblPr>
+      <w:tblInd w:w="0" w:type="dxa"/>
+      <w:tblCellMar>
+        <w:top w:w="0" w:type="dxa"/>
+        <w:left w:w="108" w:type="dxa"/>
+        <w:bottom w:w="0" w:type="dxa"/>
+        <w:right w:w="108" w:type="dxa"/>
+      </w:tblCellMar>
+    </w:tblPr>
+  </w:style>
+  <w:style w:type="numbering" w:default="1" w:styleId="KeineListe">
+    <w:name w:val="No List"/>
+    <w:uiPriority w:val="99"/>
+    <w:semiHidden/>
+    <w:unhideWhenUsed/>
+  </w:style>
+  <w:style w:type="character" w:styleId="Platzhaltertext">
+    <w:name w:val="Placeholder Text"/>
+    <w:basedOn w:val="Absatz-Standardschriftart"/>
+    <w:uiPriority w:val="99"/>
+    <w:semiHidden/>
+    <w:rsid w:val="00565B55"/>
+    <w:rPr>
+      <w:color w:val="808080"/>
+    </w:rPr>
+  </w:style>
+</w:styles>
+</file>
+
+<file path=word/glossary/webSettings.xml><?xml version="1.0" encoding="utf-8"?>
+<w:webSettings xmlns:mc="http://schemas.openxmlformats.org/markup-compatibility/2006" xmlns:r="http://schemas.openxmlformats.org/officeDocument/2006/relationships" xmlns:w="http://schemas.openxmlformats.org/wordprocessingml/2006/main" xmlns:w14="http://schemas.microsoft.com/office/word/2010/wordml" xmlns:w15="http://schemas.microsoft.com/office/word/2012/wordml" xmlns:w16se="http://schemas.microsoft.com/office/word/2015/wordml/symex" mc:Ignorable="w14 w15 w16se">
+  <w:optimizeForBrowser/>
+  <w:allowPNG/>
+</w:webSettings>
 </file>
 
 <file path=word/theme/theme1.xml><?xml version="1.0" encoding="utf-8"?>
@@ -11066,7 +12417,7 @@
 </file>
 
 <file path=customXml/itemProps1.xml><?xml version="1.0" encoding="utf-8"?>
-<ds:datastoreItem xmlns:ds="http://schemas.openxmlformats.org/officeDocument/2006/customXml" ds:itemID="{188D89A6-1F9B-46DB-8DBA-34E02EDD058A}">
+<ds:datastoreItem xmlns:ds="http://schemas.openxmlformats.org/officeDocument/2006/customXml" ds:itemID="{D85DEA43-68E0-44E1-B163-08036876C5A5}">
   <ds:schemaRefs>
     <ds:schemaRef ds:uri="http://schemas.openxmlformats.org/officeDocument/2006/bibliography"/>
   </ds:schemaRefs>

</xml_diff>

<commit_message>
Added softmax cross entropy description.
</commit_message>
<xml_diff>
--- a/Documentation/Documentation Neural Networks.docx
+++ b/Documentation/Documentation Neural Networks.docx
@@ -2324,7 +2324,49 @@
         <w:rPr>
           <w:lang w:val="en-US"/>
         </w:rPr>
-        <w:t xml:space="preserve">The aim is to predict if an image shows one of the two classes cat and dog. </w:t>
+        <w:t>The aim is to predict if an image shows one of the two classes cat and dog.</w:t>
+      </w:r>
+      <w:r>
+        <w:rPr>
+          <w:lang w:val="en-US"/>
+        </w:rPr>
+        <w:t xml:space="preserve"> The classes are mutual exclusive.</w:t>
+      </w:r>
+      <w:r>
+        <w:rPr>
+          <w:lang w:val="en-US"/>
+        </w:rPr>
+        <w:t xml:space="preserve"> </w:t>
+      </w:r>
+      <w:r>
+        <w:rPr>
+          <w:lang w:val="en-US"/>
+        </w:rPr>
+        <w:t>Because of the known output value</w:t>
+      </w:r>
+      <w:r>
+        <w:rPr>
+          <w:lang w:val="en-US"/>
+        </w:rPr>
+        <w:t>,</w:t>
+      </w:r>
+      <w:r>
+        <w:rPr>
+          <w:lang w:val="en-US"/>
+        </w:rPr>
+        <w:t xml:space="preserve"> </w:t>
+      </w:r>
+      <w:r>
+        <w:rPr>
+          <w:lang w:val="en-US"/>
+        </w:rPr>
+        <w:t>it</w:t>
+      </w:r>
+      <w:r>
+        <w:rPr>
+          <w:lang w:val="en-US"/>
+        </w:rPr>
+        <w:t xml:space="preserve"> is a supervised learning problem. </w:t>
       </w:r>
     </w:p>
     <w:p>
@@ -2929,26 +2971,503 @@
     </w:p>
     <w:p>
       <w:pPr>
-        <w:pStyle w:val="Listenabsatz"/>
-        <w:numPr>
-          <w:ilvl w:val="0"/>
-          <w:numId w:val="30"/>
-        </w:numPr>
         <w:jc w:val="both"/>
         <w:rPr>
+          <w:lang w:val="en-US"/>
+        </w:rPr>
+      </w:pPr>
+      <w:r>
+        <w:rPr>
+          <w:lang w:val="en-US"/>
+        </w:rPr>
+        <w:t xml:space="preserve">The </w:t>
+      </w:r>
+      <w:r>
+        <w:rPr>
           <w:b/>
           <w:lang w:val="en-US"/>
         </w:rPr>
-      </w:pPr>
+        <w:t>Loss-function</w:t>
+      </w:r>
       <w:r>
         <w:rPr>
           <w:b/>
           <w:lang w:val="en-US"/>
         </w:rPr>
-        <w:t>Loss-function</w:t>
-      </w:r>
-      <w:bookmarkStart w:id="7" w:name="_GoBack"/>
-      <w:bookmarkEnd w:id="7"/>
+        <w:t xml:space="preserve"> </w:t>
+      </w:r>
+      <w:r>
+        <w:rPr>
+          <w:lang w:val="en-US"/>
+        </w:rPr>
+        <w:t xml:space="preserve">calculates the </w:t>
+      </w:r>
+      <w:r>
+        <w:rPr>
+          <w:lang w:val="en-US"/>
+        </w:rPr>
+        <w:t>difference between the calculated prediction and the know</w:t>
+      </w:r>
+      <w:r>
+        <w:rPr>
+          <w:lang w:val="en-US"/>
+        </w:rPr>
+        <w:t xml:space="preserve">n real label of the given data. The total loss is an average of the loss over all training data. In case of a single correct class for each label </w:t>
+      </w:r>
+      <w:r>
+        <w:rPr>
+          <w:lang w:val="en-US"/>
+        </w:rPr>
+        <w:t xml:space="preserve">the following formula </w:t>
+      </w:r>
+      <w:r>
+        <w:rPr>
+          <w:lang w:val="en-US"/>
+        </w:rPr>
+        <w:t xml:space="preserve">for </w:t>
+      </w:r>
+      <w:r>
+        <w:rPr>
+          <w:lang w:val="en-US"/>
+        </w:rPr>
+        <w:t>SoftMax</w:t>
+      </w:r>
+      <w:r>
+        <w:rPr>
+          <w:lang w:val="en-US"/>
+        </w:rPr>
+        <w:t xml:space="preserve"> classifier </w:t>
+      </w:r>
+      <w:r>
+        <w:rPr>
+          <w:lang w:val="en-US"/>
+        </w:rPr>
+        <w:t>is one example:</w:t>
+      </w:r>
+    </w:p>
+    <w:p>
+      <w:pPr>
+        <w:jc w:val="both"/>
+        <w:rPr>
+          <w:lang w:val="en-US"/>
+        </w:rPr>
+      </w:pPr>
+      <m:oMathPara>
+        <m:oMath>
+          <m:r>
+            <w:rPr>
+              <w:rFonts w:ascii="Cambria Math" w:hAnsi="Cambria Math"/>
+              <w:lang w:val="en-US"/>
+            </w:rPr>
+            <m:t>f</m:t>
+          </m:r>
+          <m:d>
+            <m:dPr>
+              <m:ctrlPr>
+                <w:rPr>
+                  <w:rFonts w:ascii="Cambria Math" w:hAnsi="Cambria Math"/>
+                  <w:lang w:val="en-US"/>
+                </w:rPr>
+              </m:ctrlPr>
+            </m:dPr>
+            <m:e>
+              <m:r>
+                <w:rPr>
+                  <w:rFonts w:ascii="Cambria Math" w:hAnsi="Cambria Math"/>
+                  <w:lang w:val="en-US"/>
+                </w:rPr>
+                <m:t>x</m:t>
+              </m:r>
+            </m:e>
+          </m:d>
+          <m:r>
+            <w:rPr>
+              <w:rFonts w:ascii="Cambria Math" w:hAnsi="Cambria Math"/>
+              <w:lang w:val="en-US"/>
+            </w:rPr>
+            <m:t>=</m:t>
+          </m:r>
+          <m:r>
+            <m:rPr>
+              <m:sty m:val="p"/>
+            </m:rPr>
+            <w:rPr>
+              <w:rFonts w:ascii="Cambria Math" w:hAnsi="Cambria Math"/>
+              <w:lang w:val="en-US"/>
+            </w:rPr>
+            <m:t>log</m:t>
+          </m:r>
+          <m:d>
+            <m:dPr>
+              <m:ctrlPr>
+                <w:rPr>
+                  <w:rFonts w:ascii="Cambria Math" w:hAnsi="Cambria Math"/>
+                  <w:lang w:val="en-US"/>
+                </w:rPr>
+              </m:ctrlPr>
+            </m:dPr>
+            <m:e>
+              <m:f>
+                <m:fPr>
+                  <m:ctrlPr>
+                    <w:rPr>
+                      <w:rFonts w:ascii="Cambria Math" w:hAnsi="Cambria Math"/>
+                      <w:lang w:val="en-US"/>
+                    </w:rPr>
+                  </m:ctrlPr>
+                </m:fPr>
+                <m:num>
+                  <m:sSup>
+                    <m:sSupPr>
+                      <m:ctrlPr>
+                        <w:rPr>
+                          <w:rFonts w:ascii="Cambria Math" w:eastAsia="Cambria Math" w:hAnsi="Cambria Math" w:cs="Cambria Math"/>
+                          <w:i/>
+                          <w:lang w:val="en-US"/>
+                        </w:rPr>
+                      </m:ctrlPr>
+                    </m:sSupPr>
+                    <m:e>
+                      <m:r>
+                        <w:rPr>
+                          <w:rFonts w:ascii="Cambria Math" w:eastAsia="Cambria Math" w:hAnsi="Cambria Math" w:cs="Cambria Math"/>
+                          <w:lang w:val="en-US"/>
+                        </w:rPr>
+                        <m:t>e</m:t>
+                      </m:r>
+                    </m:e>
+                    <m:sup>
+                      <m:sSub>
+                        <m:sSubPr>
+                          <m:ctrlPr>
+                            <w:rPr>
+                              <w:rFonts w:ascii="Cambria Math" w:eastAsia="Cambria Math" w:hAnsi="Cambria Math" w:cs="Cambria Math"/>
+                              <w:i/>
+                              <w:lang w:val="en-US"/>
+                            </w:rPr>
+                          </m:ctrlPr>
+                        </m:sSubPr>
+                        <m:e>
+                          <m:r>
+                            <w:rPr>
+                              <w:rFonts w:ascii="Cambria Math" w:eastAsia="Cambria Math" w:hAnsi="Cambria Math" w:cs="Cambria Math"/>
+                              <w:lang w:val="en-US"/>
+                            </w:rPr>
+                            <m:t>f</m:t>
+                          </m:r>
+                        </m:e>
+                        <m:sub>
+                          <m:sSub>
+                            <m:sSubPr>
+                              <m:ctrlPr>
+                                <w:rPr>
+                                  <w:rFonts w:ascii="Cambria Math" w:eastAsia="Cambria Math" w:hAnsi="Cambria Math" w:cs="Cambria Math"/>
+                                  <w:i/>
+                                  <w:lang w:val="en-US"/>
+                                </w:rPr>
+                              </m:ctrlPr>
+                            </m:sSubPr>
+                            <m:e>
+                              <m:r>
+                                <w:rPr>
+                                  <w:rFonts w:ascii="Cambria Math" w:eastAsia="Cambria Math" w:hAnsi="Cambria Math" w:cs="Cambria Math"/>
+                                  <w:lang w:val="en-US"/>
+                                </w:rPr>
+                                <m:t>y</m:t>
+                              </m:r>
+                            </m:e>
+                            <m:sub>
+                              <m:r>
+                                <w:rPr>
+                                  <w:rFonts w:ascii="Cambria Math" w:eastAsia="Cambria Math" w:hAnsi="Cambria Math" w:cs="Cambria Math"/>
+                                  <w:lang w:val="en-US"/>
+                                </w:rPr>
+                                <m:t>i</m:t>
+                              </m:r>
+                            </m:sub>
+                          </m:sSub>
+                        </m:sub>
+                      </m:sSub>
+                    </m:sup>
+                  </m:sSup>
+                </m:num>
+                <m:den>
+                  <m:nary>
+                    <m:naryPr>
+                      <m:chr m:val="∑"/>
+                      <m:grow m:val="1"/>
+                      <m:ctrlPr>
+                        <w:rPr>
+                          <w:rFonts w:ascii="Cambria Math" w:hAnsi="Cambria Math"/>
+                          <w:lang w:val="en-US"/>
+                        </w:rPr>
+                      </m:ctrlPr>
+                    </m:naryPr>
+                    <m:sub>
+                      <m:r>
+                        <w:rPr>
+                          <w:rFonts w:ascii="Cambria Math" w:hAnsi="Cambria Math"/>
+                          <w:lang w:val="en-US"/>
+                        </w:rPr>
+                        <m:t>j</m:t>
+                      </m:r>
+                    </m:sub>
+                    <m:sup/>
+                    <m:e>
+                      <m:sSup>
+                        <m:sSupPr>
+                          <m:ctrlPr>
+                            <w:rPr>
+                              <w:rFonts w:ascii="Cambria Math" w:hAnsi="Cambria Math"/>
+                              <w:i/>
+                              <w:lang w:val="en-US"/>
+                            </w:rPr>
+                          </m:ctrlPr>
+                        </m:sSupPr>
+                        <m:e>
+                          <m:r>
+                            <w:rPr>
+                              <w:rFonts w:ascii="Cambria Math" w:hAnsi="Cambria Math"/>
+                              <w:lang w:val="en-US"/>
+                            </w:rPr>
+                            <m:t>e</m:t>
+                          </m:r>
+                        </m:e>
+                        <m:sup>
+                          <m:sSub>
+                            <m:sSubPr>
+                              <m:ctrlPr>
+                                <w:rPr>
+                                  <w:rFonts w:ascii="Cambria Math" w:hAnsi="Cambria Math"/>
+                                  <w:i/>
+                                  <w:lang w:val="en-US"/>
+                                </w:rPr>
+                              </m:ctrlPr>
+                            </m:sSubPr>
+                            <m:e>
+                              <m:r>
+                                <w:rPr>
+                                  <w:rFonts w:ascii="Cambria Math" w:hAnsi="Cambria Math"/>
+                                  <w:lang w:val="en-US"/>
+                                </w:rPr>
+                                <m:t>f</m:t>
+                              </m:r>
+                            </m:e>
+                            <m:sub>
+                              <m:r>
+                                <w:rPr>
+                                  <w:rFonts w:ascii="Cambria Math" w:hAnsi="Cambria Math"/>
+                                  <w:lang w:val="en-US"/>
+                                </w:rPr>
+                                <m:t>i</m:t>
+                              </m:r>
+                            </m:sub>
+                          </m:sSub>
+                        </m:sup>
+                      </m:sSup>
+                    </m:e>
+                  </m:nary>
+                </m:den>
+              </m:f>
+            </m:e>
+          </m:d>
+        </m:oMath>
+      </m:oMathPara>
+    </w:p>
+    <w:p>
+      <w:pPr>
+        <w:jc w:val="both"/>
+        <w:rPr>
+          <w:lang w:val="en-US"/>
+        </w:rPr>
+      </w:pPr>
+      <w:r>
+        <w:rPr>
+          <w:lang w:val="en-US"/>
+        </w:rPr>
+        <w:t>The corresponding formula for</w:t>
+      </w:r>
+      <w:r>
+        <w:rPr>
+          <w:lang w:val="en-US"/>
+        </w:rPr>
+        <w:t xml:space="preserve"> </w:t>
+      </w:r>
+      <m:oMath>
+        <m:r>
+          <w:rPr>
+            <w:rFonts w:ascii="Cambria Math" w:hAnsi="Cambria Math"/>
+            <w:lang w:val="en-US"/>
+          </w:rPr>
+          <m:t>f</m:t>
+        </m:r>
+      </m:oMath>
+      <w:r>
+        <w:rPr>
+          <w:lang w:val="en-US"/>
+        </w:rPr>
+        <w:t xml:space="preserve"> is</w:t>
+      </w:r>
+      <w:r>
+        <w:rPr>
+          <w:lang w:val="en-US"/>
+        </w:rPr>
+        <w:t xml:space="preserve"> </w:t>
+      </w:r>
+      <m:oMath>
+        <m:r>
+          <w:rPr>
+            <w:rFonts w:ascii="Cambria Math" w:hAnsi="Cambria Math"/>
+            <w:lang w:val="en-US"/>
+          </w:rPr>
+          <m:t>f</m:t>
+        </m:r>
+        <m:d>
+          <m:dPr>
+            <m:ctrlPr>
+              <w:rPr>
+                <w:rFonts w:ascii="Cambria Math" w:hAnsi="Cambria Math"/>
+                <w:lang w:val="en-US"/>
+              </w:rPr>
+            </m:ctrlPr>
+          </m:dPr>
+          <m:e>
+            <m:r>
+              <w:rPr>
+                <w:rFonts w:ascii="Cambria Math" w:hAnsi="Cambria Math"/>
+                <w:lang w:val="en-US"/>
+              </w:rPr>
+              <m:t>x</m:t>
+            </m:r>
+          </m:e>
+        </m:d>
+        <m:r>
+          <w:rPr>
+            <w:rFonts w:ascii="Cambria Math" w:hAnsi="Cambria Math"/>
+            <w:lang w:val="en-US"/>
+          </w:rPr>
+          <m:t xml:space="preserve">= </m:t>
+        </m:r>
+        <m:r>
+          <w:rPr>
+            <w:rFonts w:ascii="Cambria Math" w:hAnsi="Cambria Math"/>
+            <w:lang w:val="en-US"/>
+          </w:rPr>
+          <m:t>f</m:t>
+        </m:r>
+        <m:d>
+          <m:dPr>
+            <m:ctrlPr>
+              <w:rPr>
+                <w:rFonts w:ascii="Cambria Math" w:hAnsi="Cambria Math"/>
+                <w:lang w:val="en-US"/>
+              </w:rPr>
+            </m:ctrlPr>
+          </m:dPr>
+          <m:e>
+            <m:sSub>
+              <m:sSubPr>
+                <m:ctrlPr>
+                  <w:rPr>
+                    <w:rFonts w:ascii="Cambria Math" w:hAnsi="Cambria Math"/>
+                    <w:i/>
+                    <w:lang w:val="en-US"/>
+                  </w:rPr>
+                </m:ctrlPr>
+              </m:sSubPr>
+              <m:e>
+                <m:r>
+                  <w:rPr>
+                    <w:rFonts w:ascii="Cambria Math" w:hAnsi="Cambria Math"/>
+                    <w:lang w:val="en-US"/>
+                  </w:rPr>
+                  <m:t>x</m:t>
+                </m:r>
+              </m:e>
+              <m:sub>
+                <m:r>
+                  <w:rPr>
+                    <w:rFonts w:ascii="Cambria Math" w:hAnsi="Cambria Math"/>
+                    <w:lang w:val="en-US"/>
+                  </w:rPr>
+                  <m:t>i</m:t>
+                </m:r>
+              </m:sub>
+            </m:sSub>
+            <m:r>
+              <w:rPr>
+                <w:rFonts w:ascii="Cambria Math" w:hAnsi="Cambria Math"/>
+                <w:lang w:val="en-US"/>
+              </w:rPr>
+              <m:t>;W</m:t>
+            </m:r>
+          </m:e>
+        </m:d>
+      </m:oMath>
+      <w:r>
+        <w:rPr>
+          <w:lang w:val="en-US"/>
+        </w:rPr>
+        <w:t xml:space="preserve"> where </w:t>
+      </w:r>
+      <m:oMath>
+        <m:sSub>
+          <m:sSubPr>
+            <m:ctrlPr>
+              <w:rPr>
+                <w:rFonts w:ascii="Cambria Math" w:hAnsi="Cambria Math"/>
+                <w:i/>
+                <w:lang w:val="en-US"/>
+              </w:rPr>
+            </m:ctrlPr>
+          </m:sSubPr>
+          <m:e>
+            <m:r>
+              <w:rPr>
+                <w:rFonts w:ascii="Cambria Math" w:hAnsi="Cambria Math"/>
+                <w:lang w:val="en-US"/>
+              </w:rPr>
+              <m:t>x</m:t>
+            </m:r>
+          </m:e>
+          <m:sub>
+            <m:r>
+              <w:rPr>
+                <w:rFonts w:ascii="Cambria Math" w:hAnsi="Cambria Math"/>
+                <w:lang w:val="en-US"/>
+              </w:rPr>
+              <m:t>i</m:t>
+            </m:r>
+          </m:sub>
+        </m:sSub>
+      </m:oMath>
+      <w:r>
+        <w:rPr>
+          <w:lang w:val="en-US"/>
+        </w:rPr>
+        <w:t xml:space="preserve"> is the data and </w:t>
+      </w:r>
+      <m:oMath>
+        <m:r>
+          <w:rPr>
+            <w:rFonts w:ascii="Cambria Math" w:hAnsi="Cambria Math"/>
+            <w:lang w:val="en-US"/>
+          </w:rPr>
+          <m:t>W</m:t>
+        </m:r>
+      </m:oMath>
+      <w:r>
+        <w:rPr>
+          <w:lang w:val="en-US"/>
+        </w:rPr>
+        <w:t xml:space="preserve"> represents the weights.</w:t>
+      </w:r>
+      <w:r>
+        <w:rPr>
+          <w:lang w:val="en-US"/>
+        </w:rPr>
+        <w:t xml:space="preserve"> </w:t>
+      </w:r>
     </w:p>
     <w:p>
       <w:pPr>
@@ -3247,7 +3766,14 @@
         <w:rPr>
           <w:lang w:val="en-US"/>
         </w:rPr>
-        <w:t xml:space="preserve">Each neuron in this layer is connected to all outgoing edges of the previous node. It is possible to convert a fully-connected layer into a convolutional layer by increasing the local region of the convolutional layer. </w:t>
+        <w:t xml:space="preserve">Each neuron in this layer is connected to all outgoing edges of the previous node. It is possible to convert a </w:t>
+      </w:r>
+      <w:r>
+        <w:rPr>
+          <w:lang w:val="en-US"/>
+        </w:rPr>
+        <w:lastRenderedPageBreak/>
+        <w:t xml:space="preserve">fully-connected layer into a convolutional layer by increasing the local region of the convolutional layer. </w:t>
       </w:r>
     </w:p>
     <w:p>
@@ -3314,6 +3840,8 @@
         </w:rPr>
         <w:t xml:space="preserve"> computes the predicted value for the input data for each class. No activation function is applied here. </w:t>
       </w:r>
+      <w:bookmarkStart w:id="7" w:name="_GoBack"/>
+      <w:bookmarkEnd w:id="7"/>
     </w:p>
     <w:p>
       <w:pPr>
@@ -3344,14 +3872,7 @@
         <w:rPr>
           <w:lang w:val="en-US"/>
         </w:rPr>
-        <w:t xml:space="preserve"> Within each training step calculations on the current input </w:t>
-      </w:r>
-      <w:r>
-        <w:rPr>
-          <w:lang w:val="en-US"/>
-        </w:rPr>
-        <w:lastRenderedPageBreak/>
-        <w:t>are performed including dot products, activation functions and for instance max-pooling. After the loss is computed the weights are updated through backpropagation or the learned concepts are applied to the network.</w:t>
+        <w:t xml:space="preserve"> Within each training step calculations on the current input are performed including dot products, activation functions and for instance max-pooling. After the loss is computed the weights are updated through backpropagation or the learned concepts are applied to the network.</w:t>
       </w:r>
       <w:r>
         <w:rPr>
@@ -5404,6 +5925,25 @@
           <w:lang w:val="en-US"/>
         </w:rPr>
         <w:t>The literature Feng send us should be used</w:t>
+      </w:r>
+    </w:p>
+    <w:p>
+      <w:pPr>
+        <w:pStyle w:val="Listenabsatz"/>
+        <w:numPr>
+          <w:ilvl w:val="0"/>
+          <w:numId w:val="11"/>
+        </w:numPr>
+        <w:jc w:val="both"/>
+        <w:rPr>
+          <w:lang w:val="en-US"/>
+        </w:rPr>
+      </w:pPr>
+      <w:r>
+        <w:rPr>
+          <w:lang w:val="en-US"/>
+        </w:rPr>
+        <w:t>http://neuralnetworksanddeeplearning.com/chap3.html#the_cross-entropy_cost_function</w:t>
       </w:r>
     </w:p>
     <w:p>
@@ -5662,7 +6202,7 @@
                 <wp:positionV relativeFrom="paragraph">
                   <wp:posOffset>3357795</wp:posOffset>
                 </wp:positionV>
-                <wp:extent cx="7726264" cy="2838767"/>
+                <wp:extent cx="7726264" cy="2838635"/>
                 <wp:effectExtent l="0" t="0" r="13652" b="13653"/>
                 <wp:wrapNone/>
                 <wp:docPr id="2" name="Gruppieren 1"/>
@@ -5674,9 +6214,9 @@
                       <wpg:grpSpPr>
                         <a:xfrm rot="16200000">
                           <a:off x="0" y="0"/>
-                          <a:ext cx="7726264" cy="2838767"/>
-                          <a:chOff x="0" y="84"/>
-                          <a:chExt cx="7726264" cy="2838767"/>
+                          <a:ext cx="7726264" cy="2838635"/>
+                          <a:chOff x="0" y="216"/>
+                          <a:chExt cx="7726264" cy="2838635"/>
                         </a:xfrm>
                       </wpg:grpSpPr>
                       <wpg:grpSp>
@@ -6595,7 +7135,7 @@
                         <wps:cNvSpPr txBox="1"/>
                         <wps:spPr>
                           <a:xfrm>
-                            <a:off x="68389" y="39192"/>
+                            <a:off x="68952" y="39004"/>
                             <a:ext cx="461645" cy="2136140"/>
                           </a:xfrm>
                           <a:prstGeom prst="rect">
@@ -6632,7 +7172,7 @@
                         <wps:cNvSpPr txBox="1"/>
                         <wps:spPr>
                           <a:xfrm>
-                            <a:off x="859152" y="39513"/>
+                            <a:off x="859601" y="39325"/>
                             <a:ext cx="461645" cy="2135505"/>
                           </a:xfrm>
                           <a:prstGeom prst="rect">
@@ -6669,7 +7209,7 @@
                         <wps:cNvSpPr txBox="1"/>
                         <wps:spPr>
                           <a:xfrm>
-                            <a:off x="1648155" y="38091"/>
+                            <a:off x="1648488" y="37903"/>
                             <a:ext cx="461645" cy="2165350"/>
                           </a:xfrm>
                           <a:prstGeom prst="rect">
@@ -6706,8 +7246,8 @@
                         <wps:cNvSpPr txBox="1"/>
                         <wps:spPr>
                           <a:xfrm>
-                            <a:off x="2437966" y="26463"/>
-                            <a:ext cx="461645" cy="2166620"/>
+                            <a:off x="2438821" y="26909"/>
+                            <a:ext cx="461645" cy="2165350"/>
                           </a:xfrm>
                           <a:prstGeom prst="rect">
                             <a:avLst/>
@@ -6743,7 +7283,7 @@
                         <wps:cNvSpPr txBox="1"/>
                         <wps:spPr>
                           <a:xfrm>
-                            <a:off x="3236484" y="38412"/>
+                            <a:off x="3236589" y="38224"/>
                             <a:ext cx="461645" cy="2164715"/>
                           </a:xfrm>
                           <a:prstGeom prst="rect">
@@ -6780,7 +7320,7 @@
                         <wps:cNvSpPr txBox="1"/>
                         <wps:spPr>
                           <a:xfrm>
-                            <a:off x="4032153" y="23010"/>
+                            <a:off x="4032144" y="22823"/>
                             <a:ext cx="461645" cy="2168525"/>
                           </a:xfrm>
                           <a:prstGeom prst="rect">
@@ -6817,7 +7357,7 @@
                         <wps:cNvSpPr txBox="1"/>
                         <wps:spPr>
                           <a:xfrm>
-                            <a:off x="4831620" y="7734"/>
+                            <a:off x="4831496" y="7547"/>
                             <a:ext cx="461645" cy="2164715"/>
                           </a:xfrm>
                           <a:prstGeom prst="rect">
@@ -6854,7 +7394,7 @@
                         <wps:cNvSpPr txBox="1"/>
                         <wps:spPr>
                           <a:xfrm>
-                            <a:off x="5618187" y="7418"/>
+                            <a:off x="5617949" y="7231"/>
                             <a:ext cx="461645" cy="2165350"/>
                           </a:xfrm>
                           <a:prstGeom prst="rect">
@@ -6891,7 +7431,7 @@
                         <wps:cNvSpPr txBox="1"/>
                         <wps:spPr>
                           <a:xfrm>
-                            <a:off x="6426749" y="4070"/>
+                            <a:off x="6426395" y="3884"/>
                             <a:ext cx="461645" cy="2164715"/>
                           </a:xfrm>
                           <a:prstGeom prst="rect">
@@ -6928,8 +7468,8 @@
                         <wps:cNvSpPr txBox="1"/>
                         <wps:spPr>
                           <a:xfrm>
-                            <a:off x="7201842" y="84"/>
-                            <a:ext cx="461645" cy="2165350"/>
+                            <a:off x="7201427" y="216"/>
+                            <a:ext cx="461645" cy="2164715"/>
                           </a:xfrm>
                           <a:prstGeom prst="rect">
                             <a:avLst/>
@@ -6968,7 +7508,7 @@
           </mc:Choice>
           <mc:Fallback>
             <w:pict>
-              <v:group w14:anchorId="1457D5EF" id="Gruppieren 1" o:spid="_x0000_s1027" style="position:absolute;left:0;text-align:left;margin-left:-83.2pt;margin-top:264.4pt;width:608.35pt;height:223.5pt;rotation:-90;z-index:251658240" coordorigin="" coordsize="77262,28387" o:gfxdata="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">
+              <v:group w14:anchorId="1457D5EF" id="Gruppieren 1" o:spid="_x0000_s1027" style="position:absolute;left:0;text-align:left;margin-left:-83.2pt;margin-top:264.4pt;width:608.35pt;height:223.5pt;rotation:-90;z-index:251658240" coordorigin=",2" coordsize="77262,28386" o:gfxdata="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">
                 <v:group id="Gruppieren 3" o:spid="_x0000_s1028" style="position:absolute;top:22522;width:77262;height:5866" coordorigin=",22522" coordsize="77262,5865" o:gfxdata="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">
                   <v:rect id="Rechteck 14" o:spid="_x0000_s1029" style="position:absolute;top:22522;width:5760;height:5862;visibility:visible;mso-wrap-style:square;v-text-anchor:middle" o:gfxdata="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" fillcolor="white [3212]" strokecolor="black [3213]" strokeweight="1pt">
                     <v:textbox>
@@ -7232,7 +7772,7 @@
                     <v:stroke endarrow="block" joinstyle="miter"/>
                   </v:shape>
                 </v:group>
-                <v:shape id="Textfeld 23" o:spid="_x0000_s1048" type="#_x0000_t202" style="position:absolute;left:683;top:391;width:4617;height:21362;visibility:visible;mso-wrap-style:square;v-text-anchor:top" o:gfxdata="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" filled="f" stroked="f">
+                <v:shape id="Textfeld 23" o:spid="_x0000_s1048" type="#_x0000_t202" style="position:absolute;left:689;top:390;width:4616;height:21361;visibility:visible;mso-wrap-style:square;v-text-anchor:top" o:gfxdata="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" filled="f" stroked="f">
                   <v:textbox style="layout-flow:vertical;mso-layout-flow-alt:bottom-to-top;mso-fit-shape-to-text:t">
                     <w:txbxContent>
                       <w:p>
@@ -7254,7 +7794,7 @@
                     </w:txbxContent>
                   </v:textbox>
                 </v:shape>
-                <v:shape id="Textfeld 24" o:spid="_x0000_s1049" type="#_x0000_t202" style="position:absolute;left:8591;top:395;width:4616;height:21355;visibility:visible;mso-wrap-style:square;v-text-anchor:top" o:gfxdata="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" filled="f" stroked="f">
+                <v:shape id="Textfeld 24" o:spid="_x0000_s1049" type="#_x0000_t202" style="position:absolute;left:8596;top:393;width:4616;height:21355;visibility:visible;mso-wrap-style:square;v-text-anchor:top" o:gfxdata="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" filled="f" stroked="f">
                   <v:textbox style="layout-flow:vertical;mso-layout-flow-alt:bottom-to-top;mso-fit-shape-to-text:t">
                     <w:txbxContent>
                       <w:p>
@@ -7276,7 +7816,7 @@
                     </w:txbxContent>
                   </v:textbox>
                 </v:shape>
-                <v:shape id="Textfeld 25" o:spid="_x0000_s1050" type="#_x0000_t202" style="position:absolute;left:16481;top:380;width:4617;height:21654;visibility:visible;mso-wrap-style:square;v-text-anchor:top" o:gfxdata="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" filled="f" stroked="f">
+                <v:shape id="Textfeld 25" o:spid="_x0000_s1050" type="#_x0000_t202" style="position:absolute;left:16484;top:379;width:4617;height:21653;visibility:visible;mso-wrap-style:square;v-text-anchor:top" o:gfxdata="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" filled="f" stroked="f">
                   <v:textbox style="layout-flow:vertical;mso-layout-flow-alt:bottom-to-top;mso-fit-shape-to-text:t">
                     <w:txbxContent>
                       <w:p>
@@ -7298,7 +7838,7 @@
                     </w:txbxContent>
                   </v:textbox>
                 </v:shape>
-                <v:shape id="Textfeld 26" o:spid="_x0000_s1051" type="#_x0000_t202" style="position:absolute;left:24379;top:264;width:4617;height:21666;visibility:visible;mso-wrap-style:square;v-text-anchor:top" o:gfxdata="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" filled="f" stroked="f">
+                <v:shape id="Textfeld 26" o:spid="_x0000_s1051" type="#_x0000_t202" style="position:absolute;left:24388;top:269;width:4616;height:21653;visibility:visible;mso-wrap-style:square;v-text-anchor:top" o:gfxdata="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" filled="f" stroked="f">
                   <v:textbox style="layout-flow:vertical;mso-layout-flow-alt:bottom-to-top;mso-fit-shape-to-text:t">
                     <w:txbxContent>
                       <w:p>
@@ -7320,7 +7860,7 @@
                     </w:txbxContent>
                   </v:textbox>
                 </v:shape>
-                <v:shape id="Textfeld 27" o:spid="_x0000_s1052" type="#_x0000_t202" style="position:absolute;left:32364;top:384;width:4617;height:21647;visibility:visible;mso-wrap-style:square;v-text-anchor:top" o:gfxdata="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" filled="f" stroked="f">
+                <v:shape id="Textfeld 27" o:spid="_x0000_s1052" type="#_x0000_t202" style="position:absolute;left:32365;top:382;width:4617;height:21647;visibility:visible;mso-wrap-style:square;v-text-anchor:top" o:gfxdata="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" filled="f" stroked="f">
                   <v:textbox style="layout-flow:vertical;mso-layout-flow-alt:bottom-to-top;mso-fit-shape-to-text:t">
                     <w:txbxContent>
                       <w:p>
@@ -7342,7 +7882,7 @@
                     </w:txbxContent>
                   </v:textbox>
                 </v:shape>
-                <v:shape id="Textfeld 28" o:spid="_x0000_s1053" type="#_x0000_t202" style="position:absolute;left:40321;top:230;width:4616;height:21685;visibility:visible;mso-wrap-style:square;v-text-anchor:top" o:gfxdata="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" filled="f" stroked="f">
+                <v:shape id="Textfeld 28" o:spid="_x0000_s1053" type="#_x0000_t202" style="position:absolute;left:40321;top:228;width:4616;height:21685;visibility:visible;mso-wrap-style:square;v-text-anchor:top" o:gfxdata="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" filled="f" stroked="f">
                   <v:textbox style="layout-flow:vertical;mso-layout-flow-alt:bottom-to-top;mso-fit-shape-to-text:t">
                     <w:txbxContent>
                       <w:p>
@@ -7364,7 +7904,7 @@
                     </w:txbxContent>
                   </v:textbox>
                 </v:shape>
-                <v:shape id="Textfeld 29" o:spid="_x0000_s1054" type="#_x0000_t202" style="position:absolute;left:48316;top:77;width:4616;height:21647;visibility:visible;mso-wrap-style:square;v-text-anchor:top" o:gfxdata="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" filled="f" stroked="f">
+                <v:shape id="Textfeld 29" o:spid="_x0000_s1054" type="#_x0000_t202" style="position:absolute;left:48314;top:75;width:4617;height:21647;visibility:visible;mso-wrap-style:square;v-text-anchor:top" o:gfxdata="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" filled="f" stroked="f">
                   <v:textbox style="layout-flow:vertical;mso-layout-flow-alt:bottom-to-top;mso-fit-shape-to-text:t">
                     <w:txbxContent>
                       <w:p>
@@ -7386,7 +7926,7 @@
                     </w:txbxContent>
                   </v:textbox>
                 </v:shape>
-                <v:shape id="Textfeld 30" o:spid="_x0000_s1055" type="#_x0000_t202" style="position:absolute;left:56181;top:74;width:4617;height:21653;visibility:visible;mso-wrap-style:square;v-text-anchor:top" o:gfxdata="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" filled="f" stroked="f">
+                <v:shape id="Textfeld 30" o:spid="_x0000_s1055" type="#_x0000_t202" style="position:absolute;left:56179;top:72;width:4616;height:21653;visibility:visible;mso-wrap-style:square;v-text-anchor:top" o:gfxdata="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" filled="f" stroked="f">
                   <v:textbox style="layout-flow:vertical;mso-layout-flow-alt:bottom-to-top;mso-fit-shape-to-text:t">
                     <w:txbxContent>
                       <w:p>
@@ -7408,7 +7948,7 @@
                     </w:txbxContent>
                   </v:textbox>
                 </v:shape>
-                <v:shape id="Textfeld 31" o:spid="_x0000_s1056" type="#_x0000_t202" style="position:absolute;left:64267;top:40;width:4616;height:21647;visibility:visible;mso-wrap-style:square;v-text-anchor:top" o:gfxdata="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" filled="f" stroked="f">
+                <v:shape id="Textfeld 31" o:spid="_x0000_s1056" type="#_x0000_t202" style="position:absolute;left:64263;top:38;width:4617;height:21647;visibility:visible;mso-wrap-style:square;v-text-anchor:top" o:gfxdata="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" filled="f" stroked="f">
                   <v:textbox style="layout-flow:vertical;mso-layout-flow-alt:bottom-to-top;mso-fit-shape-to-text:t">
                     <w:txbxContent>
                       <w:p>
@@ -7430,7 +7970,7 @@
                     </w:txbxContent>
                   </v:textbox>
                 </v:shape>
-                <v:shape id="Textfeld 32" o:spid="_x0000_s1057" type="#_x0000_t202" style="position:absolute;left:72018;width:4616;height:21654;visibility:visible;mso-wrap-style:square;v-text-anchor:top" o:gfxdata="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" filled="f" stroked="f">
+                <v:shape id="Textfeld 32" o:spid="_x0000_s1057" type="#_x0000_t202" style="position:absolute;left:72014;top:2;width:4616;height:21647;visibility:visible;mso-wrap-style:square;v-text-anchor:top" o:gfxdata="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" filled="f" stroked="f">
                   <v:textbox style="layout-flow:vertical;mso-layout-flow-alt:bottom-to-top;mso-fit-shape-to-text:t">
                     <w:txbxContent>
                       <w:p>
@@ -12417,7 +12957,7 @@
 </file>
 
 <file path=customXml/itemProps1.xml><?xml version="1.0" encoding="utf-8"?>
-<ds:datastoreItem xmlns:ds="http://schemas.openxmlformats.org/officeDocument/2006/customXml" ds:itemID="{D85DEA43-68E0-44E1-B163-08036876C5A5}">
+<ds:datastoreItem xmlns:ds="http://schemas.openxmlformats.org/officeDocument/2006/customXml" ds:itemID="{5B73B4B8-F830-41ED-999B-F0737024FDC1}">
   <ds:schemaRefs>
     <ds:schemaRef ds:uri="http://schemas.openxmlformats.org/officeDocument/2006/bibliography"/>
   </ds:schemaRefs>

</xml_diff>